<commit_message>
Update Restaurant management system_Final-Report2.docx
</commit_message>
<xml_diff>
--- a/Project Final Submission/Restaurant management system_Final-Report2.docx
+++ b/Project Final Submission/Restaurant management system_Final-Report2.docx
@@ -1,6 +1,6 @@
 
 <file path=word/document.xml><?xml version="1.0" encoding="utf-8"?>
-<w:document xmlns:wpc="http://schemas.microsoft.com/office/word/2010/wordprocessingCanvas" xmlns:cx="http://schemas.microsoft.com/office/drawing/2014/chartex" xmlns:cx1="http://schemas.microsoft.com/office/drawing/2015/9/8/chartex" xmlns:cx2="http://schemas.microsoft.com/office/drawing/2015/10/21/chartex" xmlns:cx3="http://schemas.microsoft.com/office/drawing/2016/5/9/chartex" xmlns:cx4="http://schemas.microsoft.com/office/drawing/2016/5/10/chartex" xmlns:cx5="http://schemas.microsoft.com/office/drawing/2016/5/11/chartex" xmlns:cx6="http://schemas.microsoft.com/office/drawing/2016/5/12/chartex" xmlns:cx7="http://schemas.microsoft.com/office/drawing/2016/5/13/chartex" xmlns:cx8="http://schemas.microsoft.com/office/drawing/2016/5/14/chartex" xmlns:mc="http://schemas.openxmlformats.org/markup-compatibility/2006" xmlns:aink="http://schemas.microsoft.com/office/drawing/2016/ink" xmlns:am3d="http://schemas.microsoft.com/office/drawing/2017/model3d" xmlns:o="urn:schemas-microsoft-com:office:office" xmlns:r="http://schemas.openxmlformats.org/officeDocument/2006/relationships" xmlns:m="http://schemas.openxmlformats.org/officeDocument/2006/math" xmlns:v="urn:schemas-microsoft-com:vml" xmlns:wp14="http://schemas.microsoft.com/office/word/2010/wordprocessingDrawing" xmlns:wp="http://schemas.openxmlformats.org/drawingml/2006/wordprocessingDrawing" xmlns:w10="urn:schemas-microsoft-com:office:word" xmlns:w="http://schemas.openxmlformats.org/wordprocessingml/2006/main" xmlns:w14="http://schemas.microsoft.com/office/word/2010/wordml" xmlns:w15="http://schemas.microsoft.com/office/word/2012/wordml" xmlns:w16cid="http://schemas.microsoft.com/office/word/2016/wordml/cid" xmlns:w16se="http://schemas.microsoft.com/office/word/2015/wordml/symex" xmlns:wpg="http://schemas.microsoft.com/office/word/2010/wordprocessingGroup" xmlns:wpi="http://schemas.microsoft.com/office/word/2010/wordprocessingInk" xmlns:wne="http://schemas.microsoft.com/office/word/2006/wordml" xmlns:wps="http://schemas.microsoft.com/office/word/2010/wordprocessingShape" mc:Ignorable="w14 w15 w16se w16cid wp14">
+<w:document xmlns:wpc="http://schemas.microsoft.com/office/word/2010/wordprocessingCanvas" xmlns:cx="http://schemas.microsoft.com/office/drawing/2014/chartex" xmlns:mc="http://schemas.openxmlformats.org/markup-compatibility/2006" xmlns:o="urn:schemas-microsoft-com:office:office" xmlns:r="http://schemas.openxmlformats.org/officeDocument/2006/relationships" xmlns:m="http://schemas.openxmlformats.org/officeDocument/2006/math" xmlns:v="urn:schemas-microsoft-com:vml" xmlns:wp14="http://schemas.microsoft.com/office/word/2010/wordprocessingDrawing" xmlns:wp="http://schemas.openxmlformats.org/drawingml/2006/wordprocessingDrawing" xmlns:w10="urn:schemas-microsoft-com:office:word" xmlns:w="http://schemas.openxmlformats.org/wordprocessingml/2006/main" xmlns:w14="http://schemas.microsoft.com/office/word/2010/wordml" xmlns:w15="http://schemas.microsoft.com/office/word/2012/wordml" xmlns:w16se="http://schemas.microsoft.com/office/word/2015/wordml/symex" xmlns:wpg="http://schemas.microsoft.com/office/word/2010/wordprocessingGroup" xmlns:wpi="http://schemas.microsoft.com/office/word/2010/wordprocessingInk" xmlns:wne="http://schemas.microsoft.com/office/word/2006/wordml" xmlns:wps="http://schemas.microsoft.com/office/word/2010/wordprocessingShape" mc:Ignorable="w14 w15 w16se wp14">
   <w:body>
     <w:p>
       <w:pPr>
@@ -200,31 +200,7 @@
           <w:sz w:val="32"/>
           <w:szCs w:val="40"/>
         </w:rPr>
-        <w:t>Kabir Kumar (</w:t>
-      </w:r>
-      <w:proofErr w:type="spellStart"/>
-      <w:r>
-        <w:rPr>
-          <w:rFonts w:ascii="Times New Roman" w:hAnsi="Times New Roman"/>
-          <w:b/>
-          <w:bCs/>
-          <w:color w:val="000000" w:themeColor="text1"/>
-          <w:sz w:val="32"/>
-          <w:szCs w:val="40"/>
-        </w:rPr>
-        <w:t>kk03925</w:t>
-      </w:r>
-      <w:proofErr w:type="spellEnd"/>
-      <w:r>
-        <w:rPr>
-          <w:rFonts w:ascii="Times New Roman" w:hAnsi="Times New Roman"/>
-          <w:b/>
-          <w:bCs/>
-          <w:color w:val="000000" w:themeColor="text1"/>
-          <w:sz w:val="32"/>
-          <w:szCs w:val="40"/>
-        </w:rPr>
-        <w:t>)</w:t>
+        <w:t>Kabir Kumar (kk03925)</w:t>
       </w:r>
     </w:p>
     <w:p>
@@ -463,6 +439,7 @@
         <w:rPr>
           <w:kern w:val="28"/>
         </w:rPr>
+        <w:lastRenderedPageBreak/>
         <w:fldChar w:fldCharType="begin"/>
       </w:r>
       <w:r>
@@ -617,7 +594,23 @@
           <w:noProof/>
           <w:szCs w:val="28"/>
         </w:rPr>
-        <w:t xml:space="preserve"> Login &amp; Main Menu………………………………………………………………………</w:t>
+        <w:t xml:space="preserve"> </w:t>
+      </w:r>
+      <w:r>
+        <w:rPr>
+          <w:rFonts w:cs="Arial"/>
+          <w:noProof/>
+          <w:szCs w:val="28"/>
+        </w:rPr>
+        <w:t>Login ………………</w:t>
+      </w:r>
+      <w:r>
+        <w:rPr>
+          <w:rFonts w:cs="Arial"/>
+          <w:noProof/>
+          <w:szCs w:val="28"/>
+        </w:rPr>
+        <w:t>………………………………………………………………………</w:t>
       </w:r>
       <w:r>
         <w:rPr>
@@ -647,7 +640,7 @@
           <w:noProof/>
           <w:szCs w:val="28"/>
         </w:rPr>
-        <w:t xml:space="preserve">  1.2</w:t>
+        <w:t xml:space="preserve">  </w:t>
       </w:r>
       <w:r>
         <w:rPr>
@@ -655,7 +648,7 @@
           <w:noProof/>
           <w:szCs w:val="28"/>
         </w:rPr>
-        <w:t xml:space="preserve"> Handling Orde</w:t>
+        <w:t xml:space="preserve">1.2 </w:t>
       </w:r>
       <w:r>
         <w:rPr>
@@ -663,7 +656,23 @@
           <w:noProof/>
           <w:szCs w:val="28"/>
         </w:rPr>
-        <w:t>rs………………………………………………………………………….4</w:t>
+        <w:t>Main Menu………</w:t>
+      </w:r>
+      <w:r>
+        <w:rPr>
+          <w:rFonts w:cs="Arial"/>
+          <w:noProof/>
+          <w:szCs w:val="28"/>
+        </w:rPr>
+        <w:t>………...………………………………………………………………</w:t>
+      </w:r>
+      <w:r>
+        <w:rPr>
+          <w:rFonts w:cs="Arial"/>
+          <w:noProof/>
+          <w:szCs w:val="28"/>
+        </w:rPr>
+        <w:t>3</w:t>
       </w:r>
     </w:p>
     <w:p>
@@ -685,7 +694,7 @@
           <w:noProof/>
           <w:szCs w:val="28"/>
         </w:rPr>
-        <w:t xml:space="preserve">    1.2.1 Adding Or</w:t>
+        <w:t xml:space="preserve">  1.3</w:t>
       </w:r>
       <w:r>
         <w:rPr>
@@ -693,7 +702,15 @@
           <w:noProof/>
           <w:szCs w:val="28"/>
         </w:rPr>
-        <w:t>ders………………………………………………………………………...4</w:t>
+        <w:t xml:space="preserve"> Handling Orde</w:t>
+      </w:r>
+      <w:r>
+        <w:rPr>
+          <w:rFonts w:cs="Arial"/>
+          <w:noProof/>
+          <w:szCs w:val="28"/>
+        </w:rPr>
+        <w:t>rs………………………………………………………………………….4</w:t>
       </w:r>
     </w:p>
     <w:p>
@@ -715,7 +732,23 @@
           <w:noProof/>
           <w:szCs w:val="28"/>
         </w:rPr>
-        <w:t xml:space="preserve">    1.2.2 Search Orders…………………………………………………………………………</w:t>
+        <w:t xml:space="preserve">    1.3</w:t>
+      </w:r>
+      <w:r>
+        <w:rPr>
+          <w:rFonts w:cs="Arial"/>
+          <w:noProof/>
+          <w:szCs w:val="28"/>
+        </w:rPr>
+        <w:t>.1 Adding Or</w:t>
+      </w:r>
+      <w:r>
+        <w:rPr>
+          <w:rFonts w:cs="Arial"/>
+          <w:noProof/>
+          <w:szCs w:val="28"/>
+        </w:rPr>
+        <w:t>ders………………………………………………………………………...4</w:t>
       </w:r>
     </w:p>
     <w:p>
@@ -737,7 +770,7 @@
           <w:noProof/>
           <w:szCs w:val="28"/>
         </w:rPr>
-        <w:t xml:space="preserve">  1.3</w:t>
+        <w:t xml:space="preserve">    1.3</w:t>
       </w:r>
       <w:r>
         <w:rPr>
@@ -745,7 +778,7 @@
           <w:noProof/>
           <w:szCs w:val="28"/>
         </w:rPr>
-        <w:t xml:space="preserve"> Handling Staff</w:t>
+        <w:t>.2 Search Orders…………………………………………………………………………</w:t>
       </w:r>
     </w:p>
     <w:p>
@@ -767,7 +800,15 @@
           <w:noProof/>
           <w:szCs w:val="28"/>
         </w:rPr>
-        <w:t xml:space="preserve">    1.3.1 Adding Staff…………………………………………………………………………</w:t>
+        <w:t xml:space="preserve">  1.4</w:t>
+      </w:r>
+      <w:r>
+        <w:rPr>
+          <w:rFonts w:cs="Arial"/>
+          <w:noProof/>
+          <w:szCs w:val="28"/>
+        </w:rPr>
+        <w:t xml:space="preserve"> Handling Staff</w:t>
       </w:r>
     </w:p>
     <w:p>
@@ -789,7 +830,183 @@
           <w:noProof/>
           <w:szCs w:val="28"/>
         </w:rPr>
-        <w:t xml:space="preserve">    1.3.2 Search Staff…………………………………………………………………………</w:t>
+        <w:t xml:space="preserve">    1.4</w:t>
+      </w:r>
+      <w:r>
+        <w:rPr>
+          <w:rFonts w:cs="Arial"/>
+          <w:noProof/>
+          <w:szCs w:val="28"/>
+        </w:rPr>
+        <w:t>.1 Adding Staff…………………………………………………………………………</w:t>
+      </w:r>
+      <w:r>
+        <w:rPr>
+          <w:rFonts w:cs="Arial"/>
+          <w:noProof/>
+          <w:szCs w:val="28"/>
+        </w:rPr>
+        <w:t>…</w:t>
+      </w:r>
+    </w:p>
+    <w:p>
+      <w:pPr>
+        <w:pStyle w:val="TOC1"/>
+        <w:tabs>
+          <w:tab w:val="right" w:leader="dot" w:pos="7910"/>
+        </w:tabs>
+        <w:spacing w:line="276" w:lineRule="auto"/>
+        <w:rPr>
+          <w:rFonts w:cs="Arial"/>
+          <w:noProof/>
+          <w:szCs w:val="28"/>
+        </w:rPr>
+      </w:pPr>
+      <w:r>
+        <w:rPr>
+          <w:rFonts w:cs="Arial"/>
+          <w:noProof/>
+          <w:szCs w:val="28"/>
+        </w:rPr>
+        <w:t xml:space="preserve">    1.4</w:t>
+      </w:r>
+      <w:r>
+        <w:rPr>
+          <w:rFonts w:cs="Arial"/>
+          <w:noProof/>
+          <w:szCs w:val="28"/>
+        </w:rPr>
+        <w:t>.2 Search Staff…………………………………………………………………………</w:t>
+      </w:r>
+      <w:r>
+        <w:rPr>
+          <w:rFonts w:cs="Arial"/>
+          <w:noProof/>
+          <w:szCs w:val="28"/>
+        </w:rPr>
+        <w:t>…</w:t>
+      </w:r>
+    </w:p>
+    <w:p>
+      <w:pPr>
+        <w:pStyle w:val="TOC1"/>
+        <w:tabs>
+          <w:tab w:val="right" w:leader="dot" w:pos="7910"/>
+        </w:tabs>
+        <w:spacing w:line="276" w:lineRule="auto"/>
+        <w:rPr>
+          <w:rFonts w:cs="Arial"/>
+          <w:noProof/>
+          <w:szCs w:val="28"/>
+        </w:rPr>
+      </w:pPr>
+      <w:r>
+        <w:rPr>
+          <w:rFonts w:cs="Arial"/>
+          <w:noProof/>
+          <w:szCs w:val="28"/>
+        </w:rPr>
+        <w:t xml:space="preserve">  1.</w:t>
+      </w:r>
+      <w:r>
+        <w:rPr>
+          <w:rFonts w:cs="Arial"/>
+          <w:noProof/>
+          <w:szCs w:val="28"/>
+        </w:rPr>
+        <w:t>5</w:t>
+      </w:r>
+      <w:r>
+        <w:rPr>
+          <w:rFonts w:cs="Arial"/>
+          <w:noProof/>
+          <w:szCs w:val="28"/>
+        </w:rPr>
+        <w:t xml:space="preserve"> </w:t>
+      </w:r>
+      <w:r>
+        <w:rPr>
+          <w:rFonts w:cs="Arial"/>
+          <w:noProof/>
+          <w:szCs w:val="28"/>
+        </w:rPr>
+        <w:t>Handling</w:t>
+      </w:r>
+      <w:r>
+        <w:rPr>
+          <w:rFonts w:cs="Arial"/>
+          <w:noProof/>
+          <w:szCs w:val="28"/>
+        </w:rPr>
+        <w:t xml:space="preserve"> </w:t>
+      </w:r>
+      <w:r>
+        <w:rPr>
+          <w:rFonts w:cs="Arial"/>
+          <w:noProof/>
+          <w:szCs w:val="28"/>
+        </w:rPr>
+        <w:t>Food</w:t>
+      </w:r>
+    </w:p>
+    <w:p>
+      <w:pPr>
+        <w:pStyle w:val="TOC1"/>
+        <w:tabs>
+          <w:tab w:val="right" w:leader="dot" w:pos="7910"/>
+        </w:tabs>
+        <w:spacing w:line="276" w:lineRule="auto"/>
+        <w:rPr>
+          <w:rFonts w:cs="Arial"/>
+          <w:noProof/>
+          <w:szCs w:val="28"/>
+        </w:rPr>
+      </w:pPr>
+      <w:r>
+        <w:rPr>
+          <w:rFonts w:cs="Arial"/>
+          <w:noProof/>
+          <w:szCs w:val="28"/>
+        </w:rPr>
+        <w:t xml:space="preserve">    1.4.1 Adding Staff…………………………………………………………………………</w:t>
+      </w:r>
+      <w:r>
+        <w:rPr>
+          <w:rFonts w:cs="Arial"/>
+          <w:noProof/>
+          <w:szCs w:val="28"/>
+        </w:rPr>
+        <w:t>…</w:t>
+      </w:r>
+    </w:p>
+    <w:p>
+      <w:pPr>
+        <w:pStyle w:val="TOC1"/>
+        <w:tabs>
+          <w:tab w:val="right" w:leader="dot" w:pos="7910"/>
+        </w:tabs>
+        <w:spacing w:line="276" w:lineRule="auto"/>
+        <w:rPr>
+          <w:rFonts w:cs="Arial"/>
+          <w:noProof/>
+          <w:szCs w:val="28"/>
+        </w:rPr>
+      </w:pPr>
+      <w:r>
+        <w:rPr>
+          <w:rFonts w:cs="Arial"/>
+          <w:noProof/>
+          <w:szCs w:val="28"/>
+        </w:rPr>
+        <w:t xml:space="preserve">    1.4.2 Search Staff…………………………………………………………………………</w:t>
+      </w:r>
+      <w:r>
+        <w:rPr>
+          <w:rFonts w:cs="Arial"/>
+          <w:noProof/>
+          <w:szCs w:val="28"/>
+        </w:rPr>
+        <w:t>…</w:t>
       </w:r>
     </w:p>
     <w:p>
@@ -797,12 +1014,6 @@
         <w:pStyle w:val="TOC2"/>
         <w:spacing w:line="276" w:lineRule="auto"/>
         <w:ind w:left="0"/>
-        <w:rPr>
-          <w:rStyle w:val="Hyperlink"/>
-          <w:noProof/>
-        </w:rPr>
-      </w:pPr>
-      <w:r>
         <w:rPr>
           <w:rStyle w:val="Hyperlink"/>
           <w:b/>
@@ -811,82 +1022,7 @@
           <w:sz w:val="28"/>
           <w:szCs w:val="28"/>
         </w:rPr>
-        <w:t>2.</w:t>
-      </w:r>
-      <w:r>
-        <w:rPr>
-          <w:rStyle w:val="Hyperlink"/>
-          <w:b/>
-          <w:bCs/>
-          <w:noProof/>
-          <w:sz w:val="28"/>
-          <w:szCs w:val="28"/>
-          <w:u w:val="none"/>
-        </w:rPr>
-        <w:t xml:space="preserve"> </w:t>
-      </w:r>
-      <w:hyperlink w:anchor="_Toc36023001" w:history="1">
-        <w:r>
-          <w:rPr>
-            <w:rStyle w:val="Hyperlink"/>
-            <w:b/>
-            <w:bCs/>
-            <w:noProof/>
-            <w:sz w:val="28"/>
-            <w:szCs w:val="28"/>
-            <w:u w:val="none"/>
-          </w:rPr>
-          <w:t>Examples</w:t>
-        </w:r>
-        <w:r>
-          <w:rPr>
-            <w:noProof/>
-            <w:webHidden/>
-          </w:rPr>
-          <w:tab/>
-        </w:r>
-        <w:r>
-          <w:rPr>
-            <w:noProof/>
-            <w:webHidden/>
-          </w:rPr>
-          <w:fldChar w:fldCharType="begin"/>
-        </w:r>
-        <w:r>
-          <w:rPr>
-            <w:noProof/>
-            <w:webHidden/>
-          </w:rPr>
-          <w:instrText xml:space="preserve"> PAGEREF _Toc36023001 \h </w:instrText>
-        </w:r>
-        <w:r>
-          <w:rPr>
-            <w:noProof/>
-            <w:webHidden/>
-          </w:rPr>
-        </w:r>
-        <w:r>
-          <w:rPr>
-            <w:noProof/>
-            <w:webHidden/>
-          </w:rPr>
-          <w:fldChar w:fldCharType="separate"/>
-        </w:r>
-        <w:r>
-          <w:rPr>
-            <w:noProof/>
-            <w:webHidden/>
-          </w:rPr>
-          <w:t>1</w:t>
-        </w:r>
-        <w:r>
-          <w:rPr>
-            <w:noProof/>
-            <w:webHidden/>
-          </w:rPr>
-          <w:fldChar w:fldCharType="end"/>
-        </w:r>
-      </w:hyperlink>
+      </w:pPr>
     </w:p>
     <w:p>
       <w:pPr>
@@ -1260,29 +1396,7 @@
                 <w:sz w:val="28"/>
                 <w:szCs w:val="28"/>
               </w:rPr>
-              <w:t xml:space="preserve"> entrepreneurs from the stress of expensive management software and provide an easy and </w:t>
-            </w:r>
-            <w:proofErr w:type="gramStart"/>
-            <w:r>
-              <w:rPr>
-                <w:rFonts w:asciiTheme="minorBidi" w:hAnsiTheme="minorBidi"/>
-                <w:bCs/>
-                <w:color w:val="484848"/>
-                <w:sz w:val="28"/>
-                <w:szCs w:val="28"/>
-              </w:rPr>
-              <w:t>cost effective</w:t>
-            </w:r>
-            <w:proofErr w:type="gramEnd"/>
-            <w:r>
-              <w:rPr>
-                <w:rFonts w:asciiTheme="minorBidi" w:hAnsiTheme="minorBidi"/>
-                <w:bCs/>
-                <w:color w:val="484848"/>
-                <w:sz w:val="28"/>
-                <w:szCs w:val="28"/>
-              </w:rPr>
-              <w:t xml:space="preserve"> solution.</w:t>
+              <w:t xml:space="preserve"> entrepreneurs from the stress of expensive management software and provide an easy and cost effective solution.</w:t>
             </w:r>
           </w:p>
         </w:tc>
@@ -1647,7 +1761,7 @@
           <w:sz w:val="40"/>
           <w:szCs w:val="40"/>
         </w:rPr>
-        <w:t xml:space="preserve"> &amp; Main Menu</w:t>
+        <w:t xml:space="preserve"> </w:t>
       </w:r>
     </w:p>
     <w:tbl>
@@ -1733,16 +1847,6 @@
                 <w:szCs w:val="28"/>
               </w:rPr>
               <w:t xml:space="preserve">Once the system has started, a window greets the user asking for the username and password. Through this, we enforce the authorization utility of the software. The window is shown in Figure 1. </w:t>
-            </w:r>
-            <w:r>
-              <w:rPr>
-                <w:rFonts w:asciiTheme="minorBidi" w:hAnsiTheme="minorBidi"/>
-                <w:bCs/>
-                <w:color w:val="484848"/>
-                <w:sz w:val="28"/>
-                <w:szCs w:val="28"/>
-              </w:rPr>
-              <w:t>On logging in, the user will face a simple interface that shows the different abilities of the system. This window is shown in Figure 2.</w:t>
             </w:r>
           </w:p>
           <w:p>
@@ -1831,46 +1935,6 @@
           <w:noProof/>
         </w:rPr>
         <w:t xml:space="preserve"> </w:t>
-      </w:r>
-      <w:r>
-        <w:rPr>
-          <w:noProof/>
-        </w:rPr>
-        <w:drawing>
-          <wp:inline distT="0" distB="0" distL="0" distR="0" wp14:anchorId="26295DC6" wp14:editId="1BFF378B">
-            <wp:extent cx="3168502" cy="2094563"/>
-            <wp:effectExtent l="0" t="0" r="0" b="1270"/>
-            <wp:docPr id="7" name="Picture 7"/>
-            <wp:cNvGraphicFramePr>
-              <a:graphicFrameLocks xmlns:a="http://schemas.openxmlformats.org/drawingml/2006/main" noChangeAspect="1"/>
-            </wp:cNvGraphicFramePr>
-            <a:graphic xmlns:a="http://schemas.openxmlformats.org/drawingml/2006/main">
-              <a:graphicData uri="http://schemas.openxmlformats.org/drawingml/2006/picture">
-                <pic:pic xmlns:pic="http://schemas.openxmlformats.org/drawingml/2006/picture">
-                  <pic:nvPicPr>
-                    <pic:cNvPr id="1" name=""/>
-                    <pic:cNvPicPr/>
-                  </pic:nvPicPr>
-                  <pic:blipFill>
-                    <a:blip r:embed="rId12"/>
-                    <a:stretch>
-                      <a:fillRect/>
-                    </a:stretch>
-                  </pic:blipFill>
-                  <pic:spPr>
-                    <a:xfrm>
-                      <a:off x="0" y="0"/>
-                      <a:ext cx="3168502" cy="2094563"/>
-                    </a:xfrm>
-                    <a:prstGeom prst="rect">
-                      <a:avLst/>
-                    </a:prstGeom>
-                  </pic:spPr>
-                </pic:pic>
-              </a:graphicData>
-            </a:graphic>
-          </wp:inline>
-        </w:drawing>
       </w:r>
     </w:p>
     <w:p>
@@ -1991,7 +2055,7 @@
               </wp:anchor>
             </w:drawing>
           </mc:Choice>
-          <mc:Fallback>
+          <mc:Fallback xmlns:w16cid="http://schemas.microsoft.com/office/word/2016/wordml/cid" xmlns:am3d="http://schemas.microsoft.com/office/drawing/2017/model3d" xmlns:aink="http://schemas.microsoft.com/office/drawing/2016/ink" xmlns:cx8="http://schemas.microsoft.com/office/drawing/2016/5/14/chartex" xmlns:cx7="http://schemas.microsoft.com/office/drawing/2016/5/13/chartex" xmlns:cx6="http://schemas.microsoft.com/office/drawing/2016/5/12/chartex" xmlns:cx5="http://schemas.microsoft.com/office/drawing/2016/5/11/chartex" xmlns:cx4="http://schemas.microsoft.com/office/drawing/2016/5/10/chartex" xmlns:cx3="http://schemas.microsoft.com/office/drawing/2016/5/9/chartex" xmlns:cx2="http://schemas.microsoft.com/office/drawing/2015/10/21/chartex" xmlns:cx1="http://schemas.microsoft.com/office/drawing/2015/9/8/chartex">
             <w:pict>
               <v:shapetype w14:anchorId="29029555" id="_x0000_t202" coordsize="21600,21600" o:spt="202" path="m,l,21600r21600,l21600,xe">
                 <v:stroke joinstyle="miter"/>
@@ -2073,159 +2137,7 @@
         <mc:AlternateContent>
           <mc:Choice Requires="wps">
             <w:drawing>
-              <wp:anchor distT="0" distB="0" distL="114300" distR="114300" simplePos="0" relativeHeight="251663360" behindDoc="0" locked="0" layoutInCell="1" allowOverlap="1" wp14:anchorId="01A98E98" wp14:editId="60D01424">
-                <wp:simplePos x="0" y="0"/>
-                <wp:positionH relativeFrom="margin">
-                  <wp:posOffset>4277596</wp:posOffset>
-                </wp:positionH>
-                <wp:positionV relativeFrom="paragraph">
-                  <wp:posOffset>12124</wp:posOffset>
-                </wp:positionV>
-                <wp:extent cx="1382233" cy="457200"/>
-                <wp:effectExtent l="0" t="0" r="8890" b="0"/>
-                <wp:wrapNone/>
-                <wp:docPr id="11" name="Text Box 11"/>
-                <wp:cNvGraphicFramePr/>
-                <a:graphic xmlns:a="http://schemas.openxmlformats.org/drawingml/2006/main">
-                  <a:graphicData uri="http://schemas.microsoft.com/office/word/2010/wordprocessingShape">
-                    <wps:wsp>
-                      <wps:cNvSpPr txBox="1"/>
-                      <wps:spPr>
-                        <a:xfrm>
-                          <a:off x="0" y="0"/>
-                          <a:ext cx="1382233" cy="457200"/>
-                        </a:xfrm>
-                        <a:prstGeom prst="rect">
-                          <a:avLst/>
-                        </a:prstGeom>
-                        <a:solidFill>
-                          <a:prstClr val="white"/>
-                        </a:solidFill>
-                        <a:ln>
-                          <a:noFill/>
-                        </a:ln>
-                      </wps:spPr>
-                      <wps:txbx>
-                        <w:txbxContent>
-                          <w:p>
-                            <w:pPr>
-                              <w:pStyle w:val="Caption"/>
-                              <w:rPr>
-                                <w:rFonts w:ascii="Arial Black" w:hAnsi="Arial Black"/>
-                                <w:sz w:val="18"/>
-                              </w:rPr>
-                            </w:pPr>
-                            <w:r>
-                              <w:rPr>
-                                <w:rStyle w:val="Emphasis"/>
-                              </w:rPr>
-                              <w:t xml:space="preserve">Figure </w:t>
-                            </w:r>
-                            <w:r>
-                              <w:rPr>
-                                <w:rStyle w:val="Emphasis"/>
-                              </w:rPr>
-                              <w:t>2</w:t>
-                            </w:r>
-                            <w:r>
-                              <w:rPr>
-                                <w:rStyle w:val="Emphasis"/>
-                              </w:rPr>
-                              <w:t xml:space="preserve">: </w:t>
-                            </w:r>
-                            <w:r>
-                              <w:rPr>
-                                <w:rStyle w:val="Emphasis"/>
-                              </w:rPr>
-                              <w:t>Menu window</w:t>
-                            </w:r>
-                            <w:r>
-                              <w:rPr>
-                                <w:rStyle w:val="Emphasis"/>
-                              </w:rPr>
-                              <w:t xml:space="preserve"> </w:t>
-                            </w:r>
-                          </w:p>
-                        </w:txbxContent>
-                      </wps:txbx>
-                      <wps:bodyPr rot="0" spcFirstLastPara="0" vertOverflow="overflow" horzOverflow="overflow" vert="horz" wrap="square" lIns="0" tIns="0" rIns="0" bIns="0" numCol="1" spcCol="0" rtlCol="0" fromWordArt="0" anchor="t" anchorCtr="0" forceAA="0" compatLnSpc="1">
-                        <a:prstTxWarp prst="textNoShape">
-                          <a:avLst/>
-                        </a:prstTxWarp>
-                        <a:noAutofit/>
-                      </wps:bodyPr>
-                    </wps:wsp>
-                  </a:graphicData>
-                </a:graphic>
-                <wp14:sizeRelH relativeFrom="margin">
-                  <wp14:pctWidth>0</wp14:pctWidth>
-                </wp14:sizeRelH>
-                <wp14:sizeRelV relativeFrom="margin">
-                  <wp14:pctHeight>0</wp14:pctHeight>
-                </wp14:sizeRelV>
-              </wp:anchor>
-            </w:drawing>
-          </mc:Choice>
-          <mc:Fallback>
-            <w:pict>
-              <v:shape w14:anchorId="01A98E98" id="Text Box 11" o:spid="_x0000_s1027" type="#_x0000_t202" style="position:absolute;margin-left:336.8pt;margin-top:.95pt;width:108.85pt;height:36pt;z-index:251663360;visibility:visible;mso-wrap-style:square;mso-width-percent:0;mso-height-percent:0;mso-wrap-distance-left:9pt;mso-wrap-distance-top:0;mso-wrap-distance-right:9pt;mso-wrap-distance-bottom:0;mso-position-horizontal:absolute;mso-position-horizontal-relative:margin;mso-position-vertical:absolute;mso-position-vertical-relative:text;mso-width-percent:0;mso-height-percent:0;mso-width-relative:margin;mso-height-relative:margin;v-text-anchor:top" o:gfxdata="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" stroked="f">
-                <v:textbox inset="0,0,0,0">
-                  <w:txbxContent>
-                    <w:p>
-                      <w:pPr>
-                        <w:pStyle w:val="Caption"/>
-                        <w:rPr>
-                          <w:rFonts w:ascii="Arial Black" w:hAnsi="Arial Black"/>
-                          <w:sz w:val="18"/>
-                        </w:rPr>
-                      </w:pPr>
-                      <w:r>
-                        <w:rPr>
-                          <w:rStyle w:val="Emphasis"/>
-                        </w:rPr>
-                        <w:t xml:space="preserve">Figure </w:t>
-                      </w:r>
-                      <w:r>
-                        <w:rPr>
-                          <w:rStyle w:val="Emphasis"/>
-                        </w:rPr>
-                        <w:t>2</w:t>
-                      </w:r>
-                      <w:r>
-                        <w:rPr>
-                          <w:rStyle w:val="Emphasis"/>
-                        </w:rPr>
-                        <w:t xml:space="preserve">: </w:t>
-                      </w:r>
-                      <w:r>
-                        <w:rPr>
-                          <w:rStyle w:val="Emphasis"/>
-                        </w:rPr>
-                        <w:t>Menu window</w:t>
-                      </w:r>
-                      <w:r>
-                        <w:rPr>
-                          <w:rStyle w:val="Emphasis"/>
-                        </w:rPr>
-                        <w:t xml:space="preserve"> </w:t>
-                      </w:r>
-                    </w:p>
-                  </w:txbxContent>
-                </v:textbox>
-                <w10:wrap anchorx="margin"/>
-              </v:shape>
-            </w:pict>
-          </mc:Fallback>
-        </mc:AlternateContent>
-      </w:r>
-      <w:r>
-        <w:rPr>
-          <w:noProof/>
-        </w:rPr>
-        <mc:AlternateContent>
-          <mc:Choice Requires="wps">
-            <w:drawing>
-              <wp:anchor distT="0" distB="0" distL="114300" distR="114300" simplePos="0" relativeHeight="251661312" behindDoc="0" locked="0" layoutInCell="1" allowOverlap="1" wp14:anchorId="29A18864" wp14:editId="34FA2511">
+              <wp:anchor distT="0" distB="0" distL="114300" distR="114300" simplePos="0" relativeHeight="251661312" behindDoc="0" locked="0" layoutInCell="1" allowOverlap="1" wp14:anchorId="29A18864" wp14:editId="5F02403D">
                 <wp:simplePos x="0" y="0"/>
                 <wp:positionH relativeFrom="margin">
                   <wp:posOffset>1148316</wp:posOffset>
@@ -2343,7 +2255,11 @@
           </mc:Choice>
           <mc:Fallback>
             <w:pict>
-              <v:shape w14:anchorId="29A18864" id="Text Box 10" o:spid="_x0000_s1028" type="#_x0000_t202" style="position:absolute;margin-left:90.4pt;margin-top:2.4pt;width:108.85pt;height:36pt;z-index:251661312;visibility:visible;mso-wrap-style:square;mso-width-percent:0;mso-height-percent:0;mso-wrap-distance-left:9pt;mso-wrap-distance-top:0;mso-wrap-distance-right:9pt;mso-wrap-distance-bottom:0;mso-position-horizontal:absolute;mso-position-horizontal-relative:margin;mso-position-vertical:absolute;mso-position-vertical-relative:text;mso-width-percent:0;mso-height-percent:0;mso-width-relative:margin;mso-height-relative:margin;v-text-anchor:top" o:gfxdata="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" stroked="f">
+              <v:shapetype w14:anchorId="29A18864" id="_x0000_t202" coordsize="21600,21600" o:spt="202" path="m,l,21600r21600,l21600,xe">
+                <v:stroke joinstyle="miter"/>
+                <v:path gradientshapeok="t" o:connecttype="rect"/>
+              </v:shapetype>
+              <v:shape id="Text Box 10" o:spid="_x0000_s1027" type="#_x0000_t202" style="position:absolute;margin-left:90.4pt;margin-top:2.4pt;width:108.85pt;height:36pt;z-index:251661312;visibility:visible;mso-wrap-style:square;mso-width-percent:0;mso-height-percent:0;mso-wrap-distance-left:9pt;mso-wrap-distance-top:0;mso-wrap-distance-right:9pt;mso-wrap-distance-bottom:0;mso-position-horizontal:absolute;mso-position-horizontal-relative:margin;mso-position-vertical:absolute;mso-position-vertical-relative:text;mso-width-percent:0;mso-height-percent:0;mso-width-relative:margin;mso-height-relative:margin;v-text-anchor:top" o:gfxdata="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" stroked="f">
                 <v:textbox inset="0,0,0,0">
                   <w:txbxContent>
                     <w:p>
@@ -2426,12 +2342,14 @@
     <w:p/>
     <w:p/>
     <w:p/>
+    <w:p/>
+    <w:p/>
     <w:p>
       <w:pPr>
         <w:pStyle w:val="Heading1"/>
         <w:numPr>
           <w:ilvl w:val="0"/>
-          <w:numId w:val="42"/>
+          <w:numId w:val="47"/>
         </w:numPr>
         <w:rPr>
           <w:sz w:val="40"/>
@@ -2444,35 +2362,21 @@
           <w:szCs w:val="40"/>
         </w:rPr>
         <w:lastRenderedPageBreak/>
-        <w:t xml:space="preserve">2   </w:t>
+        <w:t>2</w:t>
       </w:r>
       <w:r>
         <w:rPr>
           <w:sz w:val="40"/>
           <w:szCs w:val="40"/>
         </w:rPr>
-        <w:t xml:space="preserve">Handling </w:t>
+        <w:t xml:space="preserve">   </w:t>
       </w:r>
       <w:r>
         <w:rPr>
           <w:sz w:val="40"/>
           <w:szCs w:val="40"/>
         </w:rPr>
-        <w:t>Order</w:t>
-      </w:r>
-      <w:r>
-        <w:rPr>
-          <w:sz w:val="40"/>
-          <w:szCs w:val="40"/>
-        </w:rPr>
-        <w:t>s</w:t>
-      </w:r>
-      <w:r>
-        <w:rPr>
-          <w:sz w:val="40"/>
-          <w:szCs w:val="40"/>
-        </w:rPr>
-        <w:t xml:space="preserve"> </w:t>
+        <w:t>Main Menu</w:t>
       </w:r>
     </w:p>
     <w:tbl>
@@ -2557,6 +2461,418 @@
                 <w:sz w:val="28"/>
                 <w:szCs w:val="28"/>
               </w:rPr>
+              <w:t>On logging in, the user will face a simple interface that shows the different abilities of the system. This window is shown in Figure 2.</w:t>
+            </w:r>
+          </w:p>
+          <w:p>
+            <w:pPr>
+              <w:jc w:val="both"/>
+              <w:rPr>
+                <w:rFonts w:asciiTheme="minorBidi" w:hAnsiTheme="minorBidi"/>
+                <w:bCs/>
+                <w:color w:val="484848"/>
+                <w:sz w:val="28"/>
+                <w:szCs w:val="28"/>
+              </w:rPr>
+            </w:pPr>
+          </w:p>
+          <w:p>
+            <w:pPr>
+              <w:jc w:val="both"/>
+              <w:rPr>
+                <w:rFonts w:asciiTheme="minorBidi" w:hAnsiTheme="minorBidi"/>
+                <w:bCs/>
+                <w:color w:val="484848"/>
+                <w:sz w:val="28"/>
+                <w:szCs w:val="28"/>
+              </w:rPr>
+            </w:pPr>
+          </w:p>
+        </w:tc>
+      </w:tr>
+    </w:tbl>
+    <w:p>
+      <w:r>
+        <w:rPr>
+          <w:noProof/>
+        </w:rPr>
+        <mc:AlternateContent>
+          <mc:Choice Requires="wps">
+            <w:drawing>
+              <wp:anchor distT="0" distB="0" distL="114300" distR="114300" simplePos="0" relativeHeight="251675648" behindDoc="0" locked="0" layoutInCell="1" allowOverlap="1" wp14:anchorId="442317C2" wp14:editId="749B244E">
+                <wp:simplePos x="0" y="0"/>
+                <wp:positionH relativeFrom="margin">
+                  <wp:posOffset>3739515</wp:posOffset>
+                </wp:positionH>
+                <wp:positionV relativeFrom="paragraph">
+                  <wp:posOffset>1952625</wp:posOffset>
+                </wp:positionV>
+                <wp:extent cx="1382233" cy="457200"/>
+                <wp:effectExtent l="0" t="0" r="8890" b="0"/>
+                <wp:wrapNone/>
+                <wp:docPr id="11" name="Text Box 11"/>
+                <wp:cNvGraphicFramePr/>
+                <a:graphic xmlns:a="http://schemas.openxmlformats.org/drawingml/2006/main">
+                  <a:graphicData uri="http://schemas.microsoft.com/office/word/2010/wordprocessingShape">
+                    <wps:wsp>
+                      <wps:cNvSpPr txBox="1"/>
+                      <wps:spPr>
+                        <a:xfrm>
+                          <a:off x="0" y="0"/>
+                          <a:ext cx="1382233" cy="457200"/>
+                        </a:xfrm>
+                        <a:prstGeom prst="rect">
+                          <a:avLst/>
+                        </a:prstGeom>
+                        <a:solidFill>
+                          <a:prstClr val="white"/>
+                        </a:solidFill>
+                        <a:ln>
+                          <a:noFill/>
+                        </a:ln>
+                      </wps:spPr>
+                      <wps:txbx>
+                        <w:txbxContent>
+                          <w:p>
+                            <w:pPr>
+                              <w:pStyle w:val="Caption"/>
+                              <w:rPr>
+                                <w:rStyle w:val="Emphasis"/>
+                              </w:rPr>
+                            </w:pPr>
+                            <w:r>
+                              <w:rPr>
+                                <w:rStyle w:val="Emphasis"/>
+                              </w:rPr>
+                              <w:t xml:space="preserve">Figure </w:t>
+                            </w:r>
+                            <w:r>
+                              <w:rPr>
+                                <w:rStyle w:val="Emphasis"/>
+                              </w:rPr>
+                              <w:t>2</w:t>
+                            </w:r>
+                            <w:r>
+                              <w:rPr>
+                                <w:rStyle w:val="Emphasis"/>
+                              </w:rPr>
+                              <w:t xml:space="preserve">: </w:t>
+                            </w:r>
+                            <w:r>
+                              <w:rPr>
+                                <w:rStyle w:val="Emphasis"/>
+                              </w:rPr>
+                              <w:t>Menu window</w:t>
+                            </w:r>
+                          </w:p>
+                          <w:p>
+                            <w:pPr>
+                              <w:pStyle w:val="Caption"/>
+                              <w:rPr>
+                                <w:rFonts w:ascii="Arial Black" w:hAnsi="Arial Black"/>
+                                <w:sz w:val="18"/>
+                              </w:rPr>
+                            </w:pPr>
+                            <w:r>
+                              <w:rPr>
+                                <w:rStyle w:val="Emphasis"/>
+                              </w:rPr>
+                              <w:t xml:space="preserve"> </w:t>
+                            </w:r>
+                          </w:p>
+                        </w:txbxContent>
+                      </wps:txbx>
+                      <wps:bodyPr rot="0" spcFirstLastPara="0" vertOverflow="overflow" horzOverflow="overflow" vert="horz" wrap="square" lIns="0" tIns="0" rIns="0" bIns="0" numCol="1" spcCol="0" rtlCol="0" fromWordArt="0" anchor="t" anchorCtr="0" forceAA="0" compatLnSpc="1">
+                        <a:prstTxWarp prst="textNoShape">
+                          <a:avLst/>
+                        </a:prstTxWarp>
+                        <a:noAutofit/>
+                      </wps:bodyPr>
+                    </wps:wsp>
+                  </a:graphicData>
+                </a:graphic>
+                <wp14:sizeRelH relativeFrom="margin">
+                  <wp14:pctWidth>0</wp14:pctWidth>
+                </wp14:sizeRelH>
+                <wp14:sizeRelV relativeFrom="margin">
+                  <wp14:pctHeight>0</wp14:pctHeight>
+                </wp14:sizeRelV>
+              </wp:anchor>
+            </w:drawing>
+          </mc:Choice>
+          <mc:Fallback>
+            <w:pict>
+              <v:shape w14:anchorId="442317C2" id="Text Box 11" o:spid="_x0000_s1028" type="#_x0000_t202" style="position:absolute;margin-left:294.45pt;margin-top:153.75pt;width:108.85pt;height:36pt;z-index:251675648;visibility:visible;mso-wrap-style:square;mso-width-percent:0;mso-height-percent:0;mso-wrap-distance-left:9pt;mso-wrap-distance-top:0;mso-wrap-distance-right:9pt;mso-wrap-distance-bottom:0;mso-position-horizontal:absolute;mso-position-horizontal-relative:margin;mso-position-vertical:absolute;mso-position-vertical-relative:text;mso-width-percent:0;mso-height-percent:0;mso-width-relative:margin;mso-height-relative:margin;v-text-anchor:top" o:gfxdata="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" stroked="f">
+                <v:textbox inset="0,0,0,0">
+                  <w:txbxContent>
+                    <w:p>
+                      <w:pPr>
+                        <w:pStyle w:val="Caption"/>
+                        <w:rPr>
+                          <w:rStyle w:val="Emphasis"/>
+                        </w:rPr>
+                      </w:pPr>
+                      <w:r>
+                        <w:rPr>
+                          <w:rStyle w:val="Emphasis"/>
+                        </w:rPr>
+                        <w:t xml:space="preserve">Figure </w:t>
+                      </w:r>
+                      <w:r>
+                        <w:rPr>
+                          <w:rStyle w:val="Emphasis"/>
+                        </w:rPr>
+                        <w:t>2</w:t>
+                      </w:r>
+                      <w:r>
+                        <w:rPr>
+                          <w:rStyle w:val="Emphasis"/>
+                        </w:rPr>
+                        <w:t xml:space="preserve">: </w:t>
+                      </w:r>
+                      <w:r>
+                        <w:rPr>
+                          <w:rStyle w:val="Emphasis"/>
+                        </w:rPr>
+                        <w:t>Menu window</w:t>
+                      </w:r>
+                    </w:p>
+                    <w:p>
+                      <w:pPr>
+                        <w:pStyle w:val="Caption"/>
+                        <w:rPr>
+                          <w:rFonts w:ascii="Arial Black" w:hAnsi="Arial Black"/>
+                          <w:sz w:val="18"/>
+                        </w:rPr>
+                      </w:pPr>
+                      <w:r>
+                        <w:rPr>
+                          <w:rStyle w:val="Emphasis"/>
+                        </w:rPr>
+                        <w:t xml:space="preserve"> </w:t>
+                      </w:r>
+                    </w:p>
+                  </w:txbxContent>
+                </v:textbox>
+                <w10:wrap anchorx="margin"/>
+              </v:shape>
+            </w:pict>
+          </mc:Fallback>
+        </mc:AlternateContent>
+      </w:r>
+      <w:r>
+        <w:tab/>
+      </w:r>
+      <w:r>
+        <w:rPr>
+          <w:noProof/>
+        </w:rPr>
+        <w:drawing>
+          <wp:inline distT="0" distB="0" distL="0" distR="0" wp14:anchorId="0229D2A2" wp14:editId="19823CFD">
+            <wp:extent cx="3168502" cy="2094563"/>
+            <wp:effectExtent l="0" t="0" r="0" b="1270"/>
+            <wp:docPr id="7" name="Picture 7"/>
+            <wp:cNvGraphicFramePr>
+              <a:graphicFrameLocks xmlns:a="http://schemas.openxmlformats.org/drawingml/2006/main" noChangeAspect="1"/>
+            </wp:cNvGraphicFramePr>
+            <a:graphic xmlns:a="http://schemas.openxmlformats.org/drawingml/2006/main">
+              <a:graphicData uri="http://schemas.openxmlformats.org/drawingml/2006/picture">
+                <pic:pic xmlns:pic="http://schemas.openxmlformats.org/drawingml/2006/picture">
+                  <pic:nvPicPr>
+                    <pic:cNvPr id="1" name=""/>
+                    <pic:cNvPicPr/>
+                  </pic:nvPicPr>
+                  <pic:blipFill>
+                    <a:blip r:embed="rId12"/>
+                    <a:stretch>
+                      <a:fillRect/>
+                    </a:stretch>
+                  </pic:blipFill>
+                  <pic:spPr>
+                    <a:xfrm>
+                      <a:off x="0" y="0"/>
+                      <a:ext cx="3168502" cy="2094563"/>
+                    </a:xfrm>
+                    <a:prstGeom prst="rect">
+                      <a:avLst/>
+                    </a:prstGeom>
+                  </pic:spPr>
+                </pic:pic>
+              </a:graphicData>
+            </a:graphic>
+          </wp:inline>
+        </w:drawing>
+      </w:r>
+    </w:p>
+    <w:p/>
+    <w:p/>
+    <w:p/>
+    <w:p/>
+    <w:p/>
+    <w:p/>
+    <w:p/>
+    <w:p/>
+    <w:p/>
+    <w:p/>
+    <w:p/>
+    <w:p/>
+    <w:p/>
+    <w:p/>
+    <w:p/>
+    <w:p/>
+    <w:p/>
+    <w:p/>
+    <w:p/>
+    <w:p/>
+    <w:p/>
+    <w:p/>
+    <w:p/>
+    <w:p/>
+    <w:p/>
+    <w:p/>
+    <w:p/>
+    <w:p/>
+    <w:p/>
+    <w:p/>
+    <w:p/>
+    <w:p>
+      <w:pPr>
+        <w:pStyle w:val="Heading1"/>
+        <w:numPr>
+          <w:ilvl w:val="0"/>
+          <w:numId w:val="42"/>
+        </w:numPr>
+        <w:rPr>
+          <w:sz w:val="40"/>
+          <w:szCs w:val="40"/>
+        </w:rPr>
+      </w:pPr>
+      <w:r>
+        <w:rPr>
+          <w:sz w:val="40"/>
+          <w:szCs w:val="40"/>
+        </w:rPr>
+        <w:lastRenderedPageBreak/>
+        <w:t>3</w:t>
+      </w:r>
+      <w:r>
+        <w:rPr>
+          <w:sz w:val="40"/>
+          <w:szCs w:val="40"/>
+        </w:rPr>
+        <w:t xml:space="preserve"> </w:t>
+      </w:r>
+      <w:r>
+        <w:rPr>
+          <w:sz w:val="40"/>
+          <w:szCs w:val="40"/>
+        </w:rPr>
+        <w:t xml:space="preserve">Handling </w:t>
+      </w:r>
+      <w:r>
+        <w:rPr>
+          <w:sz w:val="40"/>
+          <w:szCs w:val="40"/>
+        </w:rPr>
+        <w:t>Order</w:t>
+      </w:r>
+      <w:r>
+        <w:rPr>
+          <w:sz w:val="40"/>
+          <w:szCs w:val="40"/>
+        </w:rPr>
+        <w:t>s</w:t>
+      </w:r>
+      <w:r>
+        <w:rPr>
+          <w:sz w:val="40"/>
+          <w:szCs w:val="40"/>
+        </w:rPr>
+        <w:t xml:space="preserve"> </w:t>
+      </w:r>
+    </w:p>
+    <w:tbl>
+      <w:tblPr>
+        <w:tblStyle w:val="TableGrid"/>
+        <w:tblW w:w="10661" w:type="dxa"/>
+        <w:tblBorders>
+          <w:top w:val="single" w:sz="6" w:space="0" w:color="auto"/>
+          <w:left w:val="single" w:sz="6" w:space="0" w:color="auto"/>
+          <w:bottom w:val="single" w:sz="6" w:space="0" w:color="auto"/>
+          <w:right w:val="single" w:sz="6" w:space="0" w:color="auto"/>
+          <w:insideH w:val="single" w:sz="6" w:space="0" w:color="auto"/>
+          <w:insideV w:val="single" w:sz="6" w:space="0" w:color="auto"/>
+        </w:tblBorders>
+        <w:tblLook w:val="04A0" w:firstRow="1" w:lastRow="0" w:firstColumn="1" w:lastColumn="0" w:noHBand="0" w:noVBand="1"/>
+      </w:tblPr>
+      <w:tblGrid>
+        <w:gridCol w:w="2681"/>
+        <w:gridCol w:w="7980"/>
+      </w:tblGrid>
+      <w:tr>
+        <w:trPr>
+          <w:trHeight w:val="783"/>
+        </w:trPr>
+        <w:tc>
+          <w:tcPr>
+            <w:tcW w:w="2681" w:type="dxa"/>
+            <w:tcBorders>
+              <w:top w:val="single" w:sz="24" w:space="0" w:color="auto"/>
+              <w:left w:val="nil"/>
+              <w:bottom w:val="nil"/>
+              <w:right w:val="nil"/>
+            </w:tcBorders>
+          </w:tcPr>
+          <w:p>
+            <w:pPr>
+              <w:rPr>
+                <w:rFonts w:ascii="Times" w:hAnsi="Times" w:cs="Arial"/>
+                <w:b/>
+              </w:rPr>
+            </w:pPr>
+          </w:p>
+        </w:tc>
+        <w:tc>
+          <w:tcPr>
+            <w:tcW w:w="7980" w:type="dxa"/>
+            <w:tcBorders>
+              <w:top w:val="single" w:sz="24" w:space="0" w:color="auto"/>
+              <w:left w:val="nil"/>
+              <w:bottom w:val="nil"/>
+              <w:right w:val="nil"/>
+            </w:tcBorders>
+          </w:tcPr>
+          <w:p>
+            <w:pPr>
+              <w:jc w:val="both"/>
+              <w:rPr>
+                <w:rFonts w:asciiTheme="minorBidi" w:hAnsiTheme="minorBidi"/>
+                <w:bCs/>
+                <w:color w:val="484848"/>
+                <w:sz w:val="28"/>
+                <w:szCs w:val="28"/>
+              </w:rPr>
+            </w:pPr>
+          </w:p>
+          <w:p>
+            <w:pPr>
+              <w:jc w:val="both"/>
+              <w:rPr>
+                <w:rFonts w:asciiTheme="minorBidi" w:hAnsiTheme="minorBidi"/>
+                <w:bCs/>
+                <w:color w:val="484848"/>
+                <w:sz w:val="28"/>
+                <w:szCs w:val="28"/>
+              </w:rPr>
+            </w:pPr>
+            <w:r>
+              <w:rPr>
+                <w:rFonts w:asciiTheme="minorBidi" w:hAnsiTheme="minorBidi"/>
+                <w:bCs/>
+                <w:color w:val="484848"/>
+                <w:sz w:val="28"/>
+                <w:szCs w:val="28"/>
+              </w:rPr>
               <w:t xml:space="preserve">This sub-section explores the interface provided by the system to handle orders. All the functionality related to orders, whether it may be adding orders or viewing information related to the orders, is described. </w:t>
             </w:r>
           </w:p>
@@ -2612,7 +2928,13 @@
         <w:rPr>
           <w:szCs w:val="32"/>
         </w:rPr>
-        <w:t xml:space="preserve">2.1   </w:t>
+        <w:t>3</w:t>
+      </w:r>
+      <w:r>
+        <w:rPr>
+          <w:szCs w:val="32"/>
+        </w:rPr>
+        <w:t xml:space="preserve">.1   </w:t>
       </w:r>
       <w:r>
         <w:rPr>
@@ -2883,7 +3205,7 @@
               </wp:anchor>
             </w:drawing>
           </mc:Choice>
-          <mc:Fallback>
+          <mc:Fallback xmlns:w16cid="http://schemas.microsoft.com/office/word/2016/wordml/cid" xmlns:am3d="http://schemas.microsoft.com/office/drawing/2017/model3d" xmlns:aink="http://schemas.microsoft.com/office/drawing/2016/ink" xmlns:cx8="http://schemas.microsoft.com/office/drawing/2016/5/14/chartex" xmlns:cx7="http://schemas.microsoft.com/office/drawing/2016/5/13/chartex" xmlns:cx6="http://schemas.microsoft.com/office/drawing/2016/5/12/chartex" xmlns:cx5="http://schemas.microsoft.com/office/drawing/2016/5/11/chartex" xmlns:cx4="http://schemas.microsoft.com/office/drawing/2016/5/10/chartex" xmlns:cx3="http://schemas.microsoft.com/office/drawing/2016/5/9/chartex" xmlns:cx2="http://schemas.microsoft.com/office/drawing/2015/10/21/chartex" xmlns:cx1="http://schemas.microsoft.com/office/drawing/2015/9/8/chartex">
             <w:pict>
               <v:shape w14:anchorId="7B6CD49D" id="Text Box 1" o:spid="_x0000_s1029" type="#_x0000_t202" style="position:absolute;margin-left:265.4pt;margin-top:19.1pt;width:134.8pt;height:15.9pt;z-index:251671552;visibility:visible;mso-wrap-style:square;mso-width-percent:0;mso-height-percent:0;mso-wrap-distance-left:9pt;mso-wrap-distance-top:0;mso-wrap-distance-right:9pt;mso-wrap-distance-bottom:0;mso-position-horizontal:absolute;mso-position-horizontal-relative:margin;mso-position-vertical:absolute;mso-position-vertical-relative:text;mso-width-percent:0;mso-height-percent:0;mso-width-relative:margin;mso-height-relative:margin;v-text-anchor:top" o:gfxdata="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" stroked="f">
                 <v:textbox inset="0,0,0,0">
@@ -2966,7 +3288,7 @@
         <w:rPr>
           <w:szCs w:val="32"/>
         </w:rPr>
-        <w:t>2</w:t>
+        <w:t>3</w:t>
       </w:r>
       <w:r>
         <w:rPr>
@@ -3247,7 +3569,7 @@
                     </wp:anchor>
                   </w:drawing>
                 </mc:Choice>
-                <mc:Fallback>
+                <mc:Fallback xmlns:w16cid="http://schemas.microsoft.com/office/word/2016/wordml/cid" xmlns:am3d="http://schemas.microsoft.com/office/drawing/2017/model3d" xmlns:aink="http://schemas.microsoft.com/office/drawing/2016/ink" xmlns:cx8="http://schemas.microsoft.com/office/drawing/2016/5/14/chartex" xmlns:cx7="http://schemas.microsoft.com/office/drawing/2016/5/13/chartex" xmlns:cx6="http://schemas.microsoft.com/office/drawing/2016/5/12/chartex" xmlns:cx5="http://schemas.microsoft.com/office/drawing/2016/5/11/chartex" xmlns:cx4="http://schemas.microsoft.com/office/drawing/2016/5/10/chartex" xmlns:cx3="http://schemas.microsoft.com/office/drawing/2016/5/9/chartex" xmlns:cx2="http://schemas.microsoft.com/office/drawing/2015/10/21/chartex" xmlns:cx1="http://schemas.microsoft.com/office/drawing/2015/9/8/chartex">
                   <w:pict>
                     <v:shape w14:anchorId="79A45CEF" id="Text Box 3" o:spid="_x0000_s1030" type="#_x0000_t202" style="position:absolute;left:0;text-align:left;margin-left:156.5pt;margin-top:6.65pt;width:147.35pt;height:20.95pt;z-index:251667456;visibility:visible;mso-wrap-style:square;mso-width-percent:0;mso-height-percent:0;mso-wrap-distance-left:9pt;mso-wrap-distance-top:0;mso-wrap-distance-right:9pt;mso-wrap-distance-bottom:0;mso-position-horizontal:absolute;mso-position-horizontal-relative:margin;mso-position-vertical:absolute;mso-position-vertical-relative:text;mso-width-percent:0;mso-height-percent:0;mso-width-relative:margin;mso-height-relative:margin;v-text-anchor:top" o:gfxdata="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" stroked="f">
                       <v:textbox inset="0,0,0,0">
@@ -3326,7 +3648,21 @@
           <w:szCs w:val="40"/>
         </w:rPr>
         <w:lastRenderedPageBreak/>
-        <w:t xml:space="preserve">1.3   Handling Staff </w:t>
+        <w:t xml:space="preserve">   </w:t>
+      </w:r>
+      <w:r>
+        <w:rPr>
+          <w:sz w:val="40"/>
+          <w:szCs w:val="40"/>
+        </w:rPr>
+        <w:t xml:space="preserve">1.4 </w:t>
+      </w:r>
+      <w:r>
+        <w:rPr>
+          <w:sz w:val="40"/>
+          <w:szCs w:val="40"/>
+        </w:rPr>
+        <w:t xml:space="preserve">Handling Staff </w:t>
       </w:r>
     </w:p>
     <w:tbl>
@@ -3554,7 +3890,13 @@
         <w:rPr>
           <w:szCs w:val="32"/>
         </w:rPr>
-        <w:t xml:space="preserve">2.1   </w:t>
+        <w:t>4</w:t>
+      </w:r>
+      <w:r>
+        <w:rPr>
+          <w:szCs w:val="32"/>
+        </w:rPr>
+        <w:t xml:space="preserve">.1   </w:t>
       </w:r>
       <w:r>
         <w:rPr>
@@ -3851,7 +4193,7 @@
               </wp:anchor>
             </w:drawing>
           </mc:Choice>
-          <mc:Fallback>
+          <mc:Fallback xmlns:w16cid="http://schemas.microsoft.com/office/word/2016/wordml/cid" xmlns:am3d="http://schemas.microsoft.com/office/drawing/2017/model3d" xmlns:aink="http://schemas.microsoft.com/office/drawing/2016/ink" xmlns:cx8="http://schemas.microsoft.com/office/drawing/2016/5/14/chartex" xmlns:cx7="http://schemas.microsoft.com/office/drawing/2016/5/13/chartex" xmlns:cx6="http://schemas.microsoft.com/office/drawing/2016/5/12/chartex" xmlns:cx5="http://schemas.microsoft.com/office/drawing/2016/5/11/chartex" xmlns:cx4="http://schemas.microsoft.com/office/drawing/2016/5/10/chartex" xmlns:cx3="http://schemas.microsoft.com/office/drawing/2016/5/9/chartex" xmlns:cx2="http://schemas.microsoft.com/office/drawing/2015/10/21/chartex" xmlns:cx1="http://schemas.microsoft.com/office/drawing/2015/9/8/chartex">
             <w:pict>
               <v:shape w14:anchorId="1D0EF2E1" id="Text Box 5" o:spid="_x0000_s1031" type="#_x0000_t202" style="position:absolute;margin-left:256.05pt;margin-top:.5pt;width:133.95pt;height:15.9pt;z-index:251669504;visibility:visible;mso-wrap-style:square;mso-width-percent:0;mso-height-percent:0;mso-wrap-distance-left:9pt;mso-wrap-distance-top:0;mso-wrap-distance-right:9pt;mso-wrap-distance-bottom:0;mso-position-horizontal:absolute;mso-position-horizontal-relative:margin;mso-position-vertical:absolute;mso-position-vertical-relative:text;mso-width-percent:0;mso-height-percent:0;mso-width-relative:margin;mso-height-relative:margin;v-text-anchor:top" o:gfxdata="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" stroked="f">
                 <v:textbox inset="0,0,0,0">
@@ -3921,7 +4263,7 @@
         <w:rPr>
           <w:szCs w:val="32"/>
         </w:rPr>
-        <w:t>2</w:t>
+        <w:t>4</w:t>
       </w:r>
       <w:r>
         <w:rPr>
@@ -4159,6 +4501,7 @@
         <w:rPr>
           <w:noProof/>
         </w:rPr>
+        <w:lastRenderedPageBreak/>
         <mc:AlternateContent>
           <mc:Choice Requires="wps">
             <w:drawing>
@@ -4249,7 +4592,7 @@
               </wp:anchor>
             </w:drawing>
           </mc:Choice>
-          <mc:Fallback>
+          <mc:Fallback xmlns:w16cid="http://schemas.microsoft.com/office/word/2016/wordml/cid" xmlns:am3d="http://schemas.microsoft.com/office/drawing/2017/model3d" xmlns:aink="http://schemas.microsoft.com/office/drawing/2016/ink" xmlns:cx8="http://schemas.microsoft.com/office/drawing/2016/5/14/chartex" xmlns:cx7="http://schemas.microsoft.com/office/drawing/2016/5/13/chartex" xmlns:cx6="http://schemas.microsoft.com/office/drawing/2016/5/12/chartex" xmlns:cx5="http://schemas.microsoft.com/office/drawing/2016/5/11/chartex" xmlns:cx4="http://schemas.microsoft.com/office/drawing/2016/5/10/chartex" xmlns:cx3="http://schemas.microsoft.com/office/drawing/2016/5/9/chartex" xmlns:cx2="http://schemas.microsoft.com/office/drawing/2015/10/21/chartex" xmlns:cx1="http://schemas.microsoft.com/office/drawing/2015/9/8/chartex">
             <w:pict>
               <v:shape w14:anchorId="4819FB0E" id="Text Box 12" o:spid="_x0000_s1032" type="#_x0000_t202" style="position:absolute;left:0;text-align:left;margin-left:278.55pt;margin-top:37.35pt;width:143.15pt;height:31pt;z-index:251673600;visibility:visible;mso-wrap-style:square;mso-width-percent:0;mso-height-percent:0;mso-wrap-distance-left:9pt;mso-wrap-distance-top:0;mso-wrap-distance-right:9pt;mso-wrap-distance-bottom:0;mso-position-horizontal:absolute;mso-position-horizontal-relative:margin;mso-position-vertical:absolute;mso-position-vertical-relative:text;mso-width-percent:0;mso-height-percent:0;mso-width-relative:margin;mso-height-relative:margin;v-text-anchor:top" o:gfxdata="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" stroked="f">
                 <v:textbox inset="0,0,0,0">
@@ -4298,8 +4641,900 @@
       <w:r>
         <w:t xml:space="preserve">  </w:t>
       </w:r>
+    </w:p>
+    <w:p>
+      <w:pPr>
+        <w:pStyle w:val="BodyText"/>
+      </w:pPr>
+    </w:p>
+    <w:p>
+      <w:pPr>
+        <w:pStyle w:val="BodyText"/>
+      </w:pPr>
+    </w:p>
+    <w:p>
+      <w:pPr>
+        <w:pStyle w:val="Heading1"/>
+        <w:rPr>
+          <w:sz w:val="40"/>
+          <w:szCs w:val="40"/>
+        </w:rPr>
+      </w:pPr>
+      <w:r>
+        <w:rPr>
+          <w:sz w:val="40"/>
+          <w:szCs w:val="40"/>
+        </w:rPr>
+        <w:lastRenderedPageBreak/>
+        <w:t xml:space="preserve">   </w:t>
+      </w:r>
       <w:bookmarkStart w:id="1" w:name="_GoBack"/>
       <w:bookmarkEnd w:id="1"/>
+      <w:r>
+        <w:rPr>
+          <w:sz w:val="40"/>
+          <w:szCs w:val="40"/>
+        </w:rPr>
+        <w:t xml:space="preserve">1.5 </w:t>
+      </w:r>
+      <w:r>
+        <w:rPr>
+          <w:sz w:val="40"/>
+          <w:szCs w:val="40"/>
+        </w:rPr>
+        <w:t xml:space="preserve">Handling </w:t>
+      </w:r>
+      <w:r>
+        <w:rPr>
+          <w:sz w:val="40"/>
+          <w:szCs w:val="40"/>
+        </w:rPr>
+        <w:t>Food</w:t>
+      </w:r>
+      <w:r>
+        <w:rPr>
+          <w:sz w:val="40"/>
+          <w:szCs w:val="40"/>
+        </w:rPr>
+        <w:t xml:space="preserve"> </w:t>
+      </w:r>
+    </w:p>
+    <w:tbl>
+      <w:tblPr>
+        <w:tblStyle w:val="TableGrid"/>
+        <w:tblW w:w="10661" w:type="dxa"/>
+        <w:tblBorders>
+          <w:top w:val="single" w:sz="6" w:space="0" w:color="auto"/>
+          <w:left w:val="single" w:sz="6" w:space="0" w:color="auto"/>
+          <w:bottom w:val="single" w:sz="6" w:space="0" w:color="auto"/>
+          <w:right w:val="single" w:sz="6" w:space="0" w:color="auto"/>
+          <w:insideH w:val="single" w:sz="6" w:space="0" w:color="auto"/>
+          <w:insideV w:val="single" w:sz="6" w:space="0" w:color="auto"/>
+        </w:tblBorders>
+        <w:tblLook w:val="04A0" w:firstRow="1" w:lastRow="0" w:firstColumn="1" w:lastColumn="0" w:noHBand="0" w:noVBand="1"/>
+      </w:tblPr>
+      <w:tblGrid>
+        <w:gridCol w:w="2681"/>
+        <w:gridCol w:w="7980"/>
+      </w:tblGrid>
+      <w:tr>
+        <w:trPr>
+          <w:trHeight w:val="783"/>
+        </w:trPr>
+        <w:tc>
+          <w:tcPr>
+            <w:tcW w:w="2681" w:type="dxa"/>
+            <w:tcBorders>
+              <w:top w:val="single" w:sz="24" w:space="0" w:color="auto"/>
+              <w:left w:val="nil"/>
+              <w:bottom w:val="nil"/>
+              <w:right w:val="nil"/>
+            </w:tcBorders>
+          </w:tcPr>
+          <w:p>
+            <w:pPr>
+              <w:rPr>
+                <w:rFonts w:ascii="Times" w:hAnsi="Times" w:cs="Arial"/>
+                <w:b/>
+              </w:rPr>
+            </w:pPr>
+          </w:p>
+        </w:tc>
+        <w:tc>
+          <w:tcPr>
+            <w:tcW w:w="7980" w:type="dxa"/>
+            <w:tcBorders>
+              <w:top w:val="single" w:sz="24" w:space="0" w:color="auto"/>
+              <w:left w:val="nil"/>
+              <w:bottom w:val="nil"/>
+              <w:right w:val="nil"/>
+            </w:tcBorders>
+          </w:tcPr>
+          <w:p>
+            <w:pPr>
+              <w:jc w:val="both"/>
+              <w:rPr>
+                <w:rFonts w:asciiTheme="minorBidi" w:hAnsiTheme="minorBidi"/>
+                <w:bCs/>
+                <w:color w:val="484848"/>
+                <w:sz w:val="28"/>
+                <w:szCs w:val="28"/>
+              </w:rPr>
+            </w:pPr>
+          </w:p>
+          <w:p>
+            <w:pPr>
+              <w:jc w:val="both"/>
+              <w:rPr>
+                <w:rFonts w:asciiTheme="minorBidi" w:hAnsiTheme="minorBidi"/>
+                <w:bCs/>
+                <w:color w:val="484848"/>
+                <w:sz w:val="28"/>
+                <w:szCs w:val="28"/>
+              </w:rPr>
+            </w:pPr>
+            <w:r>
+              <w:rPr>
+                <w:rFonts w:asciiTheme="minorBidi" w:hAnsiTheme="minorBidi"/>
+                <w:bCs/>
+                <w:color w:val="484848"/>
+                <w:sz w:val="28"/>
+                <w:szCs w:val="28"/>
+              </w:rPr>
+              <w:t xml:space="preserve">This sub-section explores the interface provided by the system to handle the staff employed by the restaurant. This includes employees in all positions. All the functionality related to staff, whether it may be adding staff, deleting staff or viewing information related to them, is described. </w:t>
+            </w:r>
+          </w:p>
+          <w:p>
+            <w:pPr>
+              <w:jc w:val="both"/>
+              <w:rPr>
+                <w:rFonts w:asciiTheme="minorBidi" w:hAnsiTheme="minorBidi"/>
+                <w:bCs/>
+                <w:color w:val="484848"/>
+                <w:sz w:val="28"/>
+                <w:szCs w:val="28"/>
+              </w:rPr>
+            </w:pPr>
+          </w:p>
+        </w:tc>
+      </w:tr>
+    </w:tbl>
+    <w:p/>
+    <w:p>
+      <w:pPr>
+        <w:pStyle w:val="Heading1"/>
+        <w:rPr>
+          <w:szCs w:val="32"/>
+        </w:rPr>
+      </w:pPr>
+      <w:r>
+        <w:rPr>
+          <w:szCs w:val="32"/>
+        </w:rPr>
+        <w:t xml:space="preserve"> </w:t>
+      </w:r>
+      <w:r>
+        <w:rPr>
+          <w:szCs w:val="32"/>
+        </w:rPr>
+        <w:tab/>
+        <w:t>1.</w:t>
+      </w:r>
+      <w:r>
+        <w:rPr>
+          <w:szCs w:val="32"/>
+        </w:rPr>
+        <w:t>5</w:t>
+      </w:r>
+      <w:r>
+        <w:rPr>
+          <w:szCs w:val="32"/>
+        </w:rPr>
+        <w:t xml:space="preserve">.1   </w:t>
+      </w:r>
+      <w:r>
+        <w:rPr>
+          <w:szCs w:val="32"/>
+        </w:rPr>
+        <w:t>Add</w:t>
+      </w:r>
+      <w:r>
+        <w:rPr>
+          <w:szCs w:val="32"/>
+        </w:rPr>
+        <w:t xml:space="preserve"> </w:t>
+      </w:r>
+      <w:r>
+        <w:rPr>
+          <w:szCs w:val="32"/>
+        </w:rPr>
+        <w:t>Food</w:t>
+      </w:r>
+      <w:r>
+        <w:rPr>
+          <w:szCs w:val="32"/>
+        </w:rPr>
+        <w:t xml:space="preserve"> </w:t>
+      </w:r>
+    </w:p>
+    <w:tbl>
+      <w:tblPr>
+        <w:tblStyle w:val="TableGrid"/>
+        <w:tblW w:w="10778" w:type="dxa"/>
+        <w:tblBorders>
+          <w:top w:val="single" w:sz="6" w:space="0" w:color="auto"/>
+          <w:left w:val="single" w:sz="6" w:space="0" w:color="auto"/>
+          <w:bottom w:val="single" w:sz="6" w:space="0" w:color="auto"/>
+          <w:right w:val="single" w:sz="6" w:space="0" w:color="auto"/>
+          <w:insideH w:val="single" w:sz="6" w:space="0" w:color="auto"/>
+          <w:insideV w:val="single" w:sz="6" w:space="0" w:color="auto"/>
+        </w:tblBorders>
+        <w:tblLook w:val="04A0" w:firstRow="1" w:lastRow="0" w:firstColumn="1" w:lastColumn="0" w:noHBand="0" w:noVBand="1"/>
+      </w:tblPr>
+      <w:tblGrid>
+        <w:gridCol w:w="2710"/>
+        <w:gridCol w:w="8068"/>
+      </w:tblGrid>
+      <w:tr>
+        <w:trPr>
+          <w:trHeight w:val="802"/>
+        </w:trPr>
+        <w:tc>
+          <w:tcPr>
+            <w:tcW w:w="2710" w:type="dxa"/>
+            <w:tcBorders>
+              <w:top w:val="single" w:sz="24" w:space="0" w:color="auto"/>
+              <w:left w:val="nil"/>
+              <w:bottom w:val="nil"/>
+              <w:right w:val="nil"/>
+            </w:tcBorders>
+          </w:tcPr>
+          <w:p>
+            <w:pPr>
+              <w:rPr>
+                <w:rFonts w:ascii="Times" w:hAnsi="Times" w:cs="Arial"/>
+                <w:b/>
+              </w:rPr>
+            </w:pPr>
+          </w:p>
+        </w:tc>
+        <w:tc>
+          <w:tcPr>
+            <w:tcW w:w="8068" w:type="dxa"/>
+            <w:tcBorders>
+              <w:top w:val="single" w:sz="24" w:space="0" w:color="auto"/>
+              <w:left w:val="nil"/>
+              <w:bottom w:val="nil"/>
+              <w:right w:val="nil"/>
+            </w:tcBorders>
+          </w:tcPr>
+          <w:p>
+            <w:pPr>
+              <w:jc w:val="both"/>
+              <w:rPr>
+                <w:rFonts w:asciiTheme="minorBidi" w:hAnsiTheme="minorBidi"/>
+                <w:bCs/>
+                <w:color w:val="484848"/>
+                <w:sz w:val="28"/>
+                <w:szCs w:val="28"/>
+              </w:rPr>
+            </w:pPr>
+          </w:p>
+          <w:p>
+            <w:pPr>
+              <w:jc w:val="both"/>
+              <w:rPr>
+                <w:rFonts w:asciiTheme="minorBidi" w:hAnsiTheme="minorBidi"/>
+                <w:bCs/>
+                <w:color w:val="484848"/>
+                <w:sz w:val="28"/>
+                <w:szCs w:val="28"/>
+              </w:rPr>
+            </w:pPr>
+            <w:r>
+              <w:rPr>
+                <w:rFonts w:asciiTheme="minorBidi" w:hAnsiTheme="minorBidi"/>
+                <w:bCs/>
+                <w:color w:val="484848"/>
+                <w:sz w:val="28"/>
+                <w:szCs w:val="28"/>
+              </w:rPr>
+              <w:t>The Add Staff window is used to add new employees to the database. All the data can be put in the text boxes as shown in Figure 5. The fields specified with an asterisk are mandatory fields, without which the system would not advance to adding the employee. The functionality to modify already present records is hoped to be achieved in the final product.</w:t>
+            </w:r>
+          </w:p>
+          <w:p>
+            <w:pPr>
+              <w:jc w:val="both"/>
+              <w:rPr>
+                <w:rFonts w:asciiTheme="minorBidi" w:hAnsiTheme="minorBidi"/>
+                <w:bCs/>
+                <w:color w:val="484848"/>
+                <w:sz w:val="28"/>
+                <w:szCs w:val="28"/>
+              </w:rPr>
+            </w:pPr>
+          </w:p>
+        </w:tc>
+      </w:tr>
+    </w:tbl>
+    <w:p>
+      <w:r>
+        <w:t xml:space="preserve">                                                                     </w:t>
+      </w:r>
+      <w:r>
+        <w:rPr>
+          <w:noProof/>
+        </w:rPr>
+        <w:drawing>
+          <wp:inline distT="0" distB="0" distL="0" distR="0" wp14:anchorId="775257A4" wp14:editId="2CF932D4">
+            <wp:extent cx="4343400" cy="3733800"/>
+            <wp:effectExtent l="0" t="0" r="0" b="0"/>
+            <wp:docPr id="16" name="Picture 16"/>
+            <wp:cNvGraphicFramePr>
+              <a:graphicFrameLocks xmlns:a="http://schemas.openxmlformats.org/drawingml/2006/main" noChangeAspect="1"/>
+            </wp:cNvGraphicFramePr>
+            <a:graphic xmlns:a="http://schemas.openxmlformats.org/drawingml/2006/main">
+              <a:graphicData uri="http://schemas.openxmlformats.org/drawingml/2006/picture">
+                <pic:pic xmlns:pic="http://schemas.openxmlformats.org/drawingml/2006/picture">
+                  <pic:nvPicPr>
+                    <pic:cNvPr id="1" name=""/>
+                    <pic:cNvPicPr/>
+                  </pic:nvPicPr>
+                  <pic:blipFill>
+                    <a:blip r:embed="rId15"/>
+                    <a:stretch>
+                      <a:fillRect/>
+                    </a:stretch>
+                  </pic:blipFill>
+                  <pic:spPr>
+                    <a:xfrm>
+                      <a:off x="0" y="0"/>
+                      <a:ext cx="4345985" cy="3736022"/>
+                    </a:xfrm>
+                    <a:prstGeom prst="rect">
+                      <a:avLst/>
+                    </a:prstGeom>
+                  </pic:spPr>
+                </pic:pic>
+              </a:graphicData>
+            </a:graphic>
+          </wp:inline>
+        </w:drawing>
+      </w:r>
+    </w:p>
+    <w:p/>
+    <w:p>
+      <w:r>
+        <w:rPr>
+          <w:noProof/>
+        </w:rPr>
+        <mc:AlternateContent>
+          <mc:Choice Requires="wps">
+            <w:drawing>
+              <wp:anchor distT="0" distB="0" distL="114300" distR="114300" simplePos="0" relativeHeight="251677696" behindDoc="0" locked="0" layoutInCell="1" allowOverlap="1" wp14:anchorId="6F1FB96B" wp14:editId="2F1925DF">
+                <wp:simplePos x="0" y="0"/>
+                <wp:positionH relativeFrom="margin">
+                  <wp:posOffset>3251608</wp:posOffset>
+                </wp:positionH>
+                <wp:positionV relativeFrom="paragraph">
+                  <wp:posOffset>6350</wp:posOffset>
+                </wp:positionV>
+                <wp:extent cx="1701210" cy="202019"/>
+                <wp:effectExtent l="0" t="0" r="0" b="7620"/>
+                <wp:wrapNone/>
+                <wp:docPr id="14" name="Text Box 14"/>
+                <wp:cNvGraphicFramePr/>
+                <a:graphic xmlns:a="http://schemas.openxmlformats.org/drawingml/2006/main">
+                  <a:graphicData uri="http://schemas.microsoft.com/office/word/2010/wordprocessingShape">
+                    <wps:wsp>
+                      <wps:cNvSpPr txBox="1"/>
+                      <wps:spPr>
+                        <a:xfrm>
+                          <a:off x="0" y="0"/>
+                          <a:ext cx="1701210" cy="202019"/>
+                        </a:xfrm>
+                        <a:prstGeom prst="rect">
+                          <a:avLst/>
+                        </a:prstGeom>
+                        <a:solidFill>
+                          <a:prstClr val="white"/>
+                        </a:solidFill>
+                        <a:ln>
+                          <a:noFill/>
+                        </a:ln>
+                      </wps:spPr>
+                      <wps:txbx>
+                        <w:txbxContent>
+                          <w:p>
+                            <w:pPr>
+                              <w:pStyle w:val="Caption"/>
+                              <w:jc w:val="center"/>
+                              <w:rPr>
+                                <w:rStyle w:val="Emphasis"/>
+                              </w:rPr>
+                            </w:pPr>
+                            <w:r>
+                              <w:rPr>
+                                <w:rStyle w:val="Emphasis"/>
+                              </w:rPr>
+                              <w:t xml:space="preserve">Figure </w:t>
+                            </w:r>
+                            <w:r>
+                              <w:rPr>
+                                <w:rStyle w:val="Emphasis"/>
+                              </w:rPr>
+                              <w:t>5</w:t>
+                            </w:r>
+                            <w:r>
+                              <w:rPr>
+                                <w:rStyle w:val="Emphasis"/>
+                              </w:rPr>
+                              <w:t xml:space="preserve">: </w:t>
+                            </w:r>
+                            <w:r>
+                              <w:rPr>
+                                <w:rStyle w:val="Emphasis"/>
+                              </w:rPr>
+                              <w:t>Add Staff Window</w:t>
+                            </w:r>
+                          </w:p>
+                        </w:txbxContent>
+                      </wps:txbx>
+                      <wps:bodyPr rot="0" spcFirstLastPara="0" vertOverflow="overflow" horzOverflow="overflow" vert="horz" wrap="square" lIns="0" tIns="0" rIns="0" bIns="0" numCol="1" spcCol="0" rtlCol="0" fromWordArt="0" anchor="t" anchorCtr="0" forceAA="0" compatLnSpc="1">
+                        <a:prstTxWarp prst="textNoShape">
+                          <a:avLst/>
+                        </a:prstTxWarp>
+                        <a:noAutofit/>
+                      </wps:bodyPr>
+                    </wps:wsp>
+                  </a:graphicData>
+                </a:graphic>
+                <wp14:sizeRelH relativeFrom="margin">
+                  <wp14:pctWidth>0</wp14:pctWidth>
+                </wp14:sizeRelH>
+                <wp14:sizeRelV relativeFrom="margin">
+                  <wp14:pctHeight>0</wp14:pctHeight>
+                </wp14:sizeRelV>
+              </wp:anchor>
+            </w:drawing>
+          </mc:Choice>
+          <mc:Fallback>
+            <w:pict>
+              <v:shape w14:anchorId="6F1FB96B" id="Text Box 14" o:spid="_x0000_s1033" type="#_x0000_t202" style="position:absolute;margin-left:256.05pt;margin-top:.5pt;width:133.95pt;height:15.9pt;z-index:251677696;visibility:visible;mso-wrap-style:square;mso-width-percent:0;mso-height-percent:0;mso-wrap-distance-left:9pt;mso-wrap-distance-top:0;mso-wrap-distance-right:9pt;mso-wrap-distance-bottom:0;mso-position-horizontal:absolute;mso-position-horizontal-relative:margin;mso-position-vertical:absolute;mso-position-vertical-relative:text;mso-width-percent:0;mso-height-percent:0;mso-width-relative:margin;mso-height-relative:margin;v-text-anchor:top" o:gfxdata="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" stroked="f">
+                <v:textbox inset="0,0,0,0">
+                  <w:txbxContent>
+                    <w:p>
+                      <w:pPr>
+                        <w:pStyle w:val="Caption"/>
+                        <w:jc w:val="center"/>
+                        <w:rPr>
+                          <w:rStyle w:val="Emphasis"/>
+                        </w:rPr>
+                      </w:pPr>
+                      <w:r>
+                        <w:rPr>
+                          <w:rStyle w:val="Emphasis"/>
+                        </w:rPr>
+                        <w:t xml:space="preserve">Figure </w:t>
+                      </w:r>
+                      <w:r>
+                        <w:rPr>
+                          <w:rStyle w:val="Emphasis"/>
+                        </w:rPr>
+                        <w:t>5</w:t>
+                      </w:r>
+                      <w:r>
+                        <w:rPr>
+                          <w:rStyle w:val="Emphasis"/>
+                        </w:rPr>
+                        <w:t xml:space="preserve">: </w:t>
+                      </w:r>
+                      <w:r>
+                        <w:rPr>
+                          <w:rStyle w:val="Emphasis"/>
+                        </w:rPr>
+                        <w:t>Add Staff Window</w:t>
+                      </w:r>
+                    </w:p>
+                  </w:txbxContent>
+                </v:textbox>
+                <w10:wrap anchorx="margin"/>
+              </v:shape>
+            </w:pict>
+          </mc:Fallback>
+        </mc:AlternateContent>
+      </w:r>
+    </w:p>
+    <w:p/>
+    <w:p/>
+    <w:p/>
+    <w:p/>
+    <w:p/>
+    <w:p>
+      <w:pPr>
+        <w:pStyle w:val="Heading1"/>
+        <w:ind w:firstLine="720"/>
+        <w:rPr>
+          <w:szCs w:val="32"/>
+        </w:rPr>
+      </w:pPr>
+      <w:r>
+        <w:rPr>
+          <w:szCs w:val="32"/>
+        </w:rPr>
+        <w:t>1.</w:t>
+      </w:r>
+      <w:r>
+        <w:rPr>
+          <w:szCs w:val="32"/>
+        </w:rPr>
+        <w:t>5</w:t>
+      </w:r>
+      <w:r>
+        <w:rPr>
+          <w:szCs w:val="32"/>
+        </w:rPr>
+        <w:t>.2</w:t>
+      </w:r>
+      <w:r>
+        <w:rPr>
+          <w:szCs w:val="32"/>
+        </w:rPr>
+        <w:t xml:space="preserve">   </w:t>
+      </w:r>
+      <w:r>
+        <w:rPr>
+          <w:szCs w:val="32"/>
+        </w:rPr>
+        <w:t>Search</w:t>
+      </w:r>
+      <w:r>
+        <w:rPr>
+          <w:szCs w:val="32"/>
+        </w:rPr>
+        <w:t xml:space="preserve"> </w:t>
+      </w:r>
+      <w:r>
+        <w:rPr>
+          <w:szCs w:val="32"/>
+        </w:rPr>
+        <w:t>Food</w:t>
+      </w:r>
+      <w:r>
+        <w:rPr>
+          <w:szCs w:val="32"/>
+        </w:rPr>
+        <w:t xml:space="preserve"> </w:t>
+      </w:r>
+    </w:p>
+    <w:tbl>
+      <w:tblPr>
+        <w:tblStyle w:val="TableGrid"/>
+        <w:tblW w:w="10661" w:type="dxa"/>
+        <w:tblBorders>
+          <w:top w:val="single" w:sz="6" w:space="0" w:color="auto"/>
+          <w:left w:val="single" w:sz="6" w:space="0" w:color="auto"/>
+          <w:bottom w:val="single" w:sz="6" w:space="0" w:color="auto"/>
+          <w:right w:val="single" w:sz="6" w:space="0" w:color="auto"/>
+          <w:insideH w:val="single" w:sz="6" w:space="0" w:color="auto"/>
+          <w:insideV w:val="single" w:sz="6" w:space="0" w:color="auto"/>
+        </w:tblBorders>
+        <w:tblLook w:val="04A0" w:firstRow="1" w:lastRow="0" w:firstColumn="1" w:lastColumn="0" w:noHBand="0" w:noVBand="1"/>
+      </w:tblPr>
+      <w:tblGrid>
+        <w:gridCol w:w="2681"/>
+        <w:gridCol w:w="7980"/>
+      </w:tblGrid>
+      <w:tr>
+        <w:trPr>
+          <w:trHeight w:val="783"/>
+        </w:trPr>
+        <w:tc>
+          <w:tcPr>
+            <w:tcW w:w="2681" w:type="dxa"/>
+            <w:tcBorders>
+              <w:top w:val="single" w:sz="24" w:space="0" w:color="auto"/>
+              <w:left w:val="nil"/>
+              <w:bottom w:val="nil"/>
+              <w:right w:val="nil"/>
+            </w:tcBorders>
+          </w:tcPr>
+          <w:p>
+            <w:pPr>
+              <w:rPr>
+                <w:rFonts w:ascii="Times" w:hAnsi="Times" w:cs="Arial"/>
+                <w:b/>
+              </w:rPr>
+            </w:pPr>
+          </w:p>
+        </w:tc>
+        <w:tc>
+          <w:tcPr>
+            <w:tcW w:w="7980" w:type="dxa"/>
+            <w:tcBorders>
+              <w:top w:val="single" w:sz="24" w:space="0" w:color="auto"/>
+              <w:left w:val="nil"/>
+              <w:bottom w:val="nil"/>
+              <w:right w:val="nil"/>
+            </w:tcBorders>
+          </w:tcPr>
+          <w:p>
+            <w:pPr>
+              <w:jc w:val="both"/>
+              <w:rPr>
+                <w:rFonts w:asciiTheme="minorBidi" w:hAnsiTheme="minorBidi"/>
+                <w:bCs/>
+                <w:color w:val="484848"/>
+                <w:sz w:val="28"/>
+                <w:szCs w:val="28"/>
+              </w:rPr>
+            </w:pPr>
+          </w:p>
+          <w:p>
+            <w:pPr>
+              <w:jc w:val="both"/>
+              <w:rPr>
+                <w:rFonts w:asciiTheme="minorBidi" w:hAnsiTheme="minorBidi"/>
+                <w:bCs/>
+                <w:color w:val="484848"/>
+                <w:sz w:val="28"/>
+                <w:szCs w:val="28"/>
+              </w:rPr>
+            </w:pPr>
+            <w:r>
+              <w:rPr>
+                <w:rFonts w:asciiTheme="minorBidi" w:hAnsiTheme="minorBidi"/>
+                <w:bCs/>
+                <w:color w:val="484848"/>
+                <w:sz w:val="28"/>
+                <w:szCs w:val="28"/>
+              </w:rPr>
+              <w:t>The window to search the staff records is shown in Figure 6. This window works in similar fashion to the window in Figure 4, as the user does not have to necessarily put in all the fields and the search functionality will work with whatever is provided. This functionality accommodates the lapse of memory on the user’s side.</w:t>
+            </w:r>
+          </w:p>
+          <w:p>
+            <w:pPr>
+              <w:jc w:val="both"/>
+              <w:rPr>
+                <w:rFonts w:asciiTheme="minorBidi" w:hAnsiTheme="minorBidi"/>
+                <w:bCs/>
+                <w:color w:val="484848"/>
+                <w:sz w:val="28"/>
+                <w:szCs w:val="28"/>
+              </w:rPr>
+            </w:pPr>
+          </w:p>
+          <w:p>
+            <w:pPr>
+              <w:jc w:val="both"/>
+              <w:rPr>
+                <w:rFonts w:asciiTheme="minorBidi" w:hAnsiTheme="minorBidi"/>
+                <w:bCs/>
+                <w:color w:val="484848"/>
+                <w:sz w:val="28"/>
+                <w:szCs w:val="28"/>
+              </w:rPr>
+            </w:pPr>
+          </w:p>
+        </w:tc>
+      </w:tr>
+    </w:tbl>
+    <w:p/>
+    <w:p>
+      <w:r>
+        <w:t xml:space="preserve">                                                                       </w:t>
+      </w:r>
+      <w:r>
+        <w:rPr>
+          <w:noProof/>
+        </w:rPr>
+        <w:drawing>
+          <wp:inline distT="0" distB="0" distL="0" distR="0" wp14:anchorId="72CEBA58" wp14:editId="7FCFB61B">
+            <wp:extent cx="4883150" cy="3619500"/>
+            <wp:effectExtent l="0" t="0" r="0" b="0"/>
+            <wp:docPr id="17" name="Picture 17"/>
+            <wp:cNvGraphicFramePr>
+              <a:graphicFrameLocks xmlns:a="http://schemas.openxmlformats.org/drawingml/2006/main" noChangeAspect="1"/>
+            </wp:cNvGraphicFramePr>
+            <a:graphic xmlns:a="http://schemas.openxmlformats.org/drawingml/2006/main">
+              <a:graphicData uri="http://schemas.openxmlformats.org/drawingml/2006/picture">
+                <pic:pic xmlns:pic="http://schemas.openxmlformats.org/drawingml/2006/picture">
+                  <pic:nvPicPr>
+                    <pic:cNvPr id="1" name=""/>
+                    <pic:cNvPicPr/>
+                  </pic:nvPicPr>
+                  <pic:blipFill>
+                    <a:blip r:embed="rId16"/>
+                    <a:stretch>
+                      <a:fillRect/>
+                    </a:stretch>
+                  </pic:blipFill>
+                  <pic:spPr>
+                    <a:xfrm>
+                      <a:off x="0" y="0"/>
+                      <a:ext cx="4883150" cy="3619500"/>
+                    </a:xfrm>
+                    <a:prstGeom prst="rect">
+                      <a:avLst/>
+                    </a:prstGeom>
+                  </pic:spPr>
+                </pic:pic>
+              </a:graphicData>
+            </a:graphic>
+          </wp:inline>
+        </w:drawing>
+      </w:r>
+    </w:p>
+    <w:p>
+      <w:pPr>
+        <w:sectPr>
+          <w:type w:val="continuous"/>
+          <w:pgSz w:w="12240" w:h="15840" w:code="1"/>
+          <w:pgMar w:top="720" w:right="720" w:bottom="720" w:left="720" w:header="960" w:footer="960" w:gutter="0"/>
+          <w:pgBorders w:offsetFrom="page">
+            <w:top w:val="single" w:sz="4" w:space="24" w:color="auto"/>
+            <w:left w:val="single" w:sz="4" w:space="24" w:color="auto"/>
+            <w:bottom w:val="single" w:sz="4" w:space="24" w:color="auto"/>
+            <w:right w:val="single" w:sz="4" w:space="24" w:color="auto"/>
+          </w:pgBorders>
+          <w:cols w:space="720"/>
+          <w:docGrid w:linePitch="218"/>
+        </w:sectPr>
+      </w:pPr>
+    </w:p>
+    <w:p>
+      <w:pPr>
+        <w:pStyle w:val="BodyText"/>
+      </w:pPr>
+      <w:r>
+        <w:rPr>
+          <w:noProof/>
+        </w:rPr>
+        <w:lastRenderedPageBreak/>
+        <mc:AlternateContent>
+          <mc:Choice Requires="wps">
+            <w:drawing>
+              <wp:anchor distT="0" distB="0" distL="114300" distR="114300" simplePos="0" relativeHeight="251678720" behindDoc="0" locked="0" layoutInCell="1" allowOverlap="1" wp14:anchorId="5E8A18A0" wp14:editId="72DFA4D6">
+                <wp:simplePos x="0" y="0"/>
+                <wp:positionH relativeFrom="margin">
+                  <wp:posOffset>3537319</wp:posOffset>
+                </wp:positionH>
+                <wp:positionV relativeFrom="paragraph">
+                  <wp:posOffset>474364</wp:posOffset>
+                </wp:positionV>
+                <wp:extent cx="1818167" cy="393405"/>
+                <wp:effectExtent l="0" t="0" r="0" b="6985"/>
+                <wp:wrapNone/>
+                <wp:docPr id="15" name="Text Box 15"/>
+                <wp:cNvGraphicFramePr/>
+                <a:graphic xmlns:a="http://schemas.openxmlformats.org/drawingml/2006/main">
+                  <a:graphicData uri="http://schemas.microsoft.com/office/word/2010/wordprocessingShape">
+                    <wps:wsp>
+                      <wps:cNvSpPr txBox="1"/>
+                      <wps:spPr>
+                        <a:xfrm>
+                          <a:off x="0" y="0"/>
+                          <a:ext cx="1818167" cy="393405"/>
+                        </a:xfrm>
+                        <a:prstGeom prst="rect">
+                          <a:avLst/>
+                        </a:prstGeom>
+                        <a:solidFill>
+                          <a:prstClr val="white"/>
+                        </a:solidFill>
+                        <a:ln>
+                          <a:noFill/>
+                        </a:ln>
+                      </wps:spPr>
+                      <wps:txbx>
+                        <w:txbxContent>
+                          <w:p>
+                            <w:pPr>
+                              <w:pStyle w:val="Caption"/>
+                              <w:jc w:val="center"/>
+                              <w:rPr>
+                                <w:rStyle w:val="Emphasis"/>
+                              </w:rPr>
+                            </w:pPr>
+                            <w:r>
+                              <w:rPr>
+                                <w:rStyle w:val="Emphasis"/>
+                              </w:rPr>
+                              <w:t xml:space="preserve">Figure </w:t>
+                            </w:r>
+                            <w:r>
+                              <w:rPr>
+                                <w:rStyle w:val="Emphasis"/>
+                              </w:rPr>
+                              <w:t>6</w:t>
+                            </w:r>
+                            <w:r>
+                              <w:rPr>
+                                <w:rStyle w:val="Emphasis"/>
+                              </w:rPr>
+                              <w:t xml:space="preserve">: </w:t>
+                            </w:r>
+                            <w:r>
+                              <w:rPr>
+                                <w:rStyle w:val="Emphasis"/>
+                              </w:rPr>
+                              <w:t>Search Staff Window</w:t>
+                            </w:r>
+                          </w:p>
+                        </w:txbxContent>
+                      </wps:txbx>
+                      <wps:bodyPr rot="0" spcFirstLastPara="0" vertOverflow="overflow" horzOverflow="overflow" vert="horz" wrap="square" lIns="0" tIns="0" rIns="0" bIns="0" numCol="1" spcCol="0" rtlCol="0" fromWordArt="0" anchor="t" anchorCtr="0" forceAA="0" compatLnSpc="1">
+                        <a:prstTxWarp prst="textNoShape">
+                          <a:avLst/>
+                        </a:prstTxWarp>
+                        <a:noAutofit/>
+                      </wps:bodyPr>
+                    </wps:wsp>
+                  </a:graphicData>
+                </a:graphic>
+                <wp14:sizeRelH relativeFrom="margin">
+                  <wp14:pctWidth>0</wp14:pctWidth>
+                </wp14:sizeRelH>
+                <wp14:sizeRelV relativeFrom="margin">
+                  <wp14:pctHeight>0</wp14:pctHeight>
+                </wp14:sizeRelV>
+              </wp:anchor>
+            </w:drawing>
+          </mc:Choice>
+          <mc:Fallback>
+            <w:pict>
+              <v:shape w14:anchorId="5E8A18A0" id="Text Box 15" o:spid="_x0000_s1034" type="#_x0000_t202" style="position:absolute;left:0;text-align:left;margin-left:278.55pt;margin-top:37.35pt;width:143.15pt;height:31pt;z-index:251678720;visibility:visible;mso-wrap-style:square;mso-width-percent:0;mso-height-percent:0;mso-wrap-distance-left:9pt;mso-wrap-distance-top:0;mso-wrap-distance-right:9pt;mso-wrap-distance-bottom:0;mso-position-horizontal:absolute;mso-position-horizontal-relative:margin;mso-position-vertical:absolute;mso-position-vertical-relative:text;mso-width-percent:0;mso-height-percent:0;mso-width-relative:margin;mso-height-relative:margin;v-text-anchor:top" o:gfxdata="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" stroked="f">
+                <v:textbox inset="0,0,0,0">
+                  <w:txbxContent>
+                    <w:p>
+                      <w:pPr>
+                        <w:pStyle w:val="Caption"/>
+                        <w:jc w:val="center"/>
+                        <w:rPr>
+                          <w:rStyle w:val="Emphasis"/>
+                        </w:rPr>
+                      </w:pPr>
+                      <w:r>
+                        <w:rPr>
+                          <w:rStyle w:val="Emphasis"/>
+                        </w:rPr>
+                        <w:t xml:space="preserve">Figure </w:t>
+                      </w:r>
+                      <w:r>
+                        <w:rPr>
+                          <w:rStyle w:val="Emphasis"/>
+                        </w:rPr>
+                        <w:t>6</w:t>
+                      </w:r>
+                      <w:r>
+                        <w:rPr>
+                          <w:rStyle w:val="Emphasis"/>
+                        </w:rPr>
+                        <w:t xml:space="preserve">: </w:t>
+                      </w:r>
+                      <w:r>
+                        <w:rPr>
+                          <w:rStyle w:val="Emphasis"/>
+                        </w:rPr>
+                        <w:t>Search Staff Window</w:t>
+                      </w:r>
+                    </w:p>
+                  </w:txbxContent>
+                </v:textbox>
+                <w10:wrap anchorx="margin"/>
+              </v:shape>
+            </w:pict>
+          </mc:Fallback>
+        </mc:AlternateContent>
+      </w:r>
+      <w:r>
+        <w:t xml:space="preserve">  </w:t>
+      </w:r>
+    </w:p>
+    <w:p>
+      <w:pPr>
+        <w:pStyle w:val="BodyText"/>
+      </w:pPr>
     </w:p>
     <w:sectPr>
       <w:headerReference w:type="default" r:id="rId17"/>
@@ -4321,7 +5556,7 @@
 </file>
 
 <file path=word/endnotes.xml><?xml version="1.0" encoding="utf-8"?>
-<w:endnotes xmlns:wpc="http://schemas.microsoft.com/office/word/2010/wordprocessingCanvas" xmlns:cx="http://schemas.microsoft.com/office/drawing/2014/chartex" xmlns:cx1="http://schemas.microsoft.com/office/drawing/2015/9/8/chartex" xmlns:cx2="http://schemas.microsoft.com/office/drawing/2015/10/21/chartex" xmlns:cx3="http://schemas.microsoft.com/office/drawing/2016/5/9/chartex" xmlns:cx4="http://schemas.microsoft.com/office/drawing/2016/5/10/chartex" xmlns:cx5="http://schemas.microsoft.com/office/drawing/2016/5/11/chartex" xmlns:cx6="http://schemas.microsoft.com/office/drawing/2016/5/12/chartex" xmlns:cx7="http://schemas.microsoft.com/office/drawing/2016/5/13/chartex" xmlns:cx8="http://schemas.microsoft.com/office/drawing/2016/5/14/chartex" xmlns:mc="http://schemas.openxmlformats.org/markup-compatibility/2006" xmlns:aink="http://schemas.microsoft.com/office/drawing/2016/ink" xmlns:am3d="http://schemas.microsoft.com/office/drawing/2017/model3d" xmlns:o="urn:schemas-microsoft-com:office:office" xmlns:r="http://schemas.openxmlformats.org/officeDocument/2006/relationships" xmlns:m="http://schemas.openxmlformats.org/officeDocument/2006/math" xmlns:v="urn:schemas-microsoft-com:vml" xmlns:wp14="http://schemas.microsoft.com/office/word/2010/wordprocessingDrawing" xmlns:wp="http://schemas.openxmlformats.org/drawingml/2006/wordprocessingDrawing" xmlns:w10="urn:schemas-microsoft-com:office:word" xmlns:w="http://schemas.openxmlformats.org/wordprocessingml/2006/main" xmlns:w14="http://schemas.microsoft.com/office/word/2010/wordml" xmlns:w15="http://schemas.microsoft.com/office/word/2012/wordml" xmlns:w16cid="http://schemas.microsoft.com/office/word/2016/wordml/cid" xmlns:w16se="http://schemas.microsoft.com/office/word/2015/wordml/symex" xmlns:wpg="http://schemas.microsoft.com/office/word/2010/wordprocessingGroup" xmlns:wpi="http://schemas.microsoft.com/office/word/2010/wordprocessingInk" xmlns:wne="http://schemas.microsoft.com/office/word/2006/wordml" xmlns:wps="http://schemas.microsoft.com/office/word/2010/wordprocessingShape" mc:Ignorable="w14 w15 w16se w16cid wp14">
+<w:endnotes xmlns:wpc="http://schemas.microsoft.com/office/word/2010/wordprocessingCanvas" xmlns:cx="http://schemas.microsoft.com/office/drawing/2014/chartex" xmlns:mc="http://schemas.openxmlformats.org/markup-compatibility/2006" xmlns:o="urn:schemas-microsoft-com:office:office" xmlns:r="http://schemas.openxmlformats.org/officeDocument/2006/relationships" xmlns:m="http://schemas.openxmlformats.org/officeDocument/2006/math" xmlns:v="urn:schemas-microsoft-com:vml" xmlns:wp14="http://schemas.microsoft.com/office/word/2010/wordprocessingDrawing" xmlns:wp="http://schemas.openxmlformats.org/drawingml/2006/wordprocessingDrawing" xmlns:w10="urn:schemas-microsoft-com:office:word" xmlns:w="http://schemas.openxmlformats.org/wordprocessingml/2006/main" xmlns:w14="http://schemas.microsoft.com/office/word/2010/wordml" xmlns:w15="http://schemas.microsoft.com/office/word/2012/wordml" xmlns:w16se="http://schemas.microsoft.com/office/word/2015/wordml/symex" xmlns:wpg="http://schemas.microsoft.com/office/word/2010/wordprocessingGroup" xmlns:wpi="http://schemas.microsoft.com/office/word/2010/wordprocessingInk" xmlns:wne="http://schemas.microsoft.com/office/word/2006/wordml" xmlns:wps="http://schemas.microsoft.com/office/word/2010/wordprocessingShape" mc:Ignorable="w14 w15 w16se wp14">
   <w:endnote w:type="separator" w:id="-1">
     <w:p>
       <w:r>
@@ -4340,7 +5575,7 @@
 </file>
 
 <file path=word/footer1.xml><?xml version="1.0" encoding="utf-8"?>
-<w:ftr xmlns:wpc="http://schemas.microsoft.com/office/word/2010/wordprocessingCanvas" xmlns:cx="http://schemas.microsoft.com/office/drawing/2014/chartex" xmlns:cx1="http://schemas.microsoft.com/office/drawing/2015/9/8/chartex" xmlns:cx2="http://schemas.microsoft.com/office/drawing/2015/10/21/chartex" xmlns:cx3="http://schemas.microsoft.com/office/drawing/2016/5/9/chartex" xmlns:cx4="http://schemas.microsoft.com/office/drawing/2016/5/10/chartex" xmlns:cx5="http://schemas.microsoft.com/office/drawing/2016/5/11/chartex" xmlns:cx6="http://schemas.microsoft.com/office/drawing/2016/5/12/chartex" xmlns:cx7="http://schemas.microsoft.com/office/drawing/2016/5/13/chartex" xmlns:cx8="http://schemas.microsoft.com/office/drawing/2016/5/14/chartex" xmlns:mc="http://schemas.openxmlformats.org/markup-compatibility/2006" xmlns:aink="http://schemas.microsoft.com/office/drawing/2016/ink" xmlns:am3d="http://schemas.microsoft.com/office/drawing/2017/model3d" xmlns:o="urn:schemas-microsoft-com:office:office" xmlns:r="http://schemas.openxmlformats.org/officeDocument/2006/relationships" xmlns:m="http://schemas.openxmlformats.org/officeDocument/2006/math" xmlns:v="urn:schemas-microsoft-com:vml" xmlns:wp14="http://schemas.microsoft.com/office/word/2010/wordprocessingDrawing" xmlns:wp="http://schemas.openxmlformats.org/drawingml/2006/wordprocessingDrawing" xmlns:w10="urn:schemas-microsoft-com:office:word" xmlns:w="http://schemas.openxmlformats.org/wordprocessingml/2006/main" xmlns:w14="http://schemas.microsoft.com/office/word/2010/wordml" xmlns:w15="http://schemas.microsoft.com/office/word/2012/wordml" xmlns:w16cid="http://schemas.microsoft.com/office/word/2016/wordml/cid" xmlns:w16se="http://schemas.microsoft.com/office/word/2015/wordml/symex" xmlns:wpg="http://schemas.microsoft.com/office/word/2010/wordprocessingGroup" xmlns:wpi="http://schemas.microsoft.com/office/word/2010/wordprocessingInk" xmlns:wne="http://schemas.microsoft.com/office/word/2006/wordml" xmlns:wps="http://schemas.microsoft.com/office/word/2010/wordprocessingShape" mc:Ignorable="w14 w15 w16se w16cid wp14">
+<w:ftr xmlns:wpc="http://schemas.microsoft.com/office/word/2010/wordprocessingCanvas" xmlns:cx="http://schemas.microsoft.com/office/drawing/2014/chartex" xmlns:mc="http://schemas.openxmlformats.org/markup-compatibility/2006" xmlns:o="urn:schemas-microsoft-com:office:office" xmlns:r="http://schemas.openxmlformats.org/officeDocument/2006/relationships" xmlns:m="http://schemas.openxmlformats.org/officeDocument/2006/math" xmlns:v="urn:schemas-microsoft-com:vml" xmlns:wp14="http://schemas.microsoft.com/office/word/2010/wordprocessingDrawing" xmlns:wp="http://schemas.openxmlformats.org/drawingml/2006/wordprocessingDrawing" xmlns:w10="urn:schemas-microsoft-com:office:word" xmlns:w="http://schemas.openxmlformats.org/wordprocessingml/2006/main" xmlns:w14="http://schemas.microsoft.com/office/word/2010/wordml" xmlns:w15="http://schemas.microsoft.com/office/word/2012/wordml" xmlns:w16se="http://schemas.microsoft.com/office/word/2015/wordml/symex" xmlns:wpg="http://schemas.microsoft.com/office/word/2010/wordprocessingGroup" xmlns:wpi="http://schemas.microsoft.com/office/word/2010/wordprocessingInk" xmlns:wne="http://schemas.microsoft.com/office/word/2006/wordml" xmlns:wps="http://schemas.microsoft.com/office/word/2010/wordprocessingShape" mc:Ignorable="w14 w15 w16se wp14">
   <w:p>
     <w:pPr>
       <w:pStyle w:val="Footer"/>
@@ -4355,7 +5590,7 @@
 </file>
 
 <file path=word/footer2.xml><?xml version="1.0" encoding="utf-8"?>
-<w:ftr xmlns:wpc="http://schemas.microsoft.com/office/word/2010/wordprocessingCanvas" xmlns:cx="http://schemas.microsoft.com/office/drawing/2014/chartex" xmlns:cx1="http://schemas.microsoft.com/office/drawing/2015/9/8/chartex" xmlns:cx2="http://schemas.microsoft.com/office/drawing/2015/10/21/chartex" xmlns:cx3="http://schemas.microsoft.com/office/drawing/2016/5/9/chartex" xmlns:cx4="http://schemas.microsoft.com/office/drawing/2016/5/10/chartex" xmlns:cx5="http://schemas.microsoft.com/office/drawing/2016/5/11/chartex" xmlns:cx6="http://schemas.microsoft.com/office/drawing/2016/5/12/chartex" xmlns:cx7="http://schemas.microsoft.com/office/drawing/2016/5/13/chartex" xmlns:cx8="http://schemas.microsoft.com/office/drawing/2016/5/14/chartex" xmlns:mc="http://schemas.openxmlformats.org/markup-compatibility/2006" xmlns:aink="http://schemas.microsoft.com/office/drawing/2016/ink" xmlns:am3d="http://schemas.microsoft.com/office/drawing/2017/model3d" xmlns:o="urn:schemas-microsoft-com:office:office" xmlns:r="http://schemas.openxmlformats.org/officeDocument/2006/relationships" xmlns:m="http://schemas.openxmlformats.org/officeDocument/2006/math" xmlns:v="urn:schemas-microsoft-com:vml" xmlns:wp14="http://schemas.microsoft.com/office/word/2010/wordprocessingDrawing" xmlns:wp="http://schemas.openxmlformats.org/drawingml/2006/wordprocessingDrawing" xmlns:w10="urn:schemas-microsoft-com:office:word" xmlns:w="http://schemas.openxmlformats.org/wordprocessingml/2006/main" xmlns:w14="http://schemas.microsoft.com/office/word/2010/wordml" xmlns:w15="http://schemas.microsoft.com/office/word/2012/wordml" xmlns:w16cid="http://schemas.microsoft.com/office/word/2016/wordml/cid" xmlns:w16se="http://schemas.microsoft.com/office/word/2015/wordml/symex" xmlns:wpg="http://schemas.microsoft.com/office/word/2010/wordprocessingGroup" xmlns:wpi="http://schemas.microsoft.com/office/word/2010/wordprocessingInk" xmlns:wne="http://schemas.microsoft.com/office/word/2006/wordml" xmlns:wps="http://schemas.microsoft.com/office/word/2010/wordprocessingShape" mc:Ignorable="w14 w15 w16se w16cid wp14">
+<w:ftr xmlns:wpc="http://schemas.microsoft.com/office/word/2010/wordprocessingCanvas" xmlns:cx="http://schemas.microsoft.com/office/drawing/2014/chartex" xmlns:mc="http://schemas.openxmlformats.org/markup-compatibility/2006" xmlns:o="urn:schemas-microsoft-com:office:office" xmlns:r="http://schemas.openxmlformats.org/officeDocument/2006/relationships" xmlns:m="http://schemas.openxmlformats.org/officeDocument/2006/math" xmlns:v="urn:schemas-microsoft-com:vml" xmlns:wp14="http://schemas.microsoft.com/office/word/2010/wordprocessingDrawing" xmlns:wp="http://schemas.openxmlformats.org/drawingml/2006/wordprocessingDrawing" xmlns:w10="urn:schemas-microsoft-com:office:word" xmlns:w="http://schemas.openxmlformats.org/wordprocessingml/2006/main" xmlns:w14="http://schemas.microsoft.com/office/word/2010/wordml" xmlns:w15="http://schemas.microsoft.com/office/word/2012/wordml" xmlns:w16se="http://schemas.microsoft.com/office/word/2015/wordml/symex" xmlns:wpg="http://schemas.microsoft.com/office/word/2010/wordprocessingGroup" xmlns:wpi="http://schemas.microsoft.com/office/word/2010/wordprocessingInk" xmlns:wne="http://schemas.microsoft.com/office/word/2006/wordml" xmlns:wps="http://schemas.microsoft.com/office/word/2010/wordprocessingShape" mc:Ignorable="w14 w15 w16se wp14">
   <w:sdt>
     <w:sdtPr>
       <w:id w:val="-1309078131"/>
@@ -4387,7 +5622,7 @@
           <w:rPr>
             <w:noProof/>
           </w:rPr>
-          <w:t>7</w:t>
+          <w:t>10</w:t>
         </w:r>
         <w:r>
           <w:rPr>
@@ -4407,7 +5642,7 @@
 </file>
 
 <file path=word/footer3.xml><?xml version="1.0" encoding="utf-8"?>
-<w:ftr xmlns:wpc="http://schemas.microsoft.com/office/word/2010/wordprocessingCanvas" xmlns:cx="http://schemas.microsoft.com/office/drawing/2014/chartex" xmlns:cx1="http://schemas.microsoft.com/office/drawing/2015/9/8/chartex" xmlns:cx2="http://schemas.microsoft.com/office/drawing/2015/10/21/chartex" xmlns:cx3="http://schemas.microsoft.com/office/drawing/2016/5/9/chartex" xmlns:cx4="http://schemas.microsoft.com/office/drawing/2016/5/10/chartex" xmlns:cx5="http://schemas.microsoft.com/office/drawing/2016/5/11/chartex" xmlns:cx6="http://schemas.microsoft.com/office/drawing/2016/5/12/chartex" xmlns:cx7="http://schemas.microsoft.com/office/drawing/2016/5/13/chartex" xmlns:cx8="http://schemas.microsoft.com/office/drawing/2016/5/14/chartex" xmlns:mc="http://schemas.openxmlformats.org/markup-compatibility/2006" xmlns:aink="http://schemas.microsoft.com/office/drawing/2016/ink" xmlns:am3d="http://schemas.microsoft.com/office/drawing/2017/model3d" xmlns:o="urn:schemas-microsoft-com:office:office" xmlns:r="http://schemas.openxmlformats.org/officeDocument/2006/relationships" xmlns:m="http://schemas.openxmlformats.org/officeDocument/2006/math" xmlns:v="urn:schemas-microsoft-com:vml" xmlns:wp14="http://schemas.microsoft.com/office/word/2010/wordprocessingDrawing" xmlns:wp="http://schemas.openxmlformats.org/drawingml/2006/wordprocessingDrawing" xmlns:w10="urn:schemas-microsoft-com:office:word" xmlns:w="http://schemas.openxmlformats.org/wordprocessingml/2006/main" xmlns:w14="http://schemas.microsoft.com/office/word/2010/wordml" xmlns:w15="http://schemas.microsoft.com/office/word/2012/wordml" xmlns:w16cid="http://schemas.microsoft.com/office/word/2016/wordml/cid" xmlns:w16se="http://schemas.microsoft.com/office/word/2015/wordml/symex" xmlns:wpg="http://schemas.microsoft.com/office/word/2010/wordprocessingGroup" xmlns:wpi="http://schemas.microsoft.com/office/word/2010/wordprocessingInk" xmlns:wne="http://schemas.microsoft.com/office/word/2006/wordml" xmlns:wps="http://schemas.microsoft.com/office/word/2010/wordprocessingShape" mc:Ignorable="w14 w15 w16se w16cid wp14">
+<w:ftr xmlns:wpc="http://schemas.microsoft.com/office/word/2010/wordprocessingCanvas" xmlns:cx="http://schemas.microsoft.com/office/drawing/2014/chartex" xmlns:mc="http://schemas.openxmlformats.org/markup-compatibility/2006" xmlns:o="urn:schemas-microsoft-com:office:office" xmlns:r="http://schemas.openxmlformats.org/officeDocument/2006/relationships" xmlns:m="http://schemas.openxmlformats.org/officeDocument/2006/math" xmlns:v="urn:schemas-microsoft-com:vml" xmlns:wp14="http://schemas.microsoft.com/office/word/2010/wordprocessingDrawing" xmlns:wp="http://schemas.openxmlformats.org/drawingml/2006/wordprocessingDrawing" xmlns:w10="urn:schemas-microsoft-com:office:word" xmlns:w="http://schemas.openxmlformats.org/wordprocessingml/2006/main" xmlns:w14="http://schemas.microsoft.com/office/word/2010/wordml" xmlns:w15="http://schemas.microsoft.com/office/word/2012/wordml" xmlns:w16se="http://schemas.microsoft.com/office/word/2015/wordml/symex" xmlns:wpg="http://schemas.microsoft.com/office/word/2010/wordprocessingGroup" xmlns:wpi="http://schemas.microsoft.com/office/word/2010/wordprocessingInk" xmlns:wne="http://schemas.microsoft.com/office/word/2006/wordml" xmlns:wps="http://schemas.microsoft.com/office/word/2010/wordprocessingShape" mc:Ignorable="w14 w15 w16se wp14">
   <w:p>
     <w:pPr>
       <w:pStyle w:val="Footer"/>
@@ -4457,7 +5692,7 @@
 </file>
 
 <file path=word/footnotes.xml><?xml version="1.0" encoding="utf-8"?>
-<w:footnotes xmlns:wpc="http://schemas.microsoft.com/office/word/2010/wordprocessingCanvas" xmlns:cx="http://schemas.microsoft.com/office/drawing/2014/chartex" xmlns:cx1="http://schemas.microsoft.com/office/drawing/2015/9/8/chartex" xmlns:cx2="http://schemas.microsoft.com/office/drawing/2015/10/21/chartex" xmlns:cx3="http://schemas.microsoft.com/office/drawing/2016/5/9/chartex" xmlns:cx4="http://schemas.microsoft.com/office/drawing/2016/5/10/chartex" xmlns:cx5="http://schemas.microsoft.com/office/drawing/2016/5/11/chartex" xmlns:cx6="http://schemas.microsoft.com/office/drawing/2016/5/12/chartex" xmlns:cx7="http://schemas.microsoft.com/office/drawing/2016/5/13/chartex" xmlns:cx8="http://schemas.microsoft.com/office/drawing/2016/5/14/chartex" xmlns:mc="http://schemas.openxmlformats.org/markup-compatibility/2006" xmlns:aink="http://schemas.microsoft.com/office/drawing/2016/ink" xmlns:am3d="http://schemas.microsoft.com/office/drawing/2017/model3d" xmlns:o="urn:schemas-microsoft-com:office:office" xmlns:r="http://schemas.openxmlformats.org/officeDocument/2006/relationships" xmlns:m="http://schemas.openxmlformats.org/officeDocument/2006/math" xmlns:v="urn:schemas-microsoft-com:vml" xmlns:wp14="http://schemas.microsoft.com/office/word/2010/wordprocessingDrawing" xmlns:wp="http://schemas.openxmlformats.org/drawingml/2006/wordprocessingDrawing" xmlns:w10="urn:schemas-microsoft-com:office:word" xmlns:w="http://schemas.openxmlformats.org/wordprocessingml/2006/main" xmlns:w14="http://schemas.microsoft.com/office/word/2010/wordml" xmlns:w15="http://schemas.microsoft.com/office/word/2012/wordml" xmlns:w16cid="http://schemas.microsoft.com/office/word/2016/wordml/cid" xmlns:w16se="http://schemas.microsoft.com/office/word/2015/wordml/symex" xmlns:wpg="http://schemas.microsoft.com/office/word/2010/wordprocessingGroup" xmlns:wpi="http://schemas.microsoft.com/office/word/2010/wordprocessingInk" xmlns:wne="http://schemas.microsoft.com/office/word/2006/wordml" xmlns:wps="http://schemas.microsoft.com/office/word/2010/wordprocessingShape" mc:Ignorable="w14 w15 w16se w16cid wp14">
+<w:footnotes xmlns:wpc="http://schemas.microsoft.com/office/word/2010/wordprocessingCanvas" xmlns:cx="http://schemas.microsoft.com/office/drawing/2014/chartex" xmlns:mc="http://schemas.openxmlformats.org/markup-compatibility/2006" xmlns:o="urn:schemas-microsoft-com:office:office" xmlns:r="http://schemas.openxmlformats.org/officeDocument/2006/relationships" xmlns:m="http://schemas.openxmlformats.org/officeDocument/2006/math" xmlns:v="urn:schemas-microsoft-com:vml" xmlns:wp14="http://schemas.microsoft.com/office/word/2010/wordprocessingDrawing" xmlns:wp="http://schemas.openxmlformats.org/drawingml/2006/wordprocessingDrawing" xmlns:w10="urn:schemas-microsoft-com:office:word" xmlns:w="http://schemas.openxmlformats.org/wordprocessingml/2006/main" xmlns:w14="http://schemas.microsoft.com/office/word/2010/wordml" xmlns:w15="http://schemas.microsoft.com/office/word/2012/wordml" xmlns:w16se="http://schemas.microsoft.com/office/word/2015/wordml/symex" xmlns:wpg="http://schemas.microsoft.com/office/word/2010/wordprocessingGroup" xmlns:wpi="http://schemas.microsoft.com/office/word/2010/wordprocessingInk" xmlns:wne="http://schemas.microsoft.com/office/word/2006/wordml" xmlns:wps="http://schemas.microsoft.com/office/word/2010/wordprocessingShape" mc:Ignorable="w14 w15 w16se wp14">
   <w:footnote w:type="separator" w:id="-1">
     <w:p>
       <w:r>
@@ -4476,7 +5711,7 @@
 </file>
 
 <file path=word/header1.xml><?xml version="1.0" encoding="utf-8"?>
-<w:hdr xmlns:wpc="http://schemas.microsoft.com/office/word/2010/wordprocessingCanvas" xmlns:cx="http://schemas.microsoft.com/office/drawing/2014/chartex" xmlns:cx1="http://schemas.microsoft.com/office/drawing/2015/9/8/chartex" xmlns:cx2="http://schemas.microsoft.com/office/drawing/2015/10/21/chartex" xmlns:cx3="http://schemas.microsoft.com/office/drawing/2016/5/9/chartex" xmlns:cx4="http://schemas.microsoft.com/office/drawing/2016/5/10/chartex" xmlns:cx5="http://schemas.microsoft.com/office/drawing/2016/5/11/chartex" xmlns:cx6="http://schemas.microsoft.com/office/drawing/2016/5/12/chartex" xmlns:cx7="http://schemas.microsoft.com/office/drawing/2016/5/13/chartex" xmlns:cx8="http://schemas.microsoft.com/office/drawing/2016/5/14/chartex" xmlns:mc="http://schemas.openxmlformats.org/markup-compatibility/2006" xmlns:aink="http://schemas.microsoft.com/office/drawing/2016/ink" xmlns:am3d="http://schemas.microsoft.com/office/drawing/2017/model3d" xmlns:o="urn:schemas-microsoft-com:office:office" xmlns:r="http://schemas.openxmlformats.org/officeDocument/2006/relationships" xmlns:m="http://schemas.openxmlformats.org/officeDocument/2006/math" xmlns:v="urn:schemas-microsoft-com:vml" xmlns:wp14="http://schemas.microsoft.com/office/word/2010/wordprocessingDrawing" xmlns:wp="http://schemas.openxmlformats.org/drawingml/2006/wordprocessingDrawing" xmlns:w10="urn:schemas-microsoft-com:office:word" xmlns:w="http://schemas.openxmlformats.org/wordprocessingml/2006/main" xmlns:w14="http://schemas.microsoft.com/office/word/2010/wordml" xmlns:w15="http://schemas.microsoft.com/office/word/2012/wordml" xmlns:w16cid="http://schemas.microsoft.com/office/word/2016/wordml/cid" xmlns:w16se="http://schemas.microsoft.com/office/word/2015/wordml/symex" xmlns:wpg="http://schemas.microsoft.com/office/word/2010/wordprocessingGroup" xmlns:wpi="http://schemas.microsoft.com/office/word/2010/wordprocessingInk" xmlns:wne="http://schemas.microsoft.com/office/word/2006/wordml" xmlns:wps="http://schemas.microsoft.com/office/word/2010/wordprocessingShape" mc:Ignorable="w14 w15 w16se w16cid wp14">
+<w:hdr xmlns:wpc="http://schemas.microsoft.com/office/word/2010/wordprocessingCanvas" xmlns:cx="http://schemas.microsoft.com/office/drawing/2014/chartex" xmlns:mc="http://schemas.openxmlformats.org/markup-compatibility/2006" xmlns:o="urn:schemas-microsoft-com:office:office" xmlns:r="http://schemas.openxmlformats.org/officeDocument/2006/relationships" xmlns:m="http://schemas.openxmlformats.org/officeDocument/2006/math" xmlns:v="urn:schemas-microsoft-com:vml" xmlns:wp14="http://schemas.microsoft.com/office/word/2010/wordprocessingDrawing" xmlns:wp="http://schemas.openxmlformats.org/drawingml/2006/wordprocessingDrawing" xmlns:w10="urn:schemas-microsoft-com:office:word" xmlns:w="http://schemas.openxmlformats.org/wordprocessingml/2006/main" xmlns:w14="http://schemas.microsoft.com/office/word/2010/wordml" xmlns:w15="http://schemas.microsoft.com/office/word/2012/wordml" xmlns:w16se="http://schemas.microsoft.com/office/word/2015/wordml/symex" xmlns:wpg="http://schemas.microsoft.com/office/word/2010/wordprocessingGroup" xmlns:wpi="http://schemas.microsoft.com/office/word/2010/wordprocessingInk" xmlns:wne="http://schemas.microsoft.com/office/word/2006/wordml" xmlns:wps="http://schemas.microsoft.com/office/word/2010/wordprocessingShape" mc:Ignorable="w14 w15 w16se wp14">
   <w:p>
     <w:pPr>
       <w:pStyle w:val="Header"/>
@@ -4486,7 +5721,7 @@
 </file>
 
 <file path=word/header2.xml><?xml version="1.0" encoding="utf-8"?>
-<w:hdr xmlns:wpc="http://schemas.microsoft.com/office/word/2010/wordprocessingCanvas" xmlns:cx="http://schemas.microsoft.com/office/drawing/2014/chartex" xmlns:cx1="http://schemas.microsoft.com/office/drawing/2015/9/8/chartex" xmlns:cx2="http://schemas.microsoft.com/office/drawing/2015/10/21/chartex" xmlns:cx3="http://schemas.microsoft.com/office/drawing/2016/5/9/chartex" xmlns:cx4="http://schemas.microsoft.com/office/drawing/2016/5/10/chartex" xmlns:cx5="http://schemas.microsoft.com/office/drawing/2016/5/11/chartex" xmlns:cx6="http://schemas.microsoft.com/office/drawing/2016/5/12/chartex" xmlns:cx7="http://schemas.microsoft.com/office/drawing/2016/5/13/chartex" xmlns:cx8="http://schemas.microsoft.com/office/drawing/2016/5/14/chartex" xmlns:mc="http://schemas.openxmlformats.org/markup-compatibility/2006" xmlns:aink="http://schemas.microsoft.com/office/drawing/2016/ink" xmlns:am3d="http://schemas.microsoft.com/office/drawing/2017/model3d" xmlns:o="urn:schemas-microsoft-com:office:office" xmlns:r="http://schemas.openxmlformats.org/officeDocument/2006/relationships" xmlns:m="http://schemas.openxmlformats.org/officeDocument/2006/math" xmlns:v="urn:schemas-microsoft-com:vml" xmlns:wp14="http://schemas.microsoft.com/office/word/2010/wordprocessingDrawing" xmlns:wp="http://schemas.openxmlformats.org/drawingml/2006/wordprocessingDrawing" xmlns:w10="urn:schemas-microsoft-com:office:word" xmlns:w="http://schemas.openxmlformats.org/wordprocessingml/2006/main" xmlns:w14="http://schemas.microsoft.com/office/word/2010/wordml" xmlns:w15="http://schemas.microsoft.com/office/word/2012/wordml" xmlns:w16cid="http://schemas.microsoft.com/office/word/2016/wordml/cid" xmlns:w16se="http://schemas.microsoft.com/office/word/2015/wordml/symex" xmlns:wpg="http://schemas.microsoft.com/office/word/2010/wordprocessingGroup" xmlns:wpi="http://schemas.microsoft.com/office/word/2010/wordprocessingInk" xmlns:wne="http://schemas.microsoft.com/office/word/2006/wordml" xmlns:wps="http://schemas.microsoft.com/office/word/2010/wordprocessingShape" mc:Ignorable="w14 w15 w16se w16cid wp14">
+<w:hdr xmlns:wpc="http://schemas.microsoft.com/office/word/2010/wordprocessingCanvas" xmlns:cx="http://schemas.microsoft.com/office/drawing/2014/chartex" xmlns:mc="http://schemas.openxmlformats.org/markup-compatibility/2006" xmlns:o="urn:schemas-microsoft-com:office:office" xmlns:r="http://schemas.openxmlformats.org/officeDocument/2006/relationships" xmlns:m="http://schemas.openxmlformats.org/officeDocument/2006/math" xmlns:v="urn:schemas-microsoft-com:vml" xmlns:wp14="http://schemas.microsoft.com/office/word/2010/wordprocessingDrawing" xmlns:wp="http://schemas.openxmlformats.org/drawingml/2006/wordprocessingDrawing" xmlns:w10="urn:schemas-microsoft-com:office:word" xmlns:w="http://schemas.openxmlformats.org/wordprocessingml/2006/main" xmlns:w14="http://schemas.microsoft.com/office/word/2010/wordml" xmlns:w15="http://schemas.microsoft.com/office/word/2012/wordml" xmlns:w16se="http://schemas.microsoft.com/office/word/2015/wordml/symex" xmlns:wpg="http://schemas.microsoft.com/office/word/2010/wordprocessingGroup" xmlns:wpi="http://schemas.microsoft.com/office/word/2010/wordprocessingInk" xmlns:wne="http://schemas.microsoft.com/office/word/2006/wordml" xmlns:wps="http://schemas.microsoft.com/office/word/2010/wordprocessingShape" mc:Ignorable="w14 w15 w16se wp14">
   <w:p>
     <w:pPr>
       <w:pStyle w:val="Header"/>
@@ -4496,7 +5731,7 @@
 </file>
 
 <file path=word/header3.xml><?xml version="1.0" encoding="utf-8"?>
-<w:hdr xmlns:wpc="http://schemas.microsoft.com/office/word/2010/wordprocessingCanvas" xmlns:cx="http://schemas.microsoft.com/office/drawing/2014/chartex" xmlns:cx1="http://schemas.microsoft.com/office/drawing/2015/9/8/chartex" xmlns:cx2="http://schemas.microsoft.com/office/drawing/2015/10/21/chartex" xmlns:cx3="http://schemas.microsoft.com/office/drawing/2016/5/9/chartex" xmlns:cx4="http://schemas.microsoft.com/office/drawing/2016/5/10/chartex" xmlns:cx5="http://schemas.microsoft.com/office/drawing/2016/5/11/chartex" xmlns:cx6="http://schemas.microsoft.com/office/drawing/2016/5/12/chartex" xmlns:cx7="http://schemas.microsoft.com/office/drawing/2016/5/13/chartex" xmlns:cx8="http://schemas.microsoft.com/office/drawing/2016/5/14/chartex" xmlns:mc="http://schemas.openxmlformats.org/markup-compatibility/2006" xmlns:aink="http://schemas.microsoft.com/office/drawing/2016/ink" xmlns:am3d="http://schemas.microsoft.com/office/drawing/2017/model3d" xmlns:o="urn:schemas-microsoft-com:office:office" xmlns:r="http://schemas.openxmlformats.org/officeDocument/2006/relationships" xmlns:m="http://schemas.openxmlformats.org/officeDocument/2006/math" xmlns:v="urn:schemas-microsoft-com:vml" xmlns:wp14="http://schemas.microsoft.com/office/word/2010/wordprocessingDrawing" xmlns:wp="http://schemas.openxmlformats.org/drawingml/2006/wordprocessingDrawing" xmlns:w10="urn:schemas-microsoft-com:office:word" xmlns:w="http://schemas.openxmlformats.org/wordprocessingml/2006/main" xmlns:w14="http://schemas.microsoft.com/office/word/2010/wordml" xmlns:w15="http://schemas.microsoft.com/office/word/2012/wordml" xmlns:w16cid="http://schemas.microsoft.com/office/word/2016/wordml/cid" xmlns:w16se="http://schemas.microsoft.com/office/word/2015/wordml/symex" xmlns:wpg="http://schemas.microsoft.com/office/word/2010/wordprocessingGroup" xmlns:wpi="http://schemas.microsoft.com/office/word/2010/wordprocessingInk" xmlns:wne="http://schemas.microsoft.com/office/word/2006/wordml" xmlns:wps="http://schemas.microsoft.com/office/word/2010/wordprocessingShape" mc:Ignorable="w14 w15 w16se w16cid wp14">
+<w:hdr xmlns:wpc="http://schemas.microsoft.com/office/word/2010/wordprocessingCanvas" xmlns:cx="http://schemas.microsoft.com/office/drawing/2014/chartex" xmlns:mc="http://schemas.openxmlformats.org/markup-compatibility/2006" xmlns:o="urn:schemas-microsoft-com:office:office" xmlns:r="http://schemas.openxmlformats.org/officeDocument/2006/relationships" xmlns:m="http://schemas.openxmlformats.org/officeDocument/2006/math" xmlns:v="urn:schemas-microsoft-com:vml" xmlns:wp14="http://schemas.microsoft.com/office/word/2010/wordprocessingDrawing" xmlns:wp="http://schemas.openxmlformats.org/drawingml/2006/wordprocessingDrawing" xmlns:w10="urn:schemas-microsoft-com:office:word" xmlns:w="http://schemas.openxmlformats.org/wordprocessingml/2006/main" xmlns:w14="http://schemas.microsoft.com/office/word/2010/wordml" xmlns:w15="http://schemas.microsoft.com/office/word/2012/wordml" xmlns:w16se="http://schemas.microsoft.com/office/word/2015/wordml/symex" xmlns:wpg="http://schemas.microsoft.com/office/word/2010/wordprocessingGroup" xmlns:wpi="http://schemas.microsoft.com/office/word/2010/wordprocessingInk" xmlns:wne="http://schemas.microsoft.com/office/word/2006/wordml" xmlns:wps="http://schemas.microsoft.com/office/word/2010/wordprocessingShape" mc:Ignorable="w14 w15 w16se wp14">
   <w:p>
     <w:pPr>
       <w:pStyle w:val="Header"/>
@@ -4506,7 +5741,7 @@
 </file>
 
 <file path=word/numbering.xml><?xml version="1.0" encoding="utf-8"?>
-<w:numbering xmlns:wpc="http://schemas.microsoft.com/office/word/2010/wordprocessingCanvas" xmlns:cx="http://schemas.microsoft.com/office/drawing/2014/chartex" xmlns:cx1="http://schemas.microsoft.com/office/drawing/2015/9/8/chartex" xmlns:cx2="http://schemas.microsoft.com/office/drawing/2015/10/21/chartex" xmlns:cx3="http://schemas.microsoft.com/office/drawing/2016/5/9/chartex" xmlns:cx4="http://schemas.microsoft.com/office/drawing/2016/5/10/chartex" xmlns:cx5="http://schemas.microsoft.com/office/drawing/2016/5/11/chartex" xmlns:cx6="http://schemas.microsoft.com/office/drawing/2016/5/12/chartex" xmlns:cx7="http://schemas.microsoft.com/office/drawing/2016/5/13/chartex" xmlns:cx8="http://schemas.microsoft.com/office/drawing/2016/5/14/chartex" xmlns:mc="http://schemas.openxmlformats.org/markup-compatibility/2006" xmlns:aink="http://schemas.microsoft.com/office/drawing/2016/ink" xmlns:am3d="http://schemas.microsoft.com/office/drawing/2017/model3d" xmlns:o="urn:schemas-microsoft-com:office:office" xmlns:r="http://schemas.openxmlformats.org/officeDocument/2006/relationships" xmlns:m="http://schemas.openxmlformats.org/officeDocument/2006/math" xmlns:v="urn:schemas-microsoft-com:vml" xmlns:wp14="http://schemas.microsoft.com/office/word/2010/wordprocessingDrawing" xmlns:wp="http://schemas.openxmlformats.org/drawingml/2006/wordprocessingDrawing" xmlns:w10="urn:schemas-microsoft-com:office:word" xmlns:w="http://schemas.openxmlformats.org/wordprocessingml/2006/main" xmlns:w14="http://schemas.microsoft.com/office/word/2010/wordml" xmlns:w15="http://schemas.microsoft.com/office/word/2012/wordml" xmlns:w16cid="http://schemas.microsoft.com/office/word/2016/wordml/cid" xmlns:w16se="http://schemas.microsoft.com/office/word/2015/wordml/symex" xmlns:wpg="http://schemas.microsoft.com/office/word/2010/wordprocessingGroup" xmlns:wpi="http://schemas.microsoft.com/office/word/2010/wordprocessingInk" xmlns:wne="http://schemas.microsoft.com/office/word/2006/wordml" xmlns:wps="http://schemas.microsoft.com/office/word/2010/wordprocessingShape" mc:Ignorable="w14 w15 w16se w16cid wp14">
+<w:numbering xmlns:wpc="http://schemas.microsoft.com/office/word/2010/wordprocessingCanvas" xmlns:cx="http://schemas.microsoft.com/office/drawing/2014/chartex" xmlns:mc="http://schemas.openxmlformats.org/markup-compatibility/2006" xmlns:o="urn:schemas-microsoft-com:office:office" xmlns:r="http://schemas.openxmlformats.org/officeDocument/2006/relationships" xmlns:m="http://schemas.openxmlformats.org/officeDocument/2006/math" xmlns:v="urn:schemas-microsoft-com:vml" xmlns:wp14="http://schemas.microsoft.com/office/word/2010/wordprocessingDrawing" xmlns:wp="http://schemas.openxmlformats.org/drawingml/2006/wordprocessingDrawing" xmlns:w10="urn:schemas-microsoft-com:office:word" xmlns:w="http://schemas.openxmlformats.org/wordprocessingml/2006/main" xmlns:w14="http://schemas.microsoft.com/office/word/2010/wordml" xmlns:w15="http://schemas.microsoft.com/office/word/2012/wordml" xmlns:w16se="http://schemas.microsoft.com/office/word/2015/wordml/symex" xmlns:wpg="http://schemas.microsoft.com/office/word/2010/wordprocessingGroup" xmlns:wpi="http://schemas.microsoft.com/office/word/2010/wordprocessingInk" xmlns:wne="http://schemas.microsoft.com/office/word/2006/wordml" xmlns:wps="http://schemas.microsoft.com/office/word/2010/wordprocessingShape" mc:Ignorable="w14 w15 w16se wp14">
   <w:abstractNum w:abstractNumId="0" w15:restartNumberingAfterBreak="0">
     <w:nsid w:val="FFFFFF7E"/>
     <w:multiLevelType w:val="singleLevel"/>
@@ -5192,6 +6427,95 @@
     </w:lvl>
   </w:abstractNum>
   <w:abstractNum w:abstractNumId="19" w15:restartNumberingAfterBreak="0">
+    <w:nsid w:val="58A04B71"/>
+    <w:multiLevelType w:val="hybridMultilevel"/>
+    <w:tmpl w:val="3C04C692"/>
+    <w:lvl w:ilvl="0" w:tplc="0409000F">
+      <w:start w:val="1"/>
+      <w:numFmt w:val="decimal"/>
+      <w:lvlText w:val="%1."/>
+      <w:lvlJc w:val="left"/>
+      <w:pPr>
+        <w:ind w:left="720" w:hanging="360"/>
+      </w:pPr>
+      <w:rPr>
+        <w:rFonts w:hint="default"/>
+      </w:rPr>
+    </w:lvl>
+    <w:lvl w:ilvl="1" w:tplc="04090019" w:tentative="1">
+      <w:start w:val="1"/>
+      <w:numFmt w:val="lowerLetter"/>
+      <w:lvlText w:val="%2."/>
+      <w:lvlJc w:val="left"/>
+      <w:pPr>
+        <w:ind w:left="1440" w:hanging="360"/>
+      </w:pPr>
+    </w:lvl>
+    <w:lvl w:ilvl="2" w:tplc="0409001B" w:tentative="1">
+      <w:start w:val="1"/>
+      <w:numFmt w:val="lowerRoman"/>
+      <w:lvlText w:val="%3."/>
+      <w:lvlJc w:val="right"/>
+      <w:pPr>
+        <w:ind w:left="2160" w:hanging="180"/>
+      </w:pPr>
+    </w:lvl>
+    <w:lvl w:ilvl="3" w:tplc="0409000F" w:tentative="1">
+      <w:start w:val="1"/>
+      <w:numFmt w:val="decimal"/>
+      <w:lvlText w:val="%4."/>
+      <w:lvlJc w:val="left"/>
+      <w:pPr>
+        <w:ind w:left="2880" w:hanging="360"/>
+      </w:pPr>
+    </w:lvl>
+    <w:lvl w:ilvl="4" w:tplc="04090019" w:tentative="1">
+      <w:start w:val="1"/>
+      <w:numFmt w:val="lowerLetter"/>
+      <w:lvlText w:val="%5."/>
+      <w:lvlJc w:val="left"/>
+      <w:pPr>
+        <w:ind w:left="3600" w:hanging="360"/>
+      </w:pPr>
+    </w:lvl>
+    <w:lvl w:ilvl="5" w:tplc="0409001B" w:tentative="1">
+      <w:start w:val="1"/>
+      <w:numFmt w:val="lowerRoman"/>
+      <w:lvlText w:val="%6."/>
+      <w:lvlJc w:val="right"/>
+      <w:pPr>
+        <w:ind w:left="4320" w:hanging="180"/>
+      </w:pPr>
+    </w:lvl>
+    <w:lvl w:ilvl="6" w:tplc="0409000F" w:tentative="1">
+      <w:start w:val="1"/>
+      <w:numFmt w:val="decimal"/>
+      <w:lvlText w:val="%7."/>
+      <w:lvlJc w:val="left"/>
+      <w:pPr>
+        <w:ind w:left="5040" w:hanging="360"/>
+      </w:pPr>
+    </w:lvl>
+    <w:lvl w:ilvl="7" w:tplc="04090019" w:tentative="1">
+      <w:start w:val="1"/>
+      <w:numFmt w:val="lowerLetter"/>
+      <w:lvlText w:val="%8."/>
+      <w:lvlJc w:val="left"/>
+      <w:pPr>
+        <w:ind w:left="5760" w:hanging="360"/>
+      </w:pPr>
+    </w:lvl>
+    <w:lvl w:ilvl="8" w:tplc="0409001B" w:tentative="1">
+      <w:start w:val="1"/>
+      <w:numFmt w:val="lowerRoman"/>
+      <w:lvlText w:val="%9."/>
+      <w:lvlJc w:val="right"/>
+      <w:pPr>
+        <w:ind w:left="6480" w:hanging="180"/>
+      </w:pPr>
+    </w:lvl>
+  </w:abstractNum>
+  <w:abstractNum w:abstractNumId="20" w15:restartNumberingAfterBreak="0">
     <w:nsid w:val="58AA368D"/>
     <w:multiLevelType w:val="hybridMultilevel"/>
     <w:tmpl w:val="3C04C692"/>
@@ -5280,7 +6604,7 @@
       </w:pPr>
     </w:lvl>
   </w:abstractNum>
-  <w:abstractNum w:abstractNumId="20" w15:restartNumberingAfterBreak="0">
+  <w:abstractNum w:abstractNumId="21" w15:restartNumberingAfterBreak="0">
     <w:nsid w:val="59D169EF"/>
     <w:multiLevelType w:val="hybridMultilevel"/>
     <w:tmpl w:val="3C04C692"/>
@@ -5369,7 +6693,7 @@
       </w:pPr>
     </w:lvl>
   </w:abstractNum>
-  <w:abstractNum w:abstractNumId="21" w15:restartNumberingAfterBreak="0">
+  <w:abstractNum w:abstractNumId="22" w15:restartNumberingAfterBreak="0">
     <w:nsid w:val="5F365A77"/>
     <w:multiLevelType w:val="hybridMultilevel"/>
     <w:tmpl w:val="69622C04"/>
@@ -5458,7 +6782,7 @@
       </w:pPr>
     </w:lvl>
   </w:abstractNum>
-  <w:abstractNum w:abstractNumId="22" w15:restartNumberingAfterBreak="0">
+  <w:abstractNum w:abstractNumId="23" w15:restartNumberingAfterBreak="0">
     <w:nsid w:val="5F436190"/>
     <w:multiLevelType w:val="singleLevel"/>
     <w:tmpl w:val="D7CE7166"/>
@@ -5479,7 +6803,7 @@
       </w:rPr>
     </w:lvl>
   </w:abstractNum>
-  <w:abstractNum w:abstractNumId="23" w15:restartNumberingAfterBreak="0">
+  <w:abstractNum w:abstractNumId="24" w15:restartNumberingAfterBreak="0">
     <w:nsid w:val="62540DA9"/>
     <w:multiLevelType w:val="singleLevel"/>
     <w:tmpl w:val="B8D67778"/>
@@ -5498,7 +6822,7 @@
       </w:rPr>
     </w:lvl>
   </w:abstractNum>
-  <w:abstractNum w:abstractNumId="24" w15:restartNumberingAfterBreak="0">
+  <w:abstractNum w:abstractNumId="25" w15:restartNumberingAfterBreak="0">
     <w:nsid w:val="63882B2E"/>
     <w:multiLevelType w:val="singleLevel"/>
     <w:tmpl w:val="8D1E4DD4"/>
@@ -5510,7 +6834,7 @@
       <w:lvlJc w:val="left"/>
     </w:lvl>
   </w:abstractNum>
-  <w:abstractNum w:abstractNumId="25" w15:restartNumberingAfterBreak="0">
+  <w:abstractNum w:abstractNumId="26" w15:restartNumberingAfterBreak="0">
     <w:nsid w:val="64A56C61"/>
     <w:multiLevelType w:val="hybridMultilevel"/>
     <w:tmpl w:val="3C04C692"/>
@@ -5599,7 +6923,7 @@
       </w:pPr>
     </w:lvl>
   </w:abstractNum>
-  <w:abstractNum w:abstractNumId="26" w15:restartNumberingAfterBreak="0">
+  <w:abstractNum w:abstractNumId="27" w15:restartNumberingAfterBreak="0">
     <w:nsid w:val="70507BFC"/>
     <w:multiLevelType w:val="singleLevel"/>
     <w:tmpl w:val="80DE380C"/>
@@ -5611,7 +6935,7 @@
       <w:lvlJc w:val="left"/>
     </w:lvl>
   </w:abstractNum>
-  <w:abstractNum w:abstractNumId="27" w15:restartNumberingAfterBreak="0">
+  <w:abstractNum w:abstractNumId="28" w15:restartNumberingAfterBreak="0">
     <w:nsid w:val="741F08B1"/>
     <w:multiLevelType w:val="hybridMultilevel"/>
     <w:tmpl w:val="3C04C692"/>
@@ -5700,7 +7024,7 @@
       </w:pPr>
     </w:lvl>
   </w:abstractNum>
-  <w:abstractNum w:abstractNumId="28" w15:restartNumberingAfterBreak="0">
+  <w:abstractNum w:abstractNumId="29" w15:restartNumberingAfterBreak="0">
     <w:nsid w:val="749D7287"/>
     <w:multiLevelType w:val="singleLevel"/>
     <w:tmpl w:val="DE76053A"/>
@@ -5712,7 +7036,7 @@
       <w:lvlJc w:val="left"/>
     </w:lvl>
   </w:abstractNum>
-  <w:abstractNum w:abstractNumId="29" w15:restartNumberingAfterBreak="0">
+  <w:abstractNum w:abstractNumId="30" w15:restartNumberingAfterBreak="0">
     <w:nsid w:val="75D550E5"/>
     <w:multiLevelType w:val="hybridMultilevel"/>
     <w:tmpl w:val="57ACD532"/>
@@ -5946,7 +7270,7 @@
     <w:abstractNumId w:val="18"/>
   </w:num>
   <w:num w:numId="9">
-    <w:abstractNumId w:val="23"/>
+    <w:abstractNumId w:val="24"/>
   </w:num>
   <w:num w:numId="10">
     <w:abstractNumId w:val="4"/>
@@ -5968,7 +7292,7 @@
     </w:lvlOverride>
   </w:num>
   <w:num w:numId="11">
-    <w:abstractNumId w:val="22"/>
+    <w:abstractNumId w:val="23"/>
   </w:num>
   <w:num w:numId="12">
     <w:abstractNumId w:val="4"/>
@@ -6069,16 +7393,16 @@
     </w:lvlOverride>
   </w:num>
   <w:num w:numId="18">
-    <w:abstractNumId w:val="24"/>
+    <w:abstractNumId w:val="25"/>
   </w:num>
   <w:num w:numId="19">
     <w:abstractNumId w:val="5"/>
   </w:num>
   <w:num w:numId="20">
-    <w:abstractNumId w:val="28"/>
+    <w:abstractNumId w:val="29"/>
   </w:num>
   <w:num w:numId="21">
-    <w:abstractNumId w:val="26"/>
+    <w:abstractNumId w:val="27"/>
   </w:num>
   <w:num w:numId="22">
     <w:abstractNumId w:val="13"/>
@@ -6165,13 +7489,13 @@
     <w:abstractNumId w:val="1"/>
   </w:num>
   <w:num w:numId="34">
-    <w:abstractNumId w:val="29"/>
+    <w:abstractNumId w:val="30"/>
   </w:num>
   <w:num w:numId="35">
     <w:abstractNumId w:val="15"/>
   </w:num>
   <w:num w:numId="36">
-    <w:abstractNumId w:val="23"/>
+    <w:abstractNumId w:val="24"/>
     <w:lvlOverride w:ilvl="0">
       <w:lvl w:ilvl="0">
         <w:start w:val="1"/>
@@ -6190,10 +7514,10 @@
     </w:lvlOverride>
   </w:num>
   <w:num w:numId="37">
-    <w:abstractNumId w:val="21"/>
+    <w:abstractNumId w:val="22"/>
   </w:num>
   <w:num w:numId="38">
-    <w:abstractNumId w:val="27"/>
+    <w:abstractNumId w:val="28"/>
   </w:num>
   <w:num w:numId="39">
     <w:abstractNumId w:val="11"/>
@@ -6205,25 +7529,28 @@
     <w:abstractNumId w:val="6"/>
   </w:num>
   <w:num w:numId="42">
-    <w:abstractNumId w:val="19"/>
+    <w:abstractNumId w:val="20"/>
   </w:num>
   <w:num w:numId="43">
-    <w:abstractNumId w:val="20"/>
+    <w:abstractNumId w:val="21"/>
   </w:num>
   <w:num w:numId="44">
     <w:abstractNumId w:val="8"/>
   </w:num>
   <w:num w:numId="45">
-    <w:abstractNumId w:val="25"/>
+    <w:abstractNumId w:val="26"/>
   </w:num>
   <w:num w:numId="46">
     <w:abstractNumId w:val="10"/>
+  </w:num>
+  <w:num w:numId="47">
+    <w:abstractNumId w:val="19"/>
   </w:num>
 </w:numbering>
 </file>
 
 <file path=word/styles.xml><?xml version="1.0" encoding="utf-8"?>
-<w:styles xmlns:mc="http://schemas.openxmlformats.org/markup-compatibility/2006" xmlns:r="http://schemas.openxmlformats.org/officeDocument/2006/relationships" xmlns:w="http://schemas.openxmlformats.org/wordprocessingml/2006/main" xmlns:w14="http://schemas.microsoft.com/office/word/2010/wordml" xmlns:w15="http://schemas.microsoft.com/office/word/2012/wordml" xmlns:w16cid="http://schemas.microsoft.com/office/word/2016/wordml/cid" xmlns:w16se="http://schemas.microsoft.com/office/word/2015/wordml/symex" mc:Ignorable="w14 w15 w16se w16cid">
+<w:styles xmlns:mc="http://schemas.openxmlformats.org/markup-compatibility/2006" xmlns:r="http://schemas.openxmlformats.org/officeDocument/2006/relationships" xmlns:w="http://schemas.openxmlformats.org/wordprocessingml/2006/main" xmlns:w14="http://schemas.microsoft.com/office/word/2010/wordml" xmlns:w15="http://schemas.microsoft.com/office/word/2012/wordml" xmlns:w16se="http://schemas.microsoft.com/office/word/2015/wordml/symex" mc:Ignorable="w14 w15 w16se">
   <w:docDefaults>
     <w:rPrDefault>
       <w:rPr>
@@ -6233,7 +7560,7 @@
     </w:rPrDefault>
     <w:pPrDefault/>
   </w:docDefaults>
-  <w:latentStyles w:defLockedState="0" w:defUIPriority="99" w:defSemiHidden="0" w:defUnhideWhenUsed="0" w:defQFormat="0" w:count="376">
+  <w:latentStyles w:defLockedState="0" w:defUIPriority="99" w:defSemiHidden="0" w:defUnhideWhenUsed="0" w:defQFormat="0" w:count="371">
     <w:lsdException w:name="Normal" w:uiPriority="0" w:qFormat="1"/>
     <w:lsdException w:name="heading 1" w:uiPriority="9" w:qFormat="1"/>
     <w:lsdException w:name="heading 2" w:uiPriority="9" w:qFormat="1"/>
@@ -6339,6 +7666,7 @@
     <w:lsdException w:name="HTML Sample" w:semiHidden="1" w:unhideWhenUsed="1"/>
     <w:lsdException w:name="HTML Typewriter" w:semiHidden="1" w:unhideWhenUsed="1"/>
     <w:lsdException w:name="HTML Variable" w:semiHidden="1" w:unhideWhenUsed="1"/>
+    <w:lsdException w:name="Normal Table" w:semiHidden="1" w:unhideWhenUsed="1"/>
     <w:lsdException w:name="annotation subject" w:semiHidden="1" w:unhideWhenUsed="1"/>
     <w:lsdException w:name="No List" w:semiHidden="1" w:unhideWhenUsed="1"/>
     <w:lsdException w:name="Outline List 1" w:semiHidden="1" w:unhideWhenUsed="1"/>
@@ -6381,8 +7709,11 @@
     <w:lsdException w:name="Table Contemporary" w:semiHidden="1" w:unhideWhenUsed="1"/>
     <w:lsdException w:name="Table Elegant" w:semiHidden="1" w:unhideWhenUsed="1"/>
     <w:lsdException w:name="Table Professional" w:semiHidden="1" w:unhideWhenUsed="1"/>
+    <w:lsdException w:name="Table Subtle 1" w:semiHidden="1" w:unhideWhenUsed="1"/>
     <w:lsdException w:name="Table Subtle 2" w:semiHidden="1" w:unhideWhenUsed="1"/>
     <w:lsdException w:name="Table Web 1" w:semiHidden="1" w:unhideWhenUsed="1"/>
+    <w:lsdException w:name="Table Web 2" w:semiHidden="1" w:unhideWhenUsed="1"/>
+    <w:lsdException w:name="Table Web 3" w:semiHidden="1" w:unhideWhenUsed="1"/>
     <w:lsdException w:name="Balloon Text" w:semiHidden="1" w:unhideWhenUsed="1"/>
     <w:lsdException w:name="Table Grid" w:uiPriority="59"/>
     <w:lsdException w:name="Table Theme" w:semiHidden="1" w:unhideWhenUsed="1"/>
@@ -6601,11 +7932,6 @@
     <w:lsdException w:name="List Table 5 Dark Accent 6" w:uiPriority="50"/>
     <w:lsdException w:name="List Table 6 Colorful Accent 6" w:uiPriority="51"/>
     <w:lsdException w:name="List Table 7 Colorful Accent 6" w:uiPriority="52"/>
-    <w:lsdException w:name="Mention" w:semiHidden="1" w:unhideWhenUsed="1"/>
-    <w:lsdException w:name="Smart Hyperlink" w:semiHidden="1" w:unhideWhenUsed="1"/>
-    <w:lsdException w:name="Hashtag" w:semiHidden="1" w:unhideWhenUsed="1"/>
-    <w:lsdException w:name="Unresolved Mention" w:semiHidden="1" w:unhideWhenUsed="1"/>
-    <w:lsdException w:name="Smart Link" w:semiHidden="1" w:unhideWhenUsed="1"/>
   </w:latentStyles>
   <w:style w:type="paragraph" w:default="1" w:styleId="Normal">
     <w:name w:val="Normal"/>

</xml_diff>

<commit_message>
menu two in report
</commit_message>
<xml_diff>
--- a/Project Final Submission/Restaurant management system_Final-Report2.docx
+++ b/Project Final Submission/Restaurant management system_Final-Report2.docx
@@ -1,6 +1,6 @@
 
 <file path=word/document.xml><?xml version="1.0" encoding="utf-8"?>
-<w:document xmlns:wpc="http://schemas.microsoft.com/office/word/2010/wordprocessingCanvas" xmlns:cx="http://schemas.microsoft.com/office/drawing/2014/chartex" xmlns:mc="http://schemas.openxmlformats.org/markup-compatibility/2006" xmlns:o="urn:schemas-microsoft-com:office:office" xmlns:r="http://schemas.openxmlformats.org/officeDocument/2006/relationships" xmlns:m="http://schemas.openxmlformats.org/officeDocument/2006/math" xmlns:v="urn:schemas-microsoft-com:vml" xmlns:wp14="http://schemas.microsoft.com/office/word/2010/wordprocessingDrawing" xmlns:wp="http://schemas.openxmlformats.org/drawingml/2006/wordprocessingDrawing" xmlns:w10="urn:schemas-microsoft-com:office:word" xmlns:w="http://schemas.openxmlformats.org/wordprocessingml/2006/main" xmlns:w14="http://schemas.microsoft.com/office/word/2010/wordml" xmlns:w15="http://schemas.microsoft.com/office/word/2012/wordml" xmlns:w16se="http://schemas.microsoft.com/office/word/2015/wordml/symex" xmlns:wpg="http://schemas.microsoft.com/office/word/2010/wordprocessingGroup" xmlns:wpi="http://schemas.microsoft.com/office/word/2010/wordprocessingInk" xmlns:wne="http://schemas.microsoft.com/office/word/2006/wordml" xmlns:wps="http://schemas.microsoft.com/office/word/2010/wordprocessingShape" mc:Ignorable="w14 w15 w16se wp14">
+<w:document xmlns:wpc="http://schemas.microsoft.com/office/word/2010/wordprocessingCanvas" xmlns:cx="http://schemas.microsoft.com/office/drawing/2014/chartex" xmlns:cx1="http://schemas.microsoft.com/office/drawing/2015/9/8/chartex" xmlns:cx2="http://schemas.microsoft.com/office/drawing/2015/10/21/chartex" xmlns:cx3="http://schemas.microsoft.com/office/drawing/2016/5/9/chartex" xmlns:cx4="http://schemas.microsoft.com/office/drawing/2016/5/10/chartex" xmlns:cx5="http://schemas.microsoft.com/office/drawing/2016/5/11/chartex" xmlns:cx6="http://schemas.microsoft.com/office/drawing/2016/5/12/chartex" xmlns:cx7="http://schemas.microsoft.com/office/drawing/2016/5/13/chartex" xmlns:cx8="http://schemas.microsoft.com/office/drawing/2016/5/14/chartex" xmlns:mc="http://schemas.openxmlformats.org/markup-compatibility/2006" xmlns:aink="http://schemas.microsoft.com/office/drawing/2016/ink" xmlns:am3d="http://schemas.microsoft.com/office/drawing/2017/model3d" xmlns:o="urn:schemas-microsoft-com:office:office" xmlns:r="http://schemas.openxmlformats.org/officeDocument/2006/relationships" xmlns:m="http://schemas.openxmlformats.org/officeDocument/2006/math" xmlns:v="urn:schemas-microsoft-com:vml" xmlns:wp14="http://schemas.microsoft.com/office/word/2010/wordprocessingDrawing" xmlns:wp="http://schemas.openxmlformats.org/drawingml/2006/wordprocessingDrawing" xmlns:w10="urn:schemas-microsoft-com:office:word" xmlns:w="http://schemas.openxmlformats.org/wordprocessingml/2006/main" xmlns:w14="http://schemas.microsoft.com/office/word/2010/wordml" xmlns:w15="http://schemas.microsoft.com/office/word/2012/wordml" xmlns:w16cid="http://schemas.microsoft.com/office/word/2016/wordml/cid" xmlns:w16se="http://schemas.microsoft.com/office/word/2015/wordml/symex" xmlns:wpg="http://schemas.microsoft.com/office/word/2010/wordprocessingGroup" xmlns:wpi="http://schemas.microsoft.com/office/word/2010/wordprocessingInk" xmlns:wne="http://schemas.microsoft.com/office/word/2006/wordml" xmlns:wps="http://schemas.microsoft.com/office/word/2010/wordprocessingShape" mc:Ignorable="w14 w15 w16se w16cid wp14">
   <w:body>
     <w:p>
       <w:pPr>
@@ -77,7 +77,18 @@
           <w:sz w:val="40"/>
           <w:szCs w:val="40"/>
         </w:rPr>
-        <w:t>Project Proposal</w:t>
+        <w:t xml:space="preserve">Project </w:t>
+      </w:r>
+      <w:r>
+        <w:rPr>
+          <w:rFonts w:ascii="Times New Roman" w:hAnsi="Times New Roman"/>
+          <w:b/>
+          <w:bCs/>
+          <w:color w:val="000000" w:themeColor="text1"/>
+          <w:sz w:val="40"/>
+          <w:szCs w:val="40"/>
+        </w:rPr>
+        <w:t>Report</w:t>
       </w:r>
     </w:p>
     <w:p>
@@ -263,55 +274,7 @@
           <w:sz w:val="36"/>
           <w:szCs w:val="28"/>
         </w:rPr>
-        <w:t xml:space="preserve">Dr. </w:t>
-      </w:r>
-      <w:proofErr w:type="spellStart"/>
-      <w:r>
-        <w:rPr>
-          <w:rFonts w:ascii="Times New Roman" w:hAnsi="Times New Roman"/>
-          <w:b/>
-          <w:bCs/>
-          <w:color w:val="000000" w:themeColor="text1"/>
-          <w:sz w:val="36"/>
-          <w:szCs w:val="28"/>
-        </w:rPr>
-        <w:t>Ayaz</w:t>
-      </w:r>
-      <w:proofErr w:type="spellEnd"/>
-      <w:r>
-        <w:rPr>
-          <w:rFonts w:ascii="Times New Roman" w:hAnsi="Times New Roman"/>
-          <w:b/>
-          <w:bCs/>
-          <w:color w:val="000000" w:themeColor="text1"/>
-          <w:sz w:val="36"/>
-          <w:szCs w:val="28"/>
-        </w:rPr>
-        <w:t xml:space="preserve"> </w:t>
-      </w:r>
-      <w:proofErr w:type="spellStart"/>
-      <w:r>
-        <w:rPr>
-          <w:rFonts w:ascii="Times New Roman" w:hAnsi="Times New Roman"/>
-          <w:b/>
-          <w:bCs/>
-          <w:color w:val="000000" w:themeColor="text1"/>
-          <w:sz w:val="36"/>
-          <w:szCs w:val="28"/>
-        </w:rPr>
-        <w:t>ul</w:t>
-      </w:r>
-      <w:proofErr w:type="spellEnd"/>
-      <w:r>
-        <w:rPr>
-          <w:rFonts w:ascii="Times New Roman" w:hAnsi="Times New Roman"/>
-          <w:b/>
-          <w:bCs/>
-          <w:color w:val="000000" w:themeColor="text1"/>
-          <w:sz w:val="36"/>
-          <w:szCs w:val="28"/>
-        </w:rPr>
-        <w:t xml:space="preserve"> Hassan Khan</w:t>
+        <w:t>Dr. Ayaz ul Hassan Khan</w:t>
       </w:r>
     </w:p>
     <w:p>
@@ -473,7 +436,7 @@
         <w:tabs>
           <w:tab w:val="right" w:leader="dot" w:pos="7910"/>
         </w:tabs>
-        <w:spacing w:line="276" w:lineRule="auto"/>
+        <w:spacing w:line="480" w:lineRule="auto"/>
         <w:rPr>
           <w:rFonts w:ascii="Times New Roman" w:hAnsi="Times New Roman"/>
           <w:b/>
@@ -487,7 +450,6 @@
         <w:rPr>
           <w:kern w:val="28"/>
         </w:rPr>
-        <w:lastRenderedPageBreak/>
         <w:fldChar w:fldCharType="begin"/>
       </w:r>
       <w:r>
@@ -547,7 +509,7 @@
         <w:tabs>
           <w:tab w:val="right" w:leader="dot" w:pos="7910"/>
         </w:tabs>
-        <w:spacing w:line="276" w:lineRule="auto"/>
+        <w:spacing w:line="480" w:lineRule="auto"/>
         <w:rPr>
           <w:rStyle w:val="Hyperlink"/>
           <w:noProof/>
@@ -621,7 +583,7 @@
         <w:tabs>
           <w:tab w:val="right" w:leader="dot" w:pos="7910"/>
         </w:tabs>
-        <w:spacing w:line="276" w:lineRule="auto"/>
+        <w:spacing w:line="480" w:lineRule="auto"/>
         <w:rPr>
           <w:rFonts w:cs="Arial"/>
           <w:noProof/>
@@ -675,7 +637,7 @@
         <w:tabs>
           <w:tab w:val="right" w:leader="dot" w:pos="7910"/>
         </w:tabs>
-        <w:spacing w:line="276" w:lineRule="auto"/>
+        <w:spacing w:line="480" w:lineRule="auto"/>
         <w:rPr>
           <w:rFonts w:cs="Arial"/>
           <w:noProof/>
@@ -696,31 +658,7 @@
           <w:noProof/>
           <w:szCs w:val="28"/>
         </w:rPr>
-        <w:t>1.2</w:t>
-      </w:r>
-      <w:r>
-        <w:rPr>
-          <w:rFonts w:cs="Arial"/>
-          <w:noProof/>
-          <w:szCs w:val="28"/>
-        </w:rPr>
-        <w:t xml:space="preserve"> Main Menu…………</w:t>
-      </w:r>
-      <w:r>
-        <w:rPr>
-          <w:rFonts w:cs="Arial"/>
-          <w:noProof/>
-          <w:szCs w:val="28"/>
-        </w:rPr>
-        <w:t>.………..</w:t>
-      </w:r>
-      <w:r>
-        <w:rPr>
-          <w:rFonts w:cs="Arial"/>
-          <w:noProof/>
-          <w:szCs w:val="28"/>
-        </w:rPr>
-        <w:t>……………………………………………………………3</w:t>
+        <w:t>1.2 Main Menu………….………..……………………………………………………………3</w:t>
       </w:r>
     </w:p>
     <w:p>
@@ -729,7 +667,7 @@
         <w:tabs>
           <w:tab w:val="right" w:leader="dot" w:pos="7910"/>
         </w:tabs>
-        <w:spacing w:line="276" w:lineRule="auto"/>
+        <w:spacing w:line="480" w:lineRule="auto"/>
         <w:rPr>
           <w:rFonts w:cs="Arial"/>
           <w:noProof/>
@@ -767,7 +705,7 @@
         <w:tabs>
           <w:tab w:val="right" w:leader="dot" w:pos="7910"/>
         </w:tabs>
-        <w:spacing w:line="276" w:lineRule="auto"/>
+        <w:spacing w:line="480" w:lineRule="auto"/>
         <w:rPr>
           <w:rFonts w:cs="Arial"/>
           <w:noProof/>
@@ -805,7 +743,7 @@
         <w:tabs>
           <w:tab w:val="right" w:leader="dot" w:pos="7910"/>
         </w:tabs>
-        <w:spacing w:line="276" w:lineRule="auto"/>
+        <w:spacing w:line="480" w:lineRule="auto"/>
         <w:rPr>
           <w:rFonts w:cs="Arial"/>
           <w:noProof/>
@@ -835,7 +773,7 @@
         <w:tabs>
           <w:tab w:val="right" w:leader="dot" w:pos="7910"/>
         </w:tabs>
-        <w:spacing w:line="276" w:lineRule="auto"/>
+        <w:spacing w:line="480" w:lineRule="auto"/>
         <w:rPr>
           <w:rFonts w:cs="Arial"/>
           <w:noProof/>
@@ -865,7 +803,7 @@
         <w:tabs>
           <w:tab w:val="right" w:leader="dot" w:pos="7910"/>
         </w:tabs>
-        <w:spacing w:line="276" w:lineRule="auto"/>
+        <w:spacing w:line="480" w:lineRule="auto"/>
         <w:rPr>
           <w:rFonts w:cs="Arial"/>
           <w:noProof/>
@@ -895,7 +833,7 @@
         <w:tabs>
           <w:tab w:val="right" w:leader="dot" w:pos="7910"/>
         </w:tabs>
-        <w:spacing w:line="276" w:lineRule="auto"/>
+        <w:spacing w:line="480" w:lineRule="auto"/>
         <w:rPr>
           <w:rFonts w:cs="Arial"/>
           <w:noProof/>
@@ -925,7 +863,7 @@
         <w:tabs>
           <w:tab w:val="right" w:leader="dot" w:pos="7910"/>
         </w:tabs>
-        <w:spacing w:line="276" w:lineRule="auto"/>
+        <w:spacing w:line="480" w:lineRule="auto"/>
         <w:rPr>
           <w:rFonts w:cs="Arial"/>
           <w:noProof/>
@@ -963,7 +901,7 @@
         <w:tabs>
           <w:tab w:val="right" w:leader="dot" w:pos="7910"/>
         </w:tabs>
-        <w:spacing w:line="276" w:lineRule="auto"/>
+        <w:spacing w:line="480" w:lineRule="auto"/>
         <w:rPr>
           <w:rFonts w:cs="Arial"/>
           <w:noProof/>
@@ -1009,7 +947,7 @@
         <w:tabs>
           <w:tab w:val="right" w:leader="dot" w:pos="7910"/>
         </w:tabs>
-        <w:spacing w:line="276" w:lineRule="auto"/>
+        <w:spacing w:line="480" w:lineRule="auto"/>
         <w:rPr>
           <w:rFonts w:cs="Arial"/>
           <w:noProof/>
@@ -1040,8 +978,6 @@
         </w:rPr>
         <w:t>Food</w:t>
       </w:r>
-      <w:bookmarkStart w:id="0" w:name="_GoBack"/>
-      <w:bookmarkEnd w:id="0"/>
       <w:r>
         <w:rPr>
           <w:rFonts w:cs="Arial"/>
@@ -1054,7 +990,7 @@
     <w:p>
       <w:pPr>
         <w:pStyle w:val="TOC2"/>
-        <w:spacing w:line="276" w:lineRule="auto"/>
+        <w:spacing w:line="480" w:lineRule="auto"/>
         <w:ind w:left="0"/>
         <w:rPr>
           <w:rFonts w:ascii="Times New Roman" w:hAnsi="Times New Roman"/>
@@ -1066,7 +1002,7 @@
     <w:p>
       <w:pPr>
         <w:pStyle w:val="TOCBase"/>
-        <w:spacing w:line="276" w:lineRule="auto"/>
+        <w:spacing w:line="480" w:lineRule="auto"/>
         <w:rPr>
           <w:kern w:val="28"/>
           <w:sz w:val="28"/>
@@ -1160,7 +1096,7 @@
           <w:szCs w:val="40"/>
         </w:rPr>
       </w:pPr>
-      <w:bookmarkStart w:id="1" w:name="_Toc24645581"/>
+      <w:bookmarkStart w:id="0" w:name="_Toc24645581"/>
     </w:p>
     <w:p>
       <w:pPr>
@@ -1177,7 +1113,7 @@
         </w:rPr>
         <w:t xml:space="preserve">About </w:t>
       </w:r>
-      <w:bookmarkEnd w:id="1"/>
+      <w:bookmarkEnd w:id="0"/>
       <w:r>
         <w:rPr>
           <w:sz w:val="40"/>
@@ -1586,60 +1522,6 @@
     </w:p>
     <w:p>
       <w:pPr>
-        <w:pStyle w:val="TOCBase"/>
-        <w:ind w:left="0"/>
-        <w:rPr>
-          <w:kern w:val="28"/>
-        </w:rPr>
-      </w:pPr>
-    </w:p>
-    <w:p>
-      <w:pPr>
-        <w:pStyle w:val="TOCBase"/>
-        <w:ind w:left="0"/>
-        <w:rPr>
-          <w:kern w:val="28"/>
-        </w:rPr>
-      </w:pPr>
-    </w:p>
-    <w:p>
-      <w:pPr>
-        <w:pStyle w:val="TOCBase"/>
-        <w:ind w:left="0"/>
-        <w:rPr>
-          <w:kern w:val="28"/>
-        </w:rPr>
-      </w:pPr>
-    </w:p>
-    <w:p>
-      <w:pPr>
-        <w:pStyle w:val="TOCBase"/>
-        <w:ind w:left="0"/>
-        <w:rPr>
-          <w:kern w:val="28"/>
-        </w:rPr>
-      </w:pPr>
-    </w:p>
-    <w:p>
-      <w:pPr>
-        <w:pStyle w:val="TOCBase"/>
-        <w:ind w:left="0"/>
-        <w:rPr>
-          <w:kern w:val="28"/>
-        </w:rPr>
-      </w:pPr>
-    </w:p>
-    <w:p>
-      <w:pPr>
-        <w:pStyle w:val="TOCBase"/>
-        <w:ind w:left="0"/>
-        <w:rPr>
-          <w:kern w:val="28"/>
-        </w:rPr>
-      </w:pPr>
-    </w:p>
-    <w:p>
-      <w:pPr>
         <w:pStyle w:val="Heading1"/>
         <w:numPr>
           <w:ilvl w:val="0"/>
@@ -1935,16 +1817,280 @@
         <w:rPr>
           <w:noProof/>
         </w:rPr>
+        <w:t xml:space="preserve"> </w:t>
+      </w:r>
+      <w:r>
+        <w:rPr>
+          <w:noProof/>
+        </w:rPr>
+        <w:t xml:space="preserve">                                         </w:t>
+      </w:r>
+      <w:r>
+        <w:rPr>
+          <w:noProof/>
+        </w:rPr>
+        <w:drawing>
+          <wp:inline distT="0" distB="0" distL="0" distR="0" wp14:anchorId="46E20D50" wp14:editId="08B4317B">
+            <wp:extent cx="4589780" cy="2442950"/>
+            <wp:effectExtent l="0" t="0" r="1270" b="0"/>
+            <wp:docPr id="6" name="Picture 6"/>
+            <wp:cNvGraphicFramePr>
+              <a:graphicFrameLocks xmlns:a="http://schemas.openxmlformats.org/drawingml/2006/main" noChangeAspect="1"/>
+            </wp:cNvGraphicFramePr>
+            <a:graphic xmlns:a="http://schemas.openxmlformats.org/drawingml/2006/main">
+              <a:graphicData uri="http://schemas.openxmlformats.org/drawingml/2006/picture">
+                <pic:pic xmlns:pic="http://schemas.openxmlformats.org/drawingml/2006/picture">
+                  <pic:nvPicPr>
+                    <pic:cNvPr id="1" name=""/>
+                    <pic:cNvPicPr/>
+                  </pic:nvPicPr>
+                  <pic:blipFill>
+                    <a:blip r:embed="rId11"/>
+                    <a:stretch>
+                      <a:fillRect/>
+                    </a:stretch>
+                  </pic:blipFill>
+                  <pic:spPr>
+                    <a:xfrm>
+                      <a:off x="0" y="0"/>
+                      <a:ext cx="4690403" cy="2496507"/>
+                    </a:xfrm>
+                    <a:prstGeom prst="rect">
+                      <a:avLst/>
+                    </a:prstGeom>
+                  </pic:spPr>
+                </pic:pic>
+              </a:graphicData>
+            </a:graphic>
+          </wp:inline>
+        </w:drawing>
+      </w:r>
+      <w:r>
+        <w:rPr>
+          <w:noProof/>
+        </w:rPr>
+        <w:t xml:space="preserve">         </w:t>
+      </w:r>
+      <w:r>
+        <w:rPr>
+          <w:noProof/>
+        </w:rPr>
+        <w:t xml:space="preserve">  </w:t>
+      </w:r>
+    </w:p>
+    <w:p>
+      <w:r>
+        <w:rPr>
+          <w:noProof/>
+        </w:rPr>
         <mc:AlternateContent>
           <mc:Choice Requires="wps">
             <w:drawing>
-              <wp:anchor distT="0" distB="0" distL="114300" distR="114300" simplePos="0" relativeHeight="251661312" behindDoc="0" locked="0" layoutInCell="1" allowOverlap="1" wp14:anchorId="29A18864" wp14:editId="2311208E">
+              <wp:anchor distT="0" distB="0" distL="114300" distR="114300" simplePos="0" relativeHeight="251659264" behindDoc="0" locked="0" layoutInCell="1" allowOverlap="1" wp14:anchorId="29029555" wp14:editId="008450C3">
                 <wp:simplePos x="0" y="0"/>
                 <wp:positionH relativeFrom="margin">
-                  <wp:posOffset>747395</wp:posOffset>
+                  <wp:posOffset>1775533</wp:posOffset>
                 </wp:positionH>
                 <wp:positionV relativeFrom="paragraph">
-                  <wp:posOffset>1659890</wp:posOffset>
+                  <wp:posOffset>3126164</wp:posOffset>
+                </wp:positionV>
+                <wp:extent cx="1467293" cy="520996"/>
+                <wp:effectExtent l="0" t="0" r="0" b="0"/>
+                <wp:wrapNone/>
+                <wp:docPr id="39" name="Text Box 39"/>
+                <wp:cNvGraphicFramePr/>
+                <a:graphic xmlns:a="http://schemas.openxmlformats.org/drawingml/2006/main">
+                  <a:graphicData uri="http://schemas.microsoft.com/office/word/2010/wordprocessingShape">
+                    <wps:wsp>
+                      <wps:cNvSpPr txBox="1"/>
+                      <wps:spPr>
+                        <a:xfrm>
+                          <a:off x="0" y="0"/>
+                          <a:ext cx="1467293" cy="520996"/>
+                        </a:xfrm>
+                        <a:prstGeom prst="rect">
+                          <a:avLst/>
+                        </a:prstGeom>
+                        <a:solidFill>
+                          <a:prstClr val="white"/>
+                        </a:solidFill>
+                        <a:ln>
+                          <a:noFill/>
+                        </a:ln>
+                      </wps:spPr>
+                      <wps:txbx>
+                        <w:txbxContent>
+                          <w:p>
+                            <w:pPr>
+                              <w:pStyle w:val="Heading4"/>
+                              <w:rPr>
+                                <w:rStyle w:val="Emphasis"/>
+                              </w:rPr>
+                            </w:pPr>
+                            <w:r>
+                              <w:rPr>
+                                <w:rStyle w:val="Emphasis"/>
+                              </w:rPr>
+                              <w:t xml:space="preserve">Figure </w:t>
+                            </w:r>
+                            <w:r>
+                              <w:rPr>
+                                <w:rStyle w:val="Emphasis"/>
+                              </w:rPr>
+                              <w:fldChar w:fldCharType="begin"/>
+                            </w:r>
+                            <w:r>
+                              <w:rPr>
+                                <w:rStyle w:val="Emphasis"/>
+                              </w:rPr>
+                              <w:instrText xml:space="preserve"> SEQ Figure \* ARABIC </w:instrText>
+                            </w:r>
+                            <w:r>
+                              <w:rPr>
+                                <w:rStyle w:val="Emphasis"/>
+                              </w:rPr>
+                              <w:fldChar w:fldCharType="separate"/>
+                            </w:r>
+                            <w:r>
+                              <w:rPr>
+                                <w:rStyle w:val="Emphasis"/>
+                              </w:rPr>
+                              <w:t>1</w:t>
+                            </w:r>
+                            <w:r>
+                              <w:rPr>
+                                <w:rStyle w:val="Emphasis"/>
+                              </w:rPr>
+                              <w:fldChar w:fldCharType="end"/>
+                            </w:r>
+                            <w:r>
+                              <w:rPr>
+                                <w:rStyle w:val="Emphasis"/>
+                              </w:rPr>
+                              <w:t xml:space="preserve">: </w:t>
+                            </w:r>
+                            <w:r>
+                              <w:rPr>
+                                <w:rStyle w:val="Emphasis"/>
+                              </w:rPr>
+                              <w:t>Login Window</w:t>
+                            </w:r>
+                          </w:p>
+                        </w:txbxContent>
+                      </wps:txbx>
+                      <wps:bodyPr rot="0" spcFirstLastPara="0" vertOverflow="overflow" horzOverflow="overflow" vert="horz" wrap="square" lIns="0" tIns="0" rIns="0" bIns="0" numCol="1" spcCol="0" rtlCol="0" fromWordArt="0" anchor="t" anchorCtr="0" forceAA="0" compatLnSpc="1">
+                        <a:prstTxWarp prst="textNoShape">
+                          <a:avLst/>
+                        </a:prstTxWarp>
+                        <a:noAutofit/>
+                      </wps:bodyPr>
+                    </wps:wsp>
+                  </a:graphicData>
+                </a:graphic>
+                <wp14:sizeRelH relativeFrom="margin">
+                  <wp14:pctWidth>0</wp14:pctWidth>
+                </wp14:sizeRelH>
+                <wp14:sizeRelV relativeFrom="margin">
+                  <wp14:pctHeight>0</wp14:pctHeight>
+                </wp14:sizeRelV>
+              </wp:anchor>
+            </w:drawing>
+          </mc:Choice>
+          <mc:Fallback>
+            <w:pict>
+              <v:shapetype w14:anchorId="29029555" id="_x0000_t202" coordsize="21600,21600" o:spt="202" path="m,l,21600r21600,l21600,xe">
+                <v:stroke joinstyle="miter"/>
+                <v:path gradientshapeok="t" o:connecttype="rect"/>
+              </v:shapetype>
+              <v:shape id="Text Box 39" o:spid="_x0000_s1026" type="#_x0000_t202" style="position:absolute;margin-left:139.8pt;margin-top:246.15pt;width:115.55pt;height:41pt;z-index:251659264;visibility:visible;mso-wrap-style:square;mso-width-percent:0;mso-height-percent:0;mso-wrap-distance-left:9pt;mso-wrap-distance-top:0;mso-wrap-distance-right:9pt;mso-wrap-distance-bottom:0;mso-position-horizontal:absolute;mso-position-horizontal-relative:margin;mso-position-vertical:absolute;mso-position-vertical-relative:text;mso-width-percent:0;mso-height-percent:0;mso-width-relative:margin;mso-height-relative:margin;v-text-anchor:top" o:gfxdata="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" stroked="f">
+                <v:textbox inset="0,0,0,0">
+                  <w:txbxContent>
+                    <w:p>
+                      <w:pPr>
+                        <w:pStyle w:val="Heading4"/>
+                        <w:rPr>
+                          <w:rStyle w:val="Emphasis"/>
+                        </w:rPr>
+                      </w:pPr>
+                      <w:r>
+                        <w:rPr>
+                          <w:rStyle w:val="Emphasis"/>
+                        </w:rPr>
+                        <w:t xml:space="preserve">Figure </w:t>
+                      </w:r>
+                      <w:r>
+                        <w:rPr>
+                          <w:rStyle w:val="Emphasis"/>
+                        </w:rPr>
+                        <w:fldChar w:fldCharType="begin"/>
+                      </w:r>
+                      <w:r>
+                        <w:rPr>
+                          <w:rStyle w:val="Emphasis"/>
+                        </w:rPr>
+                        <w:instrText xml:space="preserve"> SEQ Figure \* ARABIC </w:instrText>
+                      </w:r>
+                      <w:r>
+                        <w:rPr>
+                          <w:rStyle w:val="Emphasis"/>
+                        </w:rPr>
+                        <w:fldChar w:fldCharType="separate"/>
+                      </w:r>
+                      <w:r>
+                        <w:rPr>
+                          <w:rStyle w:val="Emphasis"/>
+                        </w:rPr>
+                        <w:t>1</w:t>
+                      </w:r>
+                      <w:r>
+                        <w:rPr>
+                          <w:rStyle w:val="Emphasis"/>
+                        </w:rPr>
+                        <w:fldChar w:fldCharType="end"/>
+                      </w:r>
+                      <w:r>
+                        <w:rPr>
+                          <w:rStyle w:val="Emphasis"/>
+                        </w:rPr>
+                        <w:t xml:space="preserve">: </w:t>
+                      </w:r>
+                      <w:r>
+                        <w:rPr>
+                          <w:rStyle w:val="Emphasis"/>
+                        </w:rPr>
+                        <w:t>Login Window</w:t>
+                      </w:r>
+                    </w:p>
+                  </w:txbxContent>
+                </v:textbox>
+                <w10:wrap anchorx="margin"/>
+              </v:shape>
+            </w:pict>
+          </mc:Fallback>
+        </mc:AlternateContent>
+      </w:r>
+    </w:p>
+    <w:p/>
+    <w:p>
+      <w:r>
+        <w:tab/>
+      </w:r>
+    </w:p>
+    <w:p>
+      <w:r>
+        <w:rPr>
+          <w:noProof/>
+        </w:rPr>
+        <mc:AlternateContent>
+          <mc:Choice Requires="wps">
+            <w:drawing>
+              <wp:anchor distT="0" distB="0" distL="114300" distR="114300" simplePos="0" relativeHeight="251661312" behindDoc="0" locked="0" layoutInCell="1" allowOverlap="1" wp14:anchorId="29A18864" wp14:editId="565C4BEB">
+                <wp:simplePos x="0" y="0"/>
+                <wp:positionH relativeFrom="margin">
+                  <wp:posOffset>3500120</wp:posOffset>
+                </wp:positionH>
+                <wp:positionV relativeFrom="paragraph">
+                  <wp:posOffset>59055</wp:posOffset>
                 </wp:positionV>
                 <wp:extent cx="1382233" cy="457200"/>
                 <wp:effectExtent l="0" t="0" r="8890" b="0"/>
@@ -2056,11 +2202,7 @@
           </mc:Choice>
           <mc:Fallback>
             <w:pict>
-              <v:shapetype w14:anchorId="29A18864" id="_x0000_t202" coordsize="21600,21600" o:spt="202" path="m,l,21600r21600,l21600,xe">
-                <v:stroke joinstyle="miter"/>
-                <v:path gradientshapeok="t" o:connecttype="rect"/>
-              </v:shapetype>
-              <v:shape id="Text Box 10" o:spid="_x0000_s1026" type="#_x0000_t202" style="position:absolute;margin-left:58.85pt;margin-top:130.7pt;width:108.85pt;height:36pt;z-index:251661312;visibility:visible;mso-wrap-style:square;mso-width-percent:0;mso-height-percent:0;mso-wrap-distance-left:9pt;mso-wrap-distance-top:0;mso-wrap-distance-right:9pt;mso-wrap-distance-bottom:0;mso-position-horizontal:absolute;mso-position-horizontal-relative:margin;mso-position-vertical:absolute;mso-position-vertical-relative:text;mso-width-percent:0;mso-height-percent:0;mso-width-relative:margin;mso-height-relative:margin;v-text-anchor:top" o:gfxdata="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" stroked="f">
+              <v:shape w14:anchorId="29A18864" id="Text Box 10" o:spid="_x0000_s1027" type="#_x0000_t202" style="position:absolute;margin-left:275.6pt;margin-top:4.65pt;width:108.85pt;height:36pt;z-index:251661312;visibility:visible;mso-wrap-style:square;mso-width-percent:0;mso-height-percent:0;mso-wrap-distance-left:9pt;mso-wrap-distance-top:0;mso-wrap-distance-right:9pt;mso-wrap-distance-bottom:0;mso-position-horizontal:absolute;mso-position-horizontal-relative:margin;mso-position-vertical:absolute;mso-position-vertical-relative:text;mso-width-percent:0;mso-height-percent:0;mso-width-relative:margin;mso-height-relative:margin;v-text-anchor:top" o:gfxdata="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" stroked="f">
                 <v:textbox inset="0,0,0,0">
                   <w:txbxContent>
                     <w:p>
@@ -2133,268 +2275,12 @@
           </mc:Fallback>
         </mc:AlternateContent>
       </w:r>
-      <w:r>
-        <w:rPr>
-          <w:noProof/>
-        </w:rPr>
-        <w:t xml:space="preserve"> </w:t>
-      </w:r>
-      <w:r>
-        <w:rPr>
-          <w:noProof/>
-        </w:rPr>
-        <w:t xml:space="preserve">                                                  </w:t>
-      </w:r>
-      <w:r>
-        <w:rPr>
-          <w:noProof/>
-        </w:rPr>
-        <w:t xml:space="preserve">  </w:t>
-      </w:r>
-      <w:r>
-        <w:rPr>
-          <w:noProof/>
-        </w:rPr>
-        <w:drawing>
-          <wp:inline distT="0" distB="0" distL="0" distR="0" wp14:anchorId="71518EA2" wp14:editId="60D9C42D">
-            <wp:extent cx="3402419" cy="2115340"/>
-            <wp:effectExtent l="0" t="0" r="7620" b="0"/>
-            <wp:docPr id="6" name="Picture 6"/>
-            <wp:cNvGraphicFramePr>
-              <a:graphicFrameLocks xmlns:a="http://schemas.openxmlformats.org/drawingml/2006/main" noChangeAspect="1"/>
-            </wp:cNvGraphicFramePr>
-            <a:graphic xmlns:a="http://schemas.openxmlformats.org/drawingml/2006/main">
-              <a:graphicData uri="http://schemas.openxmlformats.org/drawingml/2006/picture">
-                <pic:pic xmlns:pic="http://schemas.openxmlformats.org/drawingml/2006/picture">
-                  <pic:nvPicPr>
-                    <pic:cNvPr id="1" name=""/>
-                    <pic:cNvPicPr/>
-                  </pic:nvPicPr>
-                  <pic:blipFill>
-                    <a:blip r:embed="rId11"/>
-                    <a:stretch>
-                      <a:fillRect/>
-                    </a:stretch>
-                  </pic:blipFill>
-                  <pic:spPr>
-                    <a:xfrm>
-                      <a:off x="0" y="0"/>
-                      <a:ext cx="3436883" cy="2136767"/>
-                    </a:xfrm>
-                    <a:prstGeom prst="rect">
-                      <a:avLst/>
-                    </a:prstGeom>
-                  </pic:spPr>
-                </pic:pic>
-              </a:graphicData>
-            </a:graphic>
-          </wp:inline>
-        </w:drawing>
-      </w:r>
-    </w:p>
-    <w:p>
-      <w:r>
-        <w:rPr>
-          <w:noProof/>
-        </w:rPr>
-        <mc:AlternateContent>
-          <mc:Choice Requires="wps">
-            <w:drawing>
-              <wp:anchor distT="0" distB="0" distL="114300" distR="114300" simplePos="0" relativeHeight="251659264" behindDoc="0" locked="0" layoutInCell="1" allowOverlap="1" wp14:anchorId="29029555" wp14:editId="63279C71">
-                <wp:simplePos x="0" y="0"/>
-                <wp:positionH relativeFrom="margin">
-                  <wp:posOffset>1775533</wp:posOffset>
-                </wp:positionH>
-                <wp:positionV relativeFrom="paragraph">
-                  <wp:posOffset>3126164</wp:posOffset>
-                </wp:positionV>
-                <wp:extent cx="1467293" cy="520996"/>
-                <wp:effectExtent l="0" t="0" r="0" b="0"/>
-                <wp:wrapNone/>
-                <wp:docPr id="39" name="Text Box 39"/>
-                <wp:cNvGraphicFramePr/>
-                <a:graphic xmlns:a="http://schemas.openxmlformats.org/drawingml/2006/main">
-                  <a:graphicData uri="http://schemas.microsoft.com/office/word/2010/wordprocessingShape">
-                    <wps:wsp>
-                      <wps:cNvSpPr txBox="1"/>
-                      <wps:spPr>
-                        <a:xfrm>
-                          <a:off x="0" y="0"/>
-                          <a:ext cx="1467293" cy="520996"/>
-                        </a:xfrm>
-                        <a:prstGeom prst="rect">
-                          <a:avLst/>
-                        </a:prstGeom>
-                        <a:solidFill>
-                          <a:prstClr val="white"/>
-                        </a:solidFill>
-                        <a:ln>
-                          <a:noFill/>
-                        </a:ln>
-                      </wps:spPr>
-                      <wps:txbx>
-                        <w:txbxContent>
-                          <w:p>
-                            <w:pPr>
-                              <w:pStyle w:val="Heading4"/>
-                              <w:rPr>
-                                <w:rStyle w:val="Emphasis"/>
-                              </w:rPr>
-                            </w:pPr>
-                            <w:r>
-                              <w:rPr>
-                                <w:rStyle w:val="Emphasis"/>
-                              </w:rPr>
-                              <w:t xml:space="preserve">Figure </w:t>
-                            </w:r>
-                            <w:r>
-                              <w:rPr>
-                                <w:rStyle w:val="Emphasis"/>
-                              </w:rPr>
-                              <w:fldChar w:fldCharType="begin"/>
-                            </w:r>
-                            <w:r>
-                              <w:rPr>
-                                <w:rStyle w:val="Emphasis"/>
-                              </w:rPr>
-                              <w:instrText xml:space="preserve"> SEQ Figure \* ARABIC </w:instrText>
-                            </w:r>
-                            <w:r>
-                              <w:rPr>
-                                <w:rStyle w:val="Emphasis"/>
-                              </w:rPr>
-                              <w:fldChar w:fldCharType="separate"/>
-                            </w:r>
-                            <w:r>
-                              <w:rPr>
-                                <w:rStyle w:val="Emphasis"/>
-                              </w:rPr>
-                              <w:t>1</w:t>
-                            </w:r>
-                            <w:r>
-                              <w:rPr>
-                                <w:rStyle w:val="Emphasis"/>
-                              </w:rPr>
-                              <w:fldChar w:fldCharType="end"/>
-                            </w:r>
-                            <w:r>
-                              <w:rPr>
-                                <w:rStyle w:val="Emphasis"/>
-                              </w:rPr>
-                              <w:t xml:space="preserve">: </w:t>
-                            </w:r>
-                            <w:r>
-                              <w:rPr>
-                                <w:rStyle w:val="Emphasis"/>
-                              </w:rPr>
-                              <w:t>Login Window</w:t>
-                            </w:r>
-                          </w:p>
-                        </w:txbxContent>
-                      </wps:txbx>
-                      <wps:bodyPr rot="0" spcFirstLastPara="0" vertOverflow="overflow" horzOverflow="overflow" vert="horz" wrap="square" lIns="0" tIns="0" rIns="0" bIns="0" numCol="1" spcCol="0" rtlCol="0" fromWordArt="0" anchor="t" anchorCtr="0" forceAA="0" compatLnSpc="1">
-                        <a:prstTxWarp prst="textNoShape">
-                          <a:avLst/>
-                        </a:prstTxWarp>
-                        <a:noAutofit/>
-                      </wps:bodyPr>
-                    </wps:wsp>
-                  </a:graphicData>
-                </a:graphic>
-                <wp14:sizeRelH relativeFrom="margin">
-                  <wp14:pctWidth>0</wp14:pctWidth>
-                </wp14:sizeRelH>
-                <wp14:sizeRelV relativeFrom="margin">
-                  <wp14:pctHeight>0</wp14:pctHeight>
-                </wp14:sizeRelV>
-              </wp:anchor>
-            </w:drawing>
-          </mc:Choice>
-          <mc:Fallback xmlns:cx1="http://schemas.microsoft.com/office/drawing/2015/9/8/chartex" xmlns:cx2="http://schemas.microsoft.com/office/drawing/2015/10/21/chartex" xmlns:cx3="http://schemas.microsoft.com/office/drawing/2016/5/9/chartex" xmlns:cx4="http://schemas.microsoft.com/office/drawing/2016/5/10/chartex" xmlns:cx5="http://schemas.microsoft.com/office/drawing/2016/5/11/chartex" xmlns:cx6="http://schemas.microsoft.com/office/drawing/2016/5/12/chartex" xmlns:cx7="http://schemas.microsoft.com/office/drawing/2016/5/13/chartex" xmlns:cx8="http://schemas.microsoft.com/office/drawing/2016/5/14/chartex" xmlns:aink="http://schemas.microsoft.com/office/drawing/2016/ink" xmlns:am3d="http://schemas.microsoft.com/office/drawing/2017/model3d" xmlns:w16cid="http://schemas.microsoft.com/office/word/2016/wordml/cid">
-            <w:pict>
-              <v:shapetype w14:anchorId="29029555" id="_x0000_t202" coordsize="21600,21600" o:spt="202" path="m,l,21600r21600,l21600,xe">
-                <v:stroke joinstyle="miter"/>
-                <v:path gradientshapeok="t" o:connecttype="rect"/>
-              </v:shapetype>
-              <v:shape id="Text Box 39" o:spid="_x0000_s1026" type="#_x0000_t202" style="position:absolute;margin-left:139.8pt;margin-top:246.15pt;width:115.55pt;height:41pt;z-index:251659264;visibility:visible;mso-wrap-style:square;mso-width-percent:0;mso-height-percent:0;mso-wrap-distance-left:9pt;mso-wrap-distance-top:0;mso-wrap-distance-right:9pt;mso-wrap-distance-bottom:0;mso-position-horizontal:absolute;mso-position-horizontal-relative:margin;mso-position-vertical:absolute;mso-position-vertical-relative:text;mso-width-percent:0;mso-height-percent:0;mso-width-relative:margin;mso-height-relative:margin;v-text-anchor:top" o:gfxdata="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" stroked="f">
-                <v:textbox inset="0,0,0,0">
-                  <w:txbxContent>
-                    <w:p>
-                      <w:pPr>
-                        <w:pStyle w:val="Heading4"/>
-                        <w:rPr>
-                          <w:rStyle w:val="Emphasis"/>
-                        </w:rPr>
-                      </w:pPr>
-                      <w:r>
-                        <w:rPr>
-                          <w:rStyle w:val="Emphasis"/>
-                        </w:rPr>
-                        <w:t xml:space="preserve">Figure </w:t>
-                      </w:r>
-                      <w:r>
-                        <w:rPr>
-                          <w:rStyle w:val="Emphasis"/>
-                        </w:rPr>
-                        <w:fldChar w:fldCharType="begin"/>
-                      </w:r>
-                      <w:r>
-                        <w:rPr>
-                          <w:rStyle w:val="Emphasis"/>
-                        </w:rPr>
-                        <w:instrText xml:space="preserve"> SEQ Figure \* ARABIC </w:instrText>
-                      </w:r>
-                      <w:r>
-                        <w:rPr>
-                          <w:rStyle w:val="Emphasis"/>
-                        </w:rPr>
-                        <w:fldChar w:fldCharType="separate"/>
-                      </w:r>
-                      <w:r>
-                        <w:rPr>
-                          <w:rStyle w:val="Emphasis"/>
-                        </w:rPr>
-                        <w:t>1</w:t>
-                      </w:r>
-                      <w:r>
-                        <w:rPr>
-                          <w:rStyle w:val="Emphasis"/>
-                        </w:rPr>
-                        <w:fldChar w:fldCharType="end"/>
-                      </w:r>
-                      <w:r>
-                        <w:rPr>
-                          <w:rStyle w:val="Emphasis"/>
-                        </w:rPr>
-                        <w:t xml:space="preserve">: </w:t>
-                      </w:r>
-                      <w:r>
-                        <w:rPr>
-                          <w:rStyle w:val="Emphasis"/>
-                        </w:rPr>
-                        <w:t>Login Window</w:t>
-                      </w:r>
-                    </w:p>
-                  </w:txbxContent>
-                </v:textbox>
-                <w10:wrap anchorx="margin"/>
-              </v:shape>
-            </w:pict>
-          </mc:Fallback>
-        </mc:AlternateContent>
-      </w:r>
-    </w:p>
-    <w:p/>
-    <w:p>
-      <w:r>
-        <w:tab/>
-      </w:r>
-    </w:p>
-    <w:p/>
-    <w:p/>
-    <w:p/>
-    <w:p/>
-    <w:p/>
+    </w:p>
+    <w:p>
+      <w:r>
+        <w:br w:type="page"/>
+      </w:r>
+    </w:p>
     <w:p/>
     <w:p>
       <w:pPr>
@@ -2413,15 +2299,7 @@
           <w:sz w:val="40"/>
           <w:szCs w:val="40"/>
         </w:rPr>
-        <w:lastRenderedPageBreak/>
-        <w:t xml:space="preserve">2 </w:t>
-      </w:r>
-      <w:r>
-        <w:rPr>
-          <w:sz w:val="40"/>
-          <w:szCs w:val="40"/>
-        </w:rPr>
-        <w:t>Main Menu</w:t>
+        <w:t>2 Main Menu</w:t>
       </w:r>
     </w:p>
     <w:tbl>
@@ -2506,15 +2384,231 @@
                 <w:sz w:val="28"/>
                 <w:szCs w:val="28"/>
               </w:rPr>
-              <w:t>On logging in, the user will face a simple interface that shows the different abilities of the system. This window is shown in Figure 2.</w:t>
+              <w:t xml:space="preserve">On logging in, the user will face a simple interface that shows the different abilities of the system. </w:t>
+            </w:r>
+          </w:p>
+          <w:p>
+            <w:pPr>
+              <w:jc w:val="both"/>
+              <w:rPr>
+                <w:rFonts w:asciiTheme="minorBidi" w:hAnsiTheme="minorBidi"/>
+                <w:bCs/>
+                <w:color w:val="484848"/>
+                <w:sz w:val="28"/>
+                <w:szCs w:val="28"/>
+              </w:rPr>
+            </w:pPr>
+          </w:p>
+          <w:p>
+            <w:pPr>
+              <w:jc w:val="both"/>
+              <w:rPr>
+                <w:rFonts w:asciiTheme="minorBidi" w:hAnsiTheme="minorBidi"/>
+                <w:bCs/>
+                <w:color w:val="484848"/>
+                <w:sz w:val="28"/>
+                <w:szCs w:val="28"/>
+              </w:rPr>
+            </w:pPr>
+            <w:r>
+              <w:rPr>
+                <w:rFonts w:asciiTheme="minorBidi" w:hAnsiTheme="minorBidi"/>
+                <w:bCs/>
+                <w:color w:val="484848"/>
+                <w:sz w:val="28"/>
+                <w:szCs w:val="28"/>
+              </w:rPr>
+              <w:t>The Menu window will be shown according to the position of staff who just logged in, since staff members have different levels of access based on their job.</w:t>
+            </w:r>
+          </w:p>
+          <w:p>
+            <w:pPr>
+              <w:jc w:val="both"/>
+              <w:rPr>
+                <w:rFonts w:asciiTheme="minorBidi" w:hAnsiTheme="minorBidi"/>
+                <w:bCs/>
+                <w:color w:val="484848"/>
+                <w:sz w:val="28"/>
+                <w:szCs w:val="28"/>
+              </w:rPr>
+            </w:pPr>
+          </w:p>
+          <w:p>
+            <w:pPr>
+              <w:jc w:val="both"/>
+              <w:rPr>
+                <w:rFonts w:asciiTheme="minorBidi" w:hAnsiTheme="minorBidi"/>
+                <w:bCs/>
+                <w:color w:val="484848"/>
+                <w:sz w:val="28"/>
+                <w:szCs w:val="28"/>
+              </w:rPr>
+            </w:pPr>
+            <w:r>
+              <w:rPr>
+                <w:rFonts w:asciiTheme="minorBidi" w:hAnsiTheme="minorBidi"/>
+                <w:bCs/>
+                <w:color w:val="484848"/>
+                <w:sz w:val="28"/>
+                <w:szCs w:val="28"/>
+              </w:rPr>
+              <w:t>Figure 2 shows the menu window for Cashiers, who can only access Orders related data in the database.</w:t>
+            </w:r>
+          </w:p>
+          <w:p>
+            <w:pPr>
+              <w:jc w:val="both"/>
+              <w:rPr>
+                <w:rFonts w:asciiTheme="minorBidi" w:hAnsiTheme="minorBidi"/>
+                <w:bCs/>
+                <w:color w:val="484848"/>
+                <w:sz w:val="28"/>
+                <w:szCs w:val="28"/>
+              </w:rPr>
+            </w:pPr>
+          </w:p>
+          <w:p>
+            <w:pPr>
+              <w:jc w:val="both"/>
+              <w:rPr>
+                <w:rFonts w:asciiTheme="minorBidi" w:hAnsiTheme="minorBidi"/>
+                <w:bCs/>
+                <w:color w:val="484848"/>
+                <w:sz w:val="28"/>
+                <w:szCs w:val="28"/>
+              </w:rPr>
+            </w:pPr>
+            <w:r>
+              <w:rPr>
+                <w:rFonts w:asciiTheme="minorBidi" w:hAnsiTheme="minorBidi"/>
+                <w:bCs/>
+                <w:color w:val="484848"/>
+                <w:sz w:val="28"/>
+                <w:szCs w:val="28"/>
+              </w:rPr>
+              <w:t>Figure 3 shows the menu window for Managers, who have full access to all the Orders, Foods, and Staff related data.</w:t>
+            </w:r>
+          </w:p>
+          <w:p>
+            <w:pPr>
+              <w:jc w:val="both"/>
+              <w:rPr>
+                <w:rFonts w:asciiTheme="minorBidi" w:hAnsiTheme="minorBidi"/>
+                <w:bCs/>
+                <w:noProof/>
+                <w:color w:val="484848"/>
+                <w:sz w:val="28"/>
+                <w:szCs w:val="28"/>
+              </w:rPr>
+            </w:pPr>
+          </w:p>
+          <w:p>
+            <w:pPr>
+              <w:jc w:val="both"/>
+              <w:rPr>
+                <w:rFonts w:asciiTheme="minorBidi" w:hAnsiTheme="minorBidi"/>
+                <w:bCs/>
+                <w:noProof/>
+                <w:color w:val="484848"/>
+                <w:sz w:val="28"/>
+                <w:szCs w:val="28"/>
+              </w:rPr>
+            </w:pPr>
+          </w:p>
+          <w:p>
+            <w:pPr>
+              <w:jc w:val="both"/>
+              <w:rPr>
+                <w:rFonts w:asciiTheme="minorBidi" w:hAnsiTheme="minorBidi"/>
+                <w:bCs/>
+                <w:color w:val="484848"/>
+                <w:sz w:val="28"/>
+                <w:szCs w:val="28"/>
+              </w:rPr>
+            </w:pPr>
+            <w:r>
+              <w:rPr>
+                <w:noProof/>
+              </w:rPr>
+              <w:t xml:space="preserve"> </w:t>
+            </w:r>
+            <w:r>
+              <w:rPr>
+                <w:noProof/>
+              </w:rPr>
+              <w:drawing>
+                <wp:inline distT="0" distB="0" distL="0" distR="0" wp14:anchorId="69363E7D" wp14:editId="2408C731">
+                  <wp:extent cx="4925060" cy="3316406"/>
+                  <wp:effectExtent l="0" t="0" r="0" b="0"/>
+                  <wp:docPr id="14" name="Picture 14"/>
+                  <wp:cNvGraphicFramePr>
+                    <a:graphicFrameLocks xmlns:a="http://schemas.openxmlformats.org/drawingml/2006/main" noChangeAspect="1"/>
+                  </wp:cNvGraphicFramePr>
+                  <a:graphic xmlns:a="http://schemas.openxmlformats.org/drawingml/2006/main">
+                    <a:graphicData uri="http://schemas.openxmlformats.org/drawingml/2006/picture">
+                      <pic:pic xmlns:pic="http://schemas.openxmlformats.org/drawingml/2006/picture">
+                        <pic:nvPicPr>
+                          <pic:cNvPr id="14" name="Cashier Menu.png"/>
+                          <pic:cNvPicPr/>
+                        </pic:nvPicPr>
+                        <pic:blipFill>
+                          <a:blip r:embed="rId12">
+                            <a:extLst>
+                              <a:ext uri="{28A0092B-C50C-407E-A947-70E740481C1C}">
+                                <a14:useLocalDpi xmlns:a14="http://schemas.microsoft.com/office/drawing/2010/main" val="0"/>
+                              </a:ext>
+                            </a:extLst>
+                          </a:blip>
+                          <a:stretch>
+                            <a:fillRect/>
+                          </a:stretch>
+                        </pic:blipFill>
+                        <pic:spPr>
+                          <a:xfrm>
+                            <a:off x="0" y="0"/>
+                            <a:ext cx="4947544" cy="3331546"/>
+                          </a:xfrm>
+                          <a:prstGeom prst="rect">
+                            <a:avLst/>
+                          </a:prstGeom>
+                        </pic:spPr>
+                      </pic:pic>
+                    </a:graphicData>
+                  </a:graphic>
+                </wp:inline>
+              </w:drawing>
             </w:r>
           </w:p>
         </w:tc>
       </w:tr>
     </w:tbl>
-    <w:p/>
-    <w:p/>
-    <w:p>
+    <w:p>
+      <w:pPr>
+        <w:rPr>
+          <w:noProof/>
+        </w:rPr>
+      </w:pPr>
+    </w:p>
+    <w:p>
+      <w:pPr>
+        <w:rPr>
+          <w:noProof/>
+        </w:rPr>
+      </w:pPr>
+    </w:p>
+    <w:p>
+      <w:pPr>
+        <w:rPr>
+          <w:noProof/>
+        </w:rPr>
+      </w:pPr>
+    </w:p>
+    <w:p>
+      <w:pPr>
+        <w:rPr>
+          <w:noProof/>
+        </w:rPr>
+      </w:pPr>
       <w:r>
         <w:rPr>
           <w:noProof/>
@@ -2522,16 +2616,16 @@
         <mc:AlternateContent>
           <mc:Choice Requires="wps">
             <w:drawing>
-              <wp:anchor distT="0" distB="0" distL="114300" distR="114300" simplePos="0" relativeHeight="251675648" behindDoc="0" locked="0" layoutInCell="1" allowOverlap="1" wp14:anchorId="0FC5EB57" wp14:editId="3B1EBE13">
+              <wp:anchor distT="0" distB="0" distL="114300" distR="114300" simplePos="0" relativeHeight="251675648" behindDoc="0" locked="0" layoutInCell="1" allowOverlap="1" wp14:anchorId="0FC5EB57" wp14:editId="4905FB3F">
                 <wp:simplePos x="0" y="0"/>
                 <wp:positionH relativeFrom="margin">
-                  <wp:posOffset>5105400</wp:posOffset>
+                  <wp:posOffset>3076575</wp:posOffset>
                 </wp:positionH>
                 <wp:positionV relativeFrom="paragraph">
-                  <wp:posOffset>1619250</wp:posOffset>
+                  <wp:posOffset>56771</wp:posOffset>
                 </wp:positionV>
-                <wp:extent cx="1382233" cy="457200"/>
-                <wp:effectExtent l="0" t="0" r="8890" b="0"/>
+                <wp:extent cx="2197289" cy="457200"/>
+                <wp:effectExtent l="0" t="0" r="0" b="0"/>
                 <wp:wrapNone/>
                 <wp:docPr id="11" name="Text Box 11"/>
                 <wp:cNvGraphicFramePr/>
@@ -2542,7 +2636,7 @@
                       <wps:spPr>
                         <a:xfrm>
                           <a:off x="0" y="0"/>
-                          <a:ext cx="1382233" cy="457200"/>
+                          <a:ext cx="2197289" cy="457200"/>
                         </a:xfrm>
                         <a:prstGeom prst="rect">
                           <a:avLst/>
@@ -2586,13 +2680,19 @@
                               <w:rPr>
                                 <w:rStyle w:val="Emphasis"/>
                               </w:rPr>
-                              <w:t>Menu window</w:t>
+                              <w:t>Menu</w:t>
                             </w:r>
                             <w:r>
                               <w:rPr>
                                 <w:rStyle w:val="Emphasis"/>
                               </w:rPr>
                               <w:t xml:space="preserve"> </w:t>
+                            </w:r>
+                            <w:r>
+                              <w:rPr>
+                                <w:rStyle w:val="Emphasis"/>
+                              </w:rPr>
+                              <w:t>window for Cashiers</w:t>
                             </w:r>
                           </w:p>
                         </w:txbxContent>
@@ -2617,7 +2717,7 @@
           </mc:Choice>
           <mc:Fallback>
             <w:pict>
-              <v:shape w14:anchorId="0FC5EB57" id="Text Box 11" o:spid="_x0000_s1028" type="#_x0000_t202" style="position:absolute;margin-left:402pt;margin-top:127.5pt;width:108.85pt;height:36pt;z-index:251675648;visibility:visible;mso-wrap-style:square;mso-width-percent:0;mso-height-percent:0;mso-wrap-distance-left:9pt;mso-wrap-distance-top:0;mso-wrap-distance-right:9pt;mso-wrap-distance-bottom:0;mso-position-horizontal:absolute;mso-position-horizontal-relative:margin;mso-position-vertical:absolute;mso-position-vertical-relative:text;mso-width-percent:0;mso-height-percent:0;mso-width-relative:margin;mso-height-relative:margin;v-text-anchor:top" o:gfxdata="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" stroked="f">
+              <v:shape w14:anchorId="0FC5EB57" id="Text Box 11" o:spid="_x0000_s1028" type="#_x0000_t202" style="position:absolute;margin-left:242.25pt;margin-top:4.45pt;width:173pt;height:36pt;z-index:251675648;visibility:visible;mso-wrap-style:square;mso-width-percent:0;mso-height-percent:0;mso-wrap-distance-left:9pt;mso-wrap-distance-top:0;mso-wrap-distance-right:9pt;mso-wrap-distance-bottom:0;mso-position-horizontal:absolute;mso-position-horizontal-relative:margin;mso-position-vertical:absolute;mso-position-vertical-relative:text;mso-width-percent:0;mso-height-percent:0;mso-width-relative:margin;mso-height-relative:margin;v-text-anchor:top" o:gfxdata="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" stroked="f">
                 <v:textbox inset="0,0,0,0">
                   <w:txbxContent>
                     <w:p>
@@ -2650,13 +2750,19 @@
                         <w:rPr>
                           <w:rStyle w:val="Emphasis"/>
                         </w:rPr>
-                        <w:t>Menu window</w:t>
+                        <w:t>Menu</w:t>
                       </w:r>
                       <w:r>
                         <w:rPr>
                           <w:rStyle w:val="Emphasis"/>
                         </w:rPr>
                         <w:t xml:space="preserve"> </w:t>
+                      </w:r>
+                      <w:r>
+                        <w:rPr>
+                          <w:rStyle w:val="Emphasis"/>
+                        </w:rPr>
+                        <w:t>window for Cashiers</w:t>
                       </w:r>
                     </w:p>
                   </w:txbxContent>
@@ -2667,27 +2773,42 @@
           </mc:Fallback>
         </mc:AlternateContent>
       </w:r>
-      <w:r>
-        <w:tab/>
-      </w:r>
-      <w:r>
-        <w:tab/>
-      </w:r>
-      <w:r>
-        <w:tab/>
-      </w:r>
-      <w:r>
-        <w:tab/>
-      </w:r>
-      <w:r>
+    </w:p>
+    <w:p>
+      <w:pPr>
         <w:rPr>
           <w:noProof/>
         </w:rPr>
+      </w:pPr>
+      <w:r>
+        <w:rPr>
+          <w:noProof/>
+        </w:rPr>
+        <w:t xml:space="preserve">        </w:t>
+      </w:r>
+    </w:p>
+    <w:p>
+      <w:pPr>
+        <w:rPr>
+          <w:noProof/>
+        </w:rPr>
+      </w:pPr>
+      <w:r>
+        <w:rPr>
+          <w:noProof/>
+        </w:rPr>
+        <w:lastRenderedPageBreak/>
+        <w:t xml:space="preserve">                                                                          </w:t>
+      </w:r>
+      <w:r>
+        <w:rPr>
+          <w:noProof/>
+        </w:rPr>
         <w:drawing>
-          <wp:inline distT="0" distB="0" distL="0" distR="0" wp14:anchorId="4B40A53D" wp14:editId="0A0FE483">
-            <wp:extent cx="3168502" cy="2094563"/>
-            <wp:effectExtent l="0" t="0" r="0" b="1270"/>
-            <wp:docPr id="7" name="Picture 7"/>
+          <wp:inline distT="0" distB="0" distL="0" distR="0" wp14:anchorId="4D086F74" wp14:editId="61D46154">
+            <wp:extent cx="4490113" cy="5586718"/>
+            <wp:effectExtent l="0" t="0" r="5715" b="0"/>
+            <wp:docPr id="15" name="Picture 15"/>
             <wp:cNvGraphicFramePr>
               <a:graphicFrameLocks xmlns:a="http://schemas.openxmlformats.org/drawingml/2006/main" noChangeAspect="1"/>
             </wp:cNvGraphicFramePr>
@@ -2695,11 +2816,17 @@
               <a:graphicData uri="http://schemas.openxmlformats.org/drawingml/2006/picture">
                 <pic:pic xmlns:pic="http://schemas.openxmlformats.org/drawingml/2006/picture">
                   <pic:nvPicPr>
-                    <pic:cNvPr id="1" name=""/>
+                    <pic:cNvPr id="15" name="Manager Menu.png"/>
                     <pic:cNvPicPr/>
                   </pic:nvPicPr>
                   <pic:blipFill>
-                    <a:blip r:embed="rId12"/>
+                    <a:blip r:embed="rId13">
+                      <a:extLst>
+                        <a:ext uri="{28A0092B-C50C-407E-A947-70E740481C1C}">
+                          <a14:useLocalDpi xmlns:a14="http://schemas.microsoft.com/office/drawing/2010/main" val="0"/>
+                        </a:ext>
+                      </a:extLst>
+                    </a:blip>
                     <a:stretch>
                       <a:fillRect/>
                     </a:stretch>
@@ -2707,7 +2834,7 @@
                   <pic:spPr>
                     <a:xfrm>
                       <a:off x="0" y="0"/>
-                      <a:ext cx="3168502" cy="2094563"/>
+                      <a:ext cx="4525879" cy="5631219"/>
                     </a:xfrm>
                     <a:prstGeom prst="rect">
                       <a:avLst/>
@@ -2726,6 +2853,186 @@
         <w:t xml:space="preserve"> </w:t>
       </w:r>
     </w:p>
+    <w:p>
+      <w:pPr>
+        <w:rPr>
+          <w:noProof/>
+        </w:rPr>
+      </w:pPr>
+      <w:r>
+        <w:rPr>
+          <w:noProof/>
+        </w:rPr>
+        <mc:AlternateContent>
+          <mc:Choice Requires="wps">
+            <w:drawing>
+              <wp:anchor distT="0" distB="0" distL="114300" distR="114300" simplePos="0" relativeHeight="251677696" behindDoc="0" locked="0" layoutInCell="1" allowOverlap="1" wp14:anchorId="4BB6FDE0" wp14:editId="7CF50E9F">
+                <wp:simplePos x="0" y="0"/>
+                <wp:positionH relativeFrom="margin">
+                  <wp:posOffset>3145231</wp:posOffset>
+                </wp:positionH>
+                <wp:positionV relativeFrom="paragraph">
+                  <wp:posOffset>556895</wp:posOffset>
+                </wp:positionV>
+                <wp:extent cx="2265529" cy="457200"/>
+                <wp:effectExtent l="0" t="0" r="1905" b="0"/>
+                <wp:wrapNone/>
+                <wp:docPr id="16" name="Text Box 16"/>
+                <wp:cNvGraphicFramePr/>
+                <a:graphic xmlns:a="http://schemas.openxmlformats.org/drawingml/2006/main">
+                  <a:graphicData uri="http://schemas.microsoft.com/office/word/2010/wordprocessingShape">
+                    <wps:wsp>
+                      <wps:cNvSpPr txBox="1"/>
+                      <wps:spPr>
+                        <a:xfrm>
+                          <a:off x="0" y="0"/>
+                          <a:ext cx="2265529" cy="457200"/>
+                        </a:xfrm>
+                        <a:prstGeom prst="rect">
+                          <a:avLst/>
+                        </a:prstGeom>
+                        <a:solidFill>
+                          <a:prstClr val="white"/>
+                        </a:solidFill>
+                        <a:ln>
+                          <a:noFill/>
+                        </a:ln>
+                      </wps:spPr>
+                      <wps:txbx>
+                        <w:txbxContent>
+                          <w:p>
+                            <w:pPr>
+                              <w:pStyle w:val="Caption"/>
+                              <w:rPr>
+                                <w:rFonts w:ascii="Arial Black" w:hAnsi="Arial Black"/>
+                                <w:sz w:val="18"/>
+                              </w:rPr>
+                            </w:pPr>
+                            <w:r>
+                              <w:rPr>
+                                <w:rStyle w:val="Emphasis"/>
+                              </w:rPr>
+                              <w:t xml:space="preserve">Figure </w:t>
+                            </w:r>
+                            <w:r>
+                              <w:rPr>
+                                <w:rStyle w:val="Emphasis"/>
+                              </w:rPr>
+                              <w:t>3</w:t>
+                            </w:r>
+                            <w:r>
+                              <w:rPr>
+                                <w:rStyle w:val="Emphasis"/>
+                              </w:rPr>
+                              <w:t xml:space="preserve">: </w:t>
+                            </w:r>
+                            <w:r>
+                              <w:rPr>
+                                <w:rStyle w:val="Emphasis"/>
+                              </w:rPr>
+                              <w:t>Menu window</w:t>
+                            </w:r>
+                            <w:r>
+                              <w:rPr>
+                                <w:rStyle w:val="Emphasis"/>
+                              </w:rPr>
+                              <w:t xml:space="preserve"> </w:t>
+                            </w:r>
+                            <w:r>
+                              <w:rPr>
+                                <w:rStyle w:val="Emphasis"/>
+                              </w:rPr>
+                              <w:t xml:space="preserve">for Managers </w:t>
+                            </w:r>
+                          </w:p>
+                        </w:txbxContent>
+                      </wps:txbx>
+                      <wps:bodyPr rot="0" spcFirstLastPara="0" vertOverflow="overflow" horzOverflow="overflow" vert="horz" wrap="square" lIns="0" tIns="0" rIns="0" bIns="0" numCol="1" spcCol="0" rtlCol="0" fromWordArt="0" anchor="t" anchorCtr="0" forceAA="0" compatLnSpc="1">
+                        <a:prstTxWarp prst="textNoShape">
+                          <a:avLst/>
+                        </a:prstTxWarp>
+                        <a:noAutofit/>
+                      </wps:bodyPr>
+                    </wps:wsp>
+                  </a:graphicData>
+                </a:graphic>
+                <wp14:sizeRelH relativeFrom="margin">
+                  <wp14:pctWidth>0</wp14:pctWidth>
+                </wp14:sizeRelH>
+                <wp14:sizeRelV relativeFrom="margin">
+                  <wp14:pctHeight>0</wp14:pctHeight>
+                </wp14:sizeRelV>
+              </wp:anchor>
+            </w:drawing>
+          </mc:Choice>
+          <mc:Fallback>
+            <w:pict>
+              <v:shape w14:anchorId="4BB6FDE0" id="Text Box 16" o:spid="_x0000_s1029" type="#_x0000_t202" style="position:absolute;margin-left:247.65pt;margin-top:43.85pt;width:178.4pt;height:36pt;z-index:251677696;visibility:visible;mso-wrap-style:square;mso-width-percent:0;mso-height-percent:0;mso-wrap-distance-left:9pt;mso-wrap-distance-top:0;mso-wrap-distance-right:9pt;mso-wrap-distance-bottom:0;mso-position-horizontal:absolute;mso-position-horizontal-relative:margin;mso-position-vertical:absolute;mso-position-vertical-relative:text;mso-width-percent:0;mso-height-percent:0;mso-width-relative:margin;mso-height-relative:margin;v-text-anchor:top" o:gfxdata="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" stroked="f">
+                <v:textbox inset="0,0,0,0">
+                  <w:txbxContent>
+                    <w:p>
+                      <w:pPr>
+                        <w:pStyle w:val="Caption"/>
+                        <w:rPr>
+                          <w:rFonts w:ascii="Arial Black" w:hAnsi="Arial Black"/>
+                          <w:sz w:val="18"/>
+                        </w:rPr>
+                      </w:pPr>
+                      <w:r>
+                        <w:rPr>
+                          <w:rStyle w:val="Emphasis"/>
+                        </w:rPr>
+                        <w:t xml:space="preserve">Figure </w:t>
+                      </w:r>
+                      <w:r>
+                        <w:rPr>
+                          <w:rStyle w:val="Emphasis"/>
+                        </w:rPr>
+                        <w:t>3</w:t>
+                      </w:r>
+                      <w:r>
+                        <w:rPr>
+                          <w:rStyle w:val="Emphasis"/>
+                        </w:rPr>
+                        <w:t xml:space="preserve">: </w:t>
+                      </w:r>
+                      <w:r>
+                        <w:rPr>
+                          <w:rStyle w:val="Emphasis"/>
+                        </w:rPr>
+                        <w:t>Menu window</w:t>
+                      </w:r>
+                      <w:r>
+                        <w:rPr>
+                          <w:rStyle w:val="Emphasis"/>
+                        </w:rPr>
+                        <w:t xml:space="preserve"> </w:t>
+                      </w:r>
+                      <w:r>
+                        <w:rPr>
+                          <w:rStyle w:val="Emphasis"/>
+                        </w:rPr>
+                        <w:t xml:space="preserve">for Managers </w:t>
+                      </w:r>
+                    </w:p>
+                  </w:txbxContent>
+                </v:textbox>
+                <w10:wrap anchorx="margin"/>
+              </v:shape>
+            </w:pict>
+          </mc:Fallback>
+        </mc:AlternateContent>
+      </w:r>
+      <w:r>
+        <w:rPr>
+          <w:noProof/>
+        </w:rPr>
+        <w:br w:type="page"/>
+      </w:r>
+      <w:bookmarkStart w:id="1" w:name="_GoBack"/>
+      <w:bookmarkEnd w:id="1"/>
+    </w:p>
+    <w:p/>
     <w:p>
       <w:pPr>
         <w:pStyle w:val="Heading1"/>
@@ -3051,7 +3358,6 @@
     </w:tbl>
     <w:p>
       <w:r>
-        <w:lastRenderedPageBreak/>
         <w:t xml:space="preserve">                                      </w:t>
       </w:r>
       <w:r>
@@ -3080,7 +3386,7 @@
                     <pic:cNvPicPr/>
                   </pic:nvPicPr>
                   <pic:blipFill>
-                    <a:blip r:embed="rId13"/>
+                    <a:blip r:embed="rId14"/>
                     <a:stretch>
                       <a:fillRect/>
                     </a:stretch>
@@ -3196,7 +3502,7 @@
               </wp:anchor>
             </w:drawing>
           </mc:Choice>
-          <mc:Fallback xmlns:cx1="http://schemas.microsoft.com/office/drawing/2015/9/8/chartex" xmlns:cx2="http://schemas.microsoft.com/office/drawing/2015/10/21/chartex" xmlns:cx3="http://schemas.microsoft.com/office/drawing/2016/5/9/chartex" xmlns:cx4="http://schemas.microsoft.com/office/drawing/2016/5/10/chartex" xmlns:cx5="http://schemas.microsoft.com/office/drawing/2016/5/11/chartex" xmlns:cx6="http://schemas.microsoft.com/office/drawing/2016/5/12/chartex" xmlns:cx7="http://schemas.microsoft.com/office/drawing/2016/5/13/chartex" xmlns:cx8="http://schemas.microsoft.com/office/drawing/2016/5/14/chartex" xmlns:aink="http://schemas.microsoft.com/office/drawing/2016/ink" xmlns:am3d="http://schemas.microsoft.com/office/drawing/2017/model3d" xmlns:w16cid="http://schemas.microsoft.com/office/word/2016/wordml/cid">
+          <mc:Fallback>
             <w:pict>
               <v:shape w14:anchorId="7B6CD49D" id="Text Box 1" o:spid="_x0000_s1029" type="#_x0000_t202" style="position:absolute;margin-left:265.4pt;margin-top:19.1pt;width:134.8pt;height:15.9pt;z-index:251671552;visibility:visible;mso-wrap-style:square;mso-width-percent:0;mso-height-percent:0;mso-wrap-distance-left:9pt;mso-wrap-distance-top:0;mso-wrap-distance-right:9pt;mso-wrap-distance-bottom:0;mso-position-horizontal:absolute;mso-position-horizontal-relative:margin;mso-position-vertical:absolute;mso-position-vertical-relative:text;mso-width-percent:0;mso-height-percent:0;mso-width-relative:margin;mso-height-relative:margin;v-text-anchor:top" o:gfxdata="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" stroked="f">
                 <v:textbox inset="0,0,0,0">
@@ -3406,7 +3712,6 @@
               <w:rPr>
                 <w:noProof/>
               </w:rPr>
-              <w:lastRenderedPageBreak/>
               <w:drawing>
                 <wp:inline distT="0" distB="0" distL="0" distR="0" wp14:anchorId="37E4F16F" wp14:editId="394BFC60">
                   <wp:extent cx="4956402" cy="4161358"/>
@@ -3423,7 +3728,7 @@
                           <pic:cNvPicPr/>
                         </pic:nvPicPr>
                         <pic:blipFill>
-                          <a:blip r:embed="rId14"/>
+                          <a:blip r:embed="rId15"/>
                           <a:stretch>
                             <a:fillRect/>
                           </a:stretch>
@@ -3561,7 +3866,7 @@
                     </wp:anchor>
                   </w:drawing>
                 </mc:Choice>
-                <mc:Fallback xmlns:cx1="http://schemas.microsoft.com/office/drawing/2015/9/8/chartex" xmlns:cx2="http://schemas.microsoft.com/office/drawing/2015/10/21/chartex" xmlns:cx3="http://schemas.microsoft.com/office/drawing/2016/5/9/chartex" xmlns:cx4="http://schemas.microsoft.com/office/drawing/2016/5/10/chartex" xmlns:cx5="http://schemas.microsoft.com/office/drawing/2016/5/11/chartex" xmlns:cx6="http://schemas.microsoft.com/office/drawing/2016/5/12/chartex" xmlns:cx7="http://schemas.microsoft.com/office/drawing/2016/5/13/chartex" xmlns:cx8="http://schemas.microsoft.com/office/drawing/2016/5/14/chartex" xmlns:aink="http://schemas.microsoft.com/office/drawing/2016/ink" xmlns:am3d="http://schemas.microsoft.com/office/drawing/2017/model3d" xmlns:w16cid="http://schemas.microsoft.com/office/word/2016/wordml/cid">
+                <mc:Fallback>
                   <w:pict>
                     <v:shape w14:anchorId="79A45CEF" id="Text Box 3" o:spid="_x0000_s1030" type="#_x0000_t202" style="position:absolute;left:0;text-align:left;margin-left:156.5pt;margin-top:6.65pt;width:147.35pt;height:20.95pt;z-index:251667456;visibility:visible;mso-wrap-style:square;mso-width-percent:0;mso-height-percent:0;mso-wrap-distance-left:9pt;mso-wrap-distance-top:0;mso-wrap-distance-right:9pt;mso-wrap-distance-bottom:0;mso-position-horizontal:absolute;mso-position-horizontal-relative:margin;mso-position-vertical:absolute;mso-position-vertical-relative:text;mso-width-percent:0;mso-height-percent:0;mso-width-relative:margin;mso-height-relative:margin;v-text-anchor:top" o:gfxdata="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" stroked="f">
                       <v:textbox inset="0,0,0,0">
@@ -3639,6 +3944,7 @@
           <w:sz w:val="40"/>
           <w:szCs w:val="40"/>
         </w:rPr>
+        <w:lastRenderedPageBreak/>
         <w:t>1.4</w:t>
       </w:r>
       <w:r>
@@ -3861,7 +4167,6 @@
         <w:rPr>
           <w:szCs w:val="32"/>
         </w:rPr>
-        <w:lastRenderedPageBreak/>
         <w:t xml:space="preserve"> </w:t>
       </w:r>
       <w:r>
@@ -4061,7 +4366,7 @@
                     <pic:cNvPicPr/>
                   </pic:nvPicPr>
                   <pic:blipFill>
-                    <a:blip r:embed="rId15"/>
+                    <a:blip r:embed="rId16"/>
                     <a:stretch>
                       <a:fillRect/>
                     </a:stretch>
@@ -4178,7 +4483,7 @@
               </wp:anchor>
             </w:drawing>
           </mc:Choice>
-          <mc:Fallback xmlns:cx1="http://schemas.microsoft.com/office/drawing/2015/9/8/chartex" xmlns:cx2="http://schemas.microsoft.com/office/drawing/2015/10/21/chartex" xmlns:cx3="http://schemas.microsoft.com/office/drawing/2016/5/9/chartex" xmlns:cx4="http://schemas.microsoft.com/office/drawing/2016/5/10/chartex" xmlns:cx5="http://schemas.microsoft.com/office/drawing/2016/5/11/chartex" xmlns:cx6="http://schemas.microsoft.com/office/drawing/2016/5/12/chartex" xmlns:cx7="http://schemas.microsoft.com/office/drawing/2016/5/13/chartex" xmlns:cx8="http://schemas.microsoft.com/office/drawing/2016/5/14/chartex" xmlns:aink="http://schemas.microsoft.com/office/drawing/2016/ink" xmlns:am3d="http://schemas.microsoft.com/office/drawing/2017/model3d" xmlns:w16cid="http://schemas.microsoft.com/office/word/2016/wordml/cid">
+          <mc:Fallback>
             <w:pict>
               <v:shape w14:anchorId="1D0EF2E1" id="Text Box 5" o:spid="_x0000_s1031" type="#_x0000_t202" style="position:absolute;margin-left:256.05pt;margin-top:.5pt;width:133.95pt;height:15.9pt;z-index:251669504;visibility:visible;mso-wrap-style:square;mso-width-percent:0;mso-height-percent:0;mso-wrap-distance-left:9pt;mso-wrap-distance-top:0;mso-wrap-distance-right:9pt;mso-wrap-distance-bottom:0;mso-position-horizontal:absolute;mso-position-horizontal-relative:margin;mso-position-vertical:absolute;mso-position-vertical-relative:text;mso-width-percent:0;mso-height-percent:0;mso-width-relative:margin;mso-height-relative:margin;v-text-anchor:top" o:gfxdata="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" stroked="f">
                 <v:textbox inset="0,0,0,0">
@@ -4379,18 +4684,7 @@
                 <w:sz w:val="28"/>
                 <w:szCs w:val="28"/>
               </w:rPr>
-              <w:t xml:space="preserve">all the fields and the search functionality will work with whatever is provided. This </w:t>
-            </w:r>
-            <w:r>
-              <w:rPr>
-                <w:rFonts w:asciiTheme="minorBidi" w:hAnsiTheme="minorBidi"/>
-                <w:bCs/>
-                <w:color w:val="484848"/>
-                <w:sz w:val="28"/>
-                <w:szCs w:val="28"/>
-              </w:rPr>
-              <w:lastRenderedPageBreak/>
-              <w:t>functionality accommodates the lapse of memory on the user’s side.</w:t>
+              <w:t>all the fields and the search functionality will work with whatever is provided. This functionality accommodates the lapse of memory on the user’s side.</w:t>
             </w:r>
           </w:p>
           <w:p>
@@ -4451,7 +4745,7 @@
                     <pic:cNvPicPr/>
                   </pic:nvPicPr>
                   <pic:blipFill>
-                    <a:blip r:embed="rId16"/>
+                    <a:blip r:embed="rId17"/>
                     <a:stretch>
                       <a:fillRect/>
                     </a:stretch>
@@ -4497,7 +4791,6 @@
         <w:rPr>
           <w:noProof/>
         </w:rPr>
-        <w:lastRenderedPageBreak/>
         <mc:AlternateContent>
           <mc:Choice Requires="wps">
             <w:drawing>
@@ -4588,7 +4881,7 @@
               </wp:anchor>
             </w:drawing>
           </mc:Choice>
-          <mc:Fallback xmlns:cx1="http://schemas.microsoft.com/office/drawing/2015/9/8/chartex" xmlns:cx2="http://schemas.microsoft.com/office/drawing/2015/10/21/chartex" xmlns:cx3="http://schemas.microsoft.com/office/drawing/2016/5/9/chartex" xmlns:cx4="http://schemas.microsoft.com/office/drawing/2016/5/10/chartex" xmlns:cx5="http://schemas.microsoft.com/office/drawing/2016/5/11/chartex" xmlns:cx6="http://schemas.microsoft.com/office/drawing/2016/5/12/chartex" xmlns:cx7="http://schemas.microsoft.com/office/drawing/2016/5/13/chartex" xmlns:cx8="http://schemas.microsoft.com/office/drawing/2016/5/14/chartex" xmlns:aink="http://schemas.microsoft.com/office/drawing/2016/ink" xmlns:am3d="http://schemas.microsoft.com/office/drawing/2017/model3d" xmlns:w16cid="http://schemas.microsoft.com/office/word/2016/wordml/cid">
+          <mc:Fallback>
             <w:pict>
               <v:shape w14:anchorId="4819FB0E" id="Text Box 12" o:spid="_x0000_s1032" type="#_x0000_t202" style="position:absolute;left:0;text-align:left;margin-left:278.55pt;margin-top:37.35pt;width:143.15pt;height:31pt;z-index:251673600;visibility:visible;mso-wrap-style:square;mso-width-percent:0;mso-height-percent:0;mso-wrap-distance-left:9pt;mso-wrap-distance-top:0;mso-wrap-distance-right:9pt;mso-wrap-distance-bottom:0;mso-position-horizontal:absolute;mso-position-horizontal-relative:margin;mso-position-vertical:absolute;mso-position-vertical-relative:text;mso-width-percent:0;mso-height-percent:0;mso-width-relative:margin;mso-height-relative:margin;v-text-anchor:top" o:gfxdata="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" stroked="f">
                 <v:textbox inset="0,0,0,0">
@@ -4666,42 +4959,8 @@
           <w:sz w:val="40"/>
           <w:szCs w:val="40"/>
         </w:rPr>
-        <w:t xml:space="preserve">   </w:t>
-      </w:r>
-      <w:r>
-        <w:rPr>
-          <w:sz w:val="40"/>
-          <w:szCs w:val="40"/>
-        </w:rPr>
-        <w:t>1.</w:t>
-      </w:r>
-      <w:r>
-        <w:rPr>
-          <w:sz w:val="40"/>
-          <w:szCs w:val="40"/>
-        </w:rPr>
-        <w:t xml:space="preserve">5 </w:t>
-      </w:r>
-      <w:r>
-        <w:rPr>
-          <w:sz w:val="40"/>
-          <w:szCs w:val="40"/>
-        </w:rPr>
-        <w:t xml:space="preserve">Handling </w:t>
-      </w:r>
-      <w:r>
-        <w:rPr>
-          <w:sz w:val="40"/>
-          <w:szCs w:val="40"/>
-        </w:rPr>
-        <w:t>Food</w:t>
-      </w:r>
-      <w:r>
-        <w:rPr>
-          <w:sz w:val="40"/>
-          <w:szCs w:val="40"/>
-        </w:rPr>
-        <w:t xml:space="preserve"> </w:t>
+        <w:lastRenderedPageBreak/>
+        <w:t xml:space="preserve">   1.5 Handling Food </w:t>
       </w:r>
     </w:p>
     <w:tbl>
@@ -4816,7 +5075,6 @@
         <w:rPr>
           <w:szCs w:val="32"/>
         </w:rPr>
-        <w:lastRenderedPageBreak/>
         <w:t xml:space="preserve"> </w:t>
       </w:r>
       <w:r>
@@ -4824,13 +5082,7 @@
           <w:szCs w:val="32"/>
         </w:rPr>
         <w:tab/>
-        <w:t>1.</w:t>
-      </w:r>
-      <w:r>
-        <w:rPr>
-          <w:szCs w:val="32"/>
-        </w:rPr>
-        <w:t>5</w:t>
+        <w:t>1.5</w:t>
       </w:r>
       <w:r>
         <w:rPr>
@@ -4987,19 +5239,7 @@
         <w:rPr>
           <w:szCs w:val="32"/>
         </w:rPr>
-        <w:t>1.</w:t>
-      </w:r>
-      <w:r>
-        <w:rPr>
-          <w:szCs w:val="32"/>
-        </w:rPr>
-        <w:t>5</w:t>
-      </w:r>
-      <w:r>
-        <w:rPr>
-          <w:szCs w:val="32"/>
-        </w:rPr>
-        <w:t>.2</w:t>
+        <w:t>1.5.2</w:t>
       </w:r>
       <w:r>
         <w:rPr>
@@ -5172,7 +5412,6 @@
         <w:pStyle w:val="BodyText"/>
       </w:pPr>
       <w:r>
-        <w:lastRenderedPageBreak/>
         <w:t xml:space="preserve">  </w:t>
       </w:r>
     </w:p>
@@ -5182,9 +5421,9 @@
       </w:pPr>
     </w:p>
     <w:sectPr>
-      <w:headerReference w:type="default" r:id="rId17"/>
-      <w:footerReference w:type="default" r:id="rId18"/>
-      <w:headerReference w:type="first" r:id="rId19"/>
+      <w:headerReference w:type="default" r:id="rId18"/>
+      <w:footerReference w:type="default" r:id="rId19"/>
+      <w:headerReference w:type="first" r:id="rId20"/>
       <w:type w:val="continuous"/>
       <w:pgSz w:w="12240" w:h="15840" w:code="1"/>
       <w:pgMar w:top="1800" w:right="1195" w:bottom="1440" w:left="3355" w:header="720" w:footer="720" w:gutter="0"/>
@@ -5201,7 +5440,7 @@
 </file>
 
 <file path=word/endnotes.xml><?xml version="1.0" encoding="utf-8"?>
-<w:endnotes xmlns:wpc="http://schemas.microsoft.com/office/word/2010/wordprocessingCanvas" xmlns:cx="http://schemas.microsoft.com/office/drawing/2014/chartex" xmlns:mc="http://schemas.openxmlformats.org/markup-compatibility/2006" xmlns:o="urn:schemas-microsoft-com:office:office" xmlns:r="http://schemas.openxmlformats.org/officeDocument/2006/relationships" xmlns:m="http://schemas.openxmlformats.org/officeDocument/2006/math" xmlns:v="urn:schemas-microsoft-com:vml" xmlns:wp14="http://schemas.microsoft.com/office/word/2010/wordprocessingDrawing" xmlns:wp="http://schemas.openxmlformats.org/drawingml/2006/wordprocessingDrawing" xmlns:w10="urn:schemas-microsoft-com:office:word" xmlns:w="http://schemas.openxmlformats.org/wordprocessingml/2006/main" xmlns:w14="http://schemas.microsoft.com/office/word/2010/wordml" xmlns:w15="http://schemas.microsoft.com/office/word/2012/wordml" xmlns:w16se="http://schemas.microsoft.com/office/word/2015/wordml/symex" xmlns:wpg="http://schemas.microsoft.com/office/word/2010/wordprocessingGroup" xmlns:wpi="http://schemas.microsoft.com/office/word/2010/wordprocessingInk" xmlns:wne="http://schemas.microsoft.com/office/word/2006/wordml" xmlns:wps="http://schemas.microsoft.com/office/word/2010/wordprocessingShape" mc:Ignorable="w14 w15 w16se wp14">
+<w:endnotes xmlns:wpc="http://schemas.microsoft.com/office/word/2010/wordprocessingCanvas" xmlns:cx="http://schemas.microsoft.com/office/drawing/2014/chartex" xmlns:cx1="http://schemas.microsoft.com/office/drawing/2015/9/8/chartex" xmlns:cx2="http://schemas.microsoft.com/office/drawing/2015/10/21/chartex" xmlns:cx3="http://schemas.microsoft.com/office/drawing/2016/5/9/chartex" xmlns:cx4="http://schemas.microsoft.com/office/drawing/2016/5/10/chartex" xmlns:cx5="http://schemas.microsoft.com/office/drawing/2016/5/11/chartex" xmlns:cx6="http://schemas.microsoft.com/office/drawing/2016/5/12/chartex" xmlns:cx7="http://schemas.microsoft.com/office/drawing/2016/5/13/chartex" xmlns:cx8="http://schemas.microsoft.com/office/drawing/2016/5/14/chartex" xmlns:mc="http://schemas.openxmlformats.org/markup-compatibility/2006" xmlns:aink="http://schemas.microsoft.com/office/drawing/2016/ink" xmlns:am3d="http://schemas.microsoft.com/office/drawing/2017/model3d" xmlns:o="urn:schemas-microsoft-com:office:office" xmlns:r="http://schemas.openxmlformats.org/officeDocument/2006/relationships" xmlns:m="http://schemas.openxmlformats.org/officeDocument/2006/math" xmlns:v="urn:schemas-microsoft-com:vml" xmlns:wp14="http://schemas.microsoft.com/office/word/2010/wordprocessingDrawing" xmlns:wp="http://schemas.openxmlformats.org/drawingml/2006/wordprocessingDrawing" xmlns:w10="urn:schemas-microsoft-com:office:word" xmlns:w="http://schemas.openxmlformats.org/wordprocessingml/2006/main" xmlns:w14="http://schemas.microsoft.com/office/word/2010/wordml" xmlns:w15="http://schemas.microsoft.com/office/word/2012/wordml" xmlns:w16cid="http://schemas.microsoft.com/office/word/2016/wordml/cid" xmlns:w16se="http://schemas.microsoft.com/office/word/2015/wordml/symex" xmlns:wpg="http://schemas.microsoft.com/office/word/2010/wordprocessingGroup" xmlns:wpi="http://schemas.microsoft.com/office/word/2010/wordprocessingInk" xmlns:wne="http://schemas.microsoft.com/office/word/2006/wordml" xmlns:wps="http://schemas.microsoft.com/office/word/2010/wordprocessingShape" mc:Ignorable="w14 w15 w16se w16cid wp14">
   <w:endnote w:type="separator" w:id="-1">
     <w:p>
       <w:r>
@@ -5220,7 +5459,7 @@
 </file>
 
 <file path=word/footer1.xml><?xml version="1.0" encoding="utf-8"?>
-<w:ftr xmlns:wpc="http://schemas.microsoft.com/office/word/2010/wordprocessingCanvas" xmlns:cx="http://schemas.microsoft.com/office/drawing/2014/chartex" xmlns:mc="http://schemas.openxmlformats.org/markup-compatibility/2006" xmlns:o="urn:schemas-microsoft-com:office:office" xmlns:r="http://schemas.openxmlformats.org/officeDocument/2006/relationships" xmlns:m="http://schemas.openxmlformats.org/officeDocument/2006/math" xmlns:v="urn:schemas-microsoft-com:vml" xmlns:wp14="http://schemas.microsoft.com/office/word/2010/wordprocessingDrawing" xmlns:wp="http://schemas.openxmlformats.org/drawingml/2006/wordprocessingDrawing" xmlns:w10="urn:schemas-microsoft-com:office:word" xmlns:w="http://schemas.openxmlformats.org/wordprocessingml/2006/main" xmlns:w14="http://schemas.microsoft.com/office/word/2010/wordml" xmlns:w15="http://schemas.microsoft.com/office/word/2012/wordml" xmlns:w16se="http://schemas.microsoft.com/office/word/2015/wordml/symex" xmlns:wpg="http://schemas.microsoft.com/office/word/2010/wordprocessingGroup" xmlns:wpi="http://schemas.microsoft.com/office/word/2010/wordprocessingInk" xmlns:wne="http://schemas.microsoft.com/office/word/2006/wordml" xmlns:wps="http://schemas.microsoft.com/office/word/2010/wordprocessingShape" mc:Ignorable="w14 w15 w16se wp14">
+<w:ftr xmlns:wpc="http://schemas.microsoft.com/office/word/2010/wordprocessingCanvas" xmlns:cx="http://schemas.microsoft.com/office/drawing/2014/chartex" xmlns:cx1="http://schemas.microsoft.com/office/drawing/2015/9/8/chartex" xmlns:cx2="http://schemas.microsoft.com/office/drawing/2015/10/21/chartex" xmlns:cx3="http://schemas.microsoft.com/office/drawing/2016/5/9/chartex" xmlns:cx4="http://schemas.microsoft.com/office/drawing/2016/5/10/chartex" xmlns:cx5="http://schemas.microsoft.com/office/drawing/2016/5/11/chartex" xmlns:cx6="http://schemas.microsoft.com/office/drawing/2016/5/12/chartex" xmlns:cx7="http://schemas.microsoft.com/office/drawing/2016/5/13/chartex" xmlns:cx8="http://schemas.microsoft.com/office/drawing/2016/5/14/chartex" xmlns:mc="http://schemas.openxmlformats.org/markup-compatibility/2006" xmlns:aink="http://schemas.microsoft.com/office/drawing/2016/ink" xmlns:am3d="http://schemas.microsoft.com/office/drawing/2017/model3d" xmlns:o="urn:schemas-microsoft-com:office:office" xmlns:r="http://schemas.openxmlformats.org/officeDocument/2006/relationships" xmlns:m="http://schemas.openxmlformats.org/officeDocument/2006/math" xmlns:v="urn:schemas-microsoft-com:vml" xmlns:wp14="http://schemas.microsoft.com/office/word/2010/wordprocessingDrawing" xmlns:wp="http://schemas.openxmlformats.org/drawingml/2006/wordprocessingDrawing" xmlns:w10="urn:schemas-microsoft-com:office:word" xmlns:w="http://schemas.openxmlformats.org/wordprocessingml/2006/main" xmlns:w14="http://schemas.microsoft.com/office/word/2010/wordml" xmlns:w15="http://schemas.microsoft.com/office/word/2012/wordml" xmlns:w16cid="http://schemas.microsoft.com/office/word/2016/wordml/cid" xmlns:w16se="http://schemas.microsoft.com/office/word/2015/wordml/symex" xmlns:wpg="http://schemas.microsoft.com/office/word/2010/wordprocessingGroup" xmlns:wpi="http://schemas.microsoft.com/office/word/2010/wordprocessingInk" xmlns:wne="http://schemas.microsoft.com/office/word/2006/wordml" xmlns:wps="http://schemas.microsoft.com/office/word/2010/wordprocessingShape" mc:Ignorable="w14 w15 w16se w16cid wp14">
   <w:p>
     <w:pPr>
       <w:pStyle w:val="Footer"/>
@@ -5235,7 +5474,7 @@
 </file>
 
 <file path=word/footer2.xml><?xml version="1.0" encoding="utf-8"?>
-<w:ftr xmlns:wpc="http://schemas.microsoft.com/office/word/2010/wordprocessingCanvas" xmlns:cx="http://schemas.microsoft.com/office/drawing/2014/chartex" xmlns:mc="http://schemas.openxmlformats.org/markup-compatibility/2006" xmlns:o="urn:schemas-microsoft-com:office:office" xmlns:r="http://schemas.openxmlformats.org/officeDocument/2006/relationships" xmlns:m="http://schemas.openxmlformats.org/officeDocument/2006/math" xmlns:v="urn:schemas-microsoft-com:vml" xmlns:wp14="http://schemas.microsoft.com/office/word/2010/wordprocessingDrawing" xmlns:wp="http://schemas.openxmlformats.org/drawingml/2006/wordprocessingDrawing" xmlns:w10="urn:schemas-microsoft-com:office:word" xmlns:w="http://schemas.openxmlformats.org/wordprocessingml/2006/main" xmlns:w14="http://schemas.microsoft.com/office/word/2010/wordml" xmlns:w15="http://schemas.microsoft.com/office/word/2012/wordml" xmlns:w16se="http://schemas.microsoft.com/office/word/2015/wordml/symex" xmlns:wpg="http://schemas.microsoft.com/office/word/2010/wordprocessingGroup" xmlns:wpi="http://schemas.microsoft.com/office/word/2010/wordprocessingInk" xmlns:wne="http://schemas.microsoft.com/office/word/2006/wordml" xmlns:wps="http://schemas.microsoft.com/office/word/2010/wordprocessingShape" mc:Ignorable="w14 w15 w16se wp14">
+<w:ftr xmlns:wpc="http://schemas.microsoft.com/office/word/2010/wordprocessingCanvas" xmlns:cx="http://schemas.microsoft.com/office/drawing/2014/chartex" xmlns:cx1="http://schemas.microsoft.com/office/drawing/2015/9/8/chartex" xmlns:cx2="http://schemas.microsoft.com/office/drawing/2015/10/21/chartex" xmlns:cx3="http://schemas.microsoft.com/office/drawing/2016/5/9/chartex" xmlns:cx4="http://schemas.microsoft.com/office/drawing/2016/5/10/chartex" xmlns:cx5="http://schemas.microsoft.com/office/drawing/2016/5/11/chartex" xmlns:cx6="http://schemas.microsoft.com/office/drawing/2016/5/12/chartex" xmlns:cx7="http://schemas.microsoft.com/office/drawing/2016/5/13/chartex" xmlns:cx8="http://schemas.microsoft.com/office/drawing/2016/5/14/chartex" xmlns:mc="http://schemas.openxmlformats.org/markup-compatibility/2006" xmlns:aink="http://schemas.microsoft.com/office/drawing/2016/ink" xmlns:am3d="http://schemas.microsoft.com/office/drawing/2017/model3d" xmlns:o="urn:schemas-microsoft-com:office:office" xmlns:r="http://schemas.openxmlformats.org/officeDocument/2006/relationships" xmlns:m="http://schemas.openxmlformats.org/officeDocument/2006/math" xmlns:v="urn:schemas-microsoft-com:vml" xmlns:wp14="http://schemas.microsoft.com/office/word/2010/wordprocessingDrawing" xmlns:wp="http://schemas.openxmlformats.org/drawingml/2006/wordprocessingDrawing" xmlns:w10="urn:schemas-microsoft-com:office:word" xmlns:w="http://schemas.openxmlformats.org/wordprocessingml/2006/main" xmlns:w14="http://schemas.microsoft.com/office/word/2010/wordml" xmlns:w15="http://schemas.microsoft.com/office/word/2012/wordml" xmlns:w16cid="http://schemas.microsoft.com/office/word/2016/wordml/cid" xmlns:w16se="http://schemas.microsoft.com/office/word/2015/wordml/symex" xmlns:wpg="http://schemas.microsoft.com/office/word/2010/wordprocessingGroup" xmlns:wpi="http://schemas.microsoft.com/office/word/2010/wordprocessingInk" xmlns:wne="http://schemas.microsoft.com/office/word/2006/wordml" xmlns:wps="http://schemas.microsoft.com/office/word/2010/wordprocessingShape" mc:Ignorable="w14 w15 w16se w16cid wp14">
   <w:sdt>
     <w:sdtPr>
       <w:id w:val="-1309078131"/>
@@ -5287,7 +5526,7 @@
 </file>
 
 <file path=word/footer3.xml><?xml version="1.0" encoding="utf-8"?>
-<w:ftr xmlns:wpc="http://schemas.microsoft.com/office/word/2010/wordprocessingCanvas" xmlns:cx="http://schemas.microsoft.com/office/drawing/2014/chartex" xmlns:mc="http://schemas.openxmlformats.org/markup-compatibility/2006" xmlns:o="urn:schemas-microsoft-com:office:office" xmlns:r="http://schemas.openxmlformats.org/officeDocument/2006/relationships" xmlns:m="http://schemas.openxmlformats.org/officeDocument/2006/math" xmlns:v="urn:schemas-microsoft-com:vml" xmlns:wp14="http://schemas.microsoft.com/office/word/2010/wordprocessingDrawing" xmlns:wp="http://schemas.openxmlformats.org/drawingml/2006/wordprocessingDrawing" xmlns:w10="urn:schemas-microsoft-com:office:word" xmlns:w="http://schemas.openxmlformats.org/wordprocessingml/2006/main" xmlns:w14="http://schemas.microsoft.com/office/word/2010/wordml" xmlns:w15="http://schemas.microsoft.com/office/word/2012/wordml" xmlns:w16se="http://schemas.microsoft.com/office/word/2015/wordml/symex" xmlns:wpg="http://schemas.microsoft.com/office/word/2010/wordprocessingGroup" xmlns:wpi="http://schemas.microsoft.com/office/word/2010/wordprocessingInk" xmlns:wne="http://schemas.microsoft.com/office/word/2006/wordml" xmlns:wps="http://schemas.microsoft.com/office/word/2010/wordprocessingShape" mc:Ignorable="w14 w15 w16se wp14">
+<w:ftr xmlns:wpc="http://schemas.microsoft.com/office/word/2010/wordprocessingCanvas" xmlns:cx="http://schemas.microsoft.com/office/drawing/2014/chartex" xmlns:cx1="http://schemas.microsoft.com/office/drawing/2015/9/8/chartex" xmlns:cx2="http://schemas.microsoft.com/office/drawing/2015/10/21/chartex" xmlns:cx3="http://schemas.microsoft.com/office/drawing/2016/5/9/chartex" xmlns:cx4="http://schemas.microsoft.com/office/drawing/2016/5/10/chartex" xmlns:cx5="http://schemas.microsoft.com/office/drawing/2016/5/11/chartex" xmlns:cx6="http://schemas.microsoft.com/office/drawing/2016/5/12/chartex" xmlns:cx7="http://schemas.microsoft.com/office/drawing/2016/5/13/chartex" xmlns:cx8="http://schemas.microsoft.com/office/drawing/2016/5/14/chartex" xmlns:mc="http://schemas.openxmlformats.org/markup-compatibility/2006" xmlns:aink="http://schemas.microsoft.com/office/drawing/2016/ink" xmlns:am3d="http://schemas.microsoft.com/office/drawing/2017/model3d" xmlns:o="urn:schemas-microsoft-com:office:office" xmlns:r="http://schemas.openxmlformats.org/officeDocument/2006/relationships" xmlns:m="http://schemas.openxmlformats.org/officeDocument/2006/math" xmlns:v="urn:schemas-microsoft-com:vml" xmlns:wp14="http://schemas.microsoft.com/office/word/2010/wordprocessingDrawing" xmlns:wp="http://schemas.openxmlformats.org/drawingml/2006/wordprocessingDrawing" xmlns:w10="urn:schemas-microsoft-com:office:word" xmlns:w="http://schemas.openxmlformats.org/wordprocessingml/2006/main" xmlns:w14="http://schemas.microsoft.com/office/word/2010/wordml" xmlns:w15="http://schemas.microsoft.com/office/word/2012/wordml" xmlns:w16cid="http://schemas.microsoft.com/office/word/2016/wordml/cid" xmlns:w16se="http://schemas.microsoft.com/office/word/2015/wordml/symex" xmlns:wpg="http://schemas.microsoft.com/office/word/2010/wordprocessingGroup" xmlns:wpi="http://schemas.microsoft.com/office/word/2010/wordprocessingInk" xmlns:wne="http://schemas.microsoft.com/office/word/2006/wordml" xmlns:wps="http://schemas.microsoft.com/office/word/2010/wordprocessingShape" mc:Ignorable="w14 w15 w16se w16cid wp14">
   <w:p>
     <w:pPr>
       <w:pStyle w:val="Footer"/>
@@ -5338,7 +5577,7 @@
 </file>
 
 <file path=word/footnotes.xml><?xml version="1.0" encoding="utf-8"?>
-<w:footnotes xmlns:wpc="http://schemas.microsoft.com/office/word/2010/wordprocessingCanvas" xmlns:cx="http://schemas.microsoft.com/office/drawing/2014/chartex" xmlns:mc="http://schemas.openxmlformats.org/markup-compatibility/2006" xmlns:o="urn:schemas-microsoft-com:office:office" xmlns:r="http://schemas.openxmlformats.org/officeDocument/2006/relationships" xmlns:m="http://schemas.openxmlformats.org/officeDocument/2006/math" xmlns:v="urn:schemas-microsoft-com:vml" xmlns:wp14="http://schemas.microsoft.com/office/word/2010/wordprocessingDrawing" xmlns:wp="http://schemas.openxmlformats.org/drawingml/2006/wordprocessingDrawing" xmlns:w10="urn:schemas-microsoft-com:office:word" xmlns:w="http://schemas.openxmlformats.org/wordprocessingml/2006/main" xmlns:w14="http://schemas.microsoft.com/office/word/2010/wordml" xmlns:w15="http://schemas.microsoft.com/office/word/2012/wordml" xmlns:w16se="http://schemas.microsoft.com/office/word/2015/wordml/symex" xmlns:wpg="http://schemas.microsoft.com/office/word/2010/wordprocessingGroup" xmlns:wpi="http://schemas.microsoft.com/office/word/2010/wordprocessingInk" xmlns:wne="http://schemas.microsoft.com/office/word/2006/wordml" xmlns:wps="http://schemas.microsoft.com/office/word/2010/wordprocessingShape" mc:Ignorable="w14 w15 w16se wp14">
+<w:footnotes xmlns:wpc="http://schemas.microsoft.com/office/word/2010/wordprocessingCanvas" xmlns:cx="http://schemas.microsoft.com/office/drawing/2014/chartex" xmlns:cx1="http://schemas.microsoft.com/office/drawing/2015/9/8/chartex" xmlns:cx2="http://schemas.microsoft.com/office/drawing/2015/10/21/chartex" xmlns:cx3="http://schemas.microsoft.com/office/drawing/2016/5/9/chartex" xmlns:cx4="http://schemas.microsoft.com/office/drawing/2016/5/10/chartex" xmlns:cx5="http://schemas.microsoft.com/office/drawing/2016/5/11/chartex" xmlns:cx6="http://schemas.microsoft.com/office/drawing/2016/5/12/chartex" xmlns:cx7="http://schemas.microsoft.com/office/drawing/2016/5/13/chartex" xmlns:cx8="http://schemas.microsoft.com/office/drawing/2016/5/14/chartex" xmlns:mc="http://schemas.openxmlformats.org/markup-compatibility/2006" xmlns:aink="http://schemas.microsoft.com/office/drawing/2016/ink" xmlns:am3d="http://schemas.microsoft.com/office/drawing/2017/model3d" xmlns:o="urn:schemas-microsoft-com:office:office" xmlns:r="http://schemas.openxmlformats.org/officeDocument/2006/relationships" xmlns:m="http://schemas.openxmlformats.org/officeDocument/2006/math" xmlns:v="urn:schemas-microsoft-com:vml" xmlns:wp14="http://schemas.microsoft.com/office/word/2010/wordprocessingDrawing" xmlns:wp="http://schemas.openxmlformats.org/drawingml/2006/wordprocessingDrawing" xmlns:w10="urn:schemas-microsoft-com:office:word" xmlns:w="http://schemas.openxmlformats.org/wordprocessingml/2006/main" xmlns:w14="http://schemas.microsoft.com/office/word/2010/wordml" xmlns:w15="http://schemas.microsoft.com/office/word/2012/wordml" xmlns:w16cid="http://schemas.microsoft.com/office/word/2016/wordml/cid" xmlns:w16se="http://schemas.microsoft.com/office/word/2015/wordml/symex" xmlns:wpg="http://schemas.microsoft.com/office/word/2010/wordprocessingGroup" xmlns:wpi="http://schemas.microsoft.com/office/word/2010/wordprocessingInk" xmlns:wne="http://schemas.microsoft.com/office/word/2006/wordml" xmlns:wps="http://schemas.microsoft.com/office/word/2010/wordprocessingShape" mc:Ignorable="w14 w15 w16se w16cid wp14">
   <w:footnote w:type="separator" w:id="-1">
     <w:p>
       <w:r>
@@ -5357,7 +5596,7 @@
 </file>
 
 <file path=word/header1.xml><?xml version="1.0" encoding="utf-8"?>
-<w:hdr xmlns:wpc="http://schemas.microsoft.com/office/word/2010/wordprocessingCanvas" xmlns:cx="http://schemas.microsoft.com/office/drawing/2014/chartex" xmlns:mc="http://schemas.openxmlformats.org/markup-compatibility/2006" xmlns:o="urn:schemas-microsoft-com:office:office" xmlns:r="http://schemas.openxmlformats.org/officeDocument/2006/relationships" xmlns:m="http://schemas.openxmlformats.org/officeDocument/2006/math" xmlns:v="urn:schemas-microsoft-com:vml" xmlns:wp14="http://schemas.microsoft.com/office/word/2010/wordprocessingDrawing" xmlns:wp="http://schemas.openxmlformats.org/drawingml/2006/wordprocessingDrawing" xmlns:w10="urn:schemas-microsoft-com:office:word" xmlns:w="http://schemas.openxmlformats.org/wordprocessingml/2006/main" xmlns:w14="http://schemas.microsoft.com/office/word/2010/wordml" xmlns:w15="http://schemas.microsoft.com/office/word/2012/wordml" xmlns:w16se="http://schemas.microsoft.com/office/word/2015/wordml/symex" xmlns:wpg="http://schemas.microsoft.com/office/word/2010/wordprocessingGroup" xmlns:wpi="http://schemas.microsoft.com/office/word/2010/wordprocessingInk" xmlns:wne="http://schemas.microsoft.com/office/word/2006/wordml" xmlns:wps="http://schemas.microsoft.com/office/word/2010/wordprocessingShape" mc:Ignorable="w14 w15 w16se wp14">
+<w:hdr xmlns:wpc="http://schemas.microsoft.com/office/word/2010/wordprocessingCanvas" xmlns:cx="http://schemas.microsoft.com/office/drawing/2014/chartex" xmlns:cx1="http://schemas.microsoft.com/office/drawing/2015/9/8/chartex" xmlns:cx2="http://schemas.microsoft.com/office/drawing/2015/10/21/chartex" xmlns:cx3="http://schemas.microsoft.com/office/drawing/2016/5/9/chartex" xmlns:cx4="http://schemas.microsoft.com/office/drawing/2016/5/10/chartex" xmlns:cx5="http://schemas.microsoft.com/office/drawing/2016/5/11/chartex" xmlns:cx6="http://schemas.microsoft.com/office/drawing/2016/5/12/chartex" xmlns:cx7="http://schemas.microsoft.com/office/drawing/2016/5/13/chartex" xmlns:cx8="http://schemas.microsoft.com/office/drawing/2016/5/14/chartex" xmlns:mc="http://schemas.openxmlformats.org/markup-compatibility/2006" xmlns:aink="http://schemas.microsoft.com/office/drawing/2016/ink" xmlns:am3d="http://schemas.microsoft.com/office/drawing/2017/model3d" xmlns:o="urn:schemas-microsoft-com:office:office" xmlns:r="http://schemas.openxmlformats.org/officeDocument/2006/relationships" xmlns:m="http://schemas.openxmlformats.org/officeDocument/2006/math" xmlns:v="urn:schemas-microsoft-com:vml" xmlns:wp14="http://schemas.microsoft.com/office/word/2010/wordprocessingDrawing" xmlns:wp="http://schemas.openxmlformats.org/drawingml/2006/wordprocessingDrawing" xmlns:w10="urn:schemas-microsoft-com:office:word" xmlns:w="http://schemas.openxmlformats.org/wordprocessingml/2006/main" xmlns:w14="http://schemas.microsoft.com/office/word/2010/wordml" xmlns:w15="http://schemas.microsoft.com/office/word/2012/wordml" xmlns:w16cid="http://schemas.microsoft.com/office/word/2016/wordml/cid" xmlns:w16se="http://schemas.microsoft.com/office/word/2015/wordml/symex" xmlns:wpg="http://schemas.microsoft.com/office/word/2010/wordprocessingGroup" xmlns:wpi="http://schemas.microsoft.com/office/word/2010/wordprocessingInk" xmlns:wne="http://schemas.microsoft.com/office/word/2006/wordml" xmlns:wps="http://schemas.microsoft.com/office/word/2010/wordprocessingShape" mc:Ignorable="w14 w15 w16se w16cid wp14">
   <w:p>
     <w:pPr>
       <w:pStyle w:val="Header"/>
@@ -5367,7 +5606,7 @@
 </file>
 
 <file path=word/header2.xml><?xml version="1.0" encoding="utf-8"?>
-<w:hdr xmlns:wpc="http://schemas.microsoft.com/office/word/2010/wordprocessingCanvas" xmlns:cx="http://schemas.microsoft.com/office/drawing/2014/chartex" xmlns:mc="http://schemas.openxmlformats.org/markup-compatibility/2006" xmlns:o="urn:schemas-microsoft-com:office:office" xmlns:r="http://schemas.openxmlformats.org/officeDocument/2006/relationships" xmlns:m="http://schemas.openxmlformats.org/officeDocument/2006/math" xmlns:v="urn:schemas-microsoft-com:vml" xmlns:wp14="http://schemas.microsoft.com/office/word/2010/wordprocessingDrawing" xmlns:wp="http://schemas.openxmlformats.org/drawingml/2006/wordprocessingDrawing" xmlns:w10="urn:schemas-microsoft-com:office:word" xmlns:w="http://schemas.openxmlformats.org/wordprocessingml/2006/main" xmlns:w14="http://schemas.microsoft.com/office/word/2010/wordml" xmlns:w15="http://schemas.microsoft.com/office/word/2012/wordml" xmlns:w16se="http://schemas.microsoft.com/office/word/2015/wordml/symex" xmlns:wpg="http://schemas.microsoft.com/office/word/2010/wordprocessingGroup" xmlns:wpi="http://schemas.microsoft.com/office/word/2010/wordprocessingInk" xmlns:wne="http://schemas.microsoft.com/office/word/2006/wordml" xmlns:wps="http://schemas.microsoft.com/office/word/2010/wordprocessingShape" mc:Ignorable="w14 w15 w16se wp14">
+<w:hdr xmlns:wpc="http://schemas.microsoft.com/office/word/2010/wordprocessingCanvas" xmlns:cx="http://schemas.microsoft.com/office/drawing/2014/chartex" xmlns:cx1="http://schemas.microsoft.com/office/drawing/2015/9/8/chartex" xmlns:cx2="http://schemas.microsoft.com/office/drawing/2015/10/21/chartex" xmlns:cx3="http://schemas.microsoft.com/office/drawing/2016/5/9/chartex" xmlns:cx4="http://schemas.microsoft.com/office/drawing/2016/5/10/chartex" xmlns:cx5="http://schemas.microsoft.com/office/drawing/2016/5/11/chartex" xmlns:cx6="http://schemas.microsoft.com/office/drawing/2016/5/12/chartex" xmlns:cx7="http://schemas.microsoft.com/office/drawing/2016/5/13/chartex" xmlns:cx8="http://schemas.microsoft.com/office/drawing/2016/5/14/chartex" xmlns:mc="http://schemas.openxmlformats.org/markup-compatibility/2006" xmlns:aink="http://schemas.microsoft.com/office/drawing/2016/ink" xmlns:am3d="http://schemas.microsoft.com/office/drawing/2017/model3d" xmlns:o="urn:schemas-microsoft-com:office:office" xmlns:r="http://schemas.openxmlformats.org/officeDocument/2006/relationships" xmlns:m="http://schemas.openxmlformats.org/officeDocument/2006/math" xmlns:v="urn:schemas-microsoft-com:vml" xmlns:wp14="http://schemas.microsoft.com/office/word/2010/wordprocessingDrawing" xmlns:wp="http://schemas.openxmlformats.org/drawingml/2006/wordprocessingDrawing" xmlns:w10="urn:schemas-microsoft-com:office:word" xmlns:w="http://schemas.openxmlformats.org/wordprocessingml/2006/main" xmlns:w14="http://schemas.microsoft.com/office/word/2010/wordml" xmlns:w15="http://schemas.microsoft.com/office/word/2012/wordml" xmlns:w16cid="http://schemas.microsoft.com/office/word/2016/wordml/cid" xmlns:w16se="http://schemas.microsoft.com/office/word/2015/wordml/symex" xmlns:wpg="http://schemas.microsoft.com/office/word/2010/wordprocessingGroup" xmlns:wpi="http://schemas.microsoft.com/office/word/2010/wordprocessingInk" xmlns:wne="http://schemas.microsoft.com/office/word/2006/wordml" xmlns:wps="http://schemas.microsoft.com/office/word/2010/wordprocessingShape" mc:Ignorable="w14 w15 w16se w16cid wp14">
   <w:p>
     <w:pPr>
       <w:pStyle w:val="Header"/>
@@ -5378,7 +5617,7 @@
 </file>
 
 <file path=word/header3.xml><?xml version="1.0" encoding="utf-8"?>
-<w:hdr xmlns:wpc="http://schemas.microsoft.com/office/word/2010/wordprocessingCanvas" xmlns:cx="http://schemas.microsoft.com/office/drawing/2014/chartex" xmlns:mc="http://schemas.openxmlformats.org/markup-compatibility/2006" xmlns:o="urn:schemas-microsoft-com:office:office" xmlns:r="http://schemas.openxmlformats.org/officeDocument/2006/relationships" xmlns:m="http://schemas.openxmlformats.org/officeDocument/2006/math" xmlns:v="urn:schemas-microsoft-com:vml" xmlns:wp14="http://schemas.microsoft.com/office/word/2010/wordprocessingDrawing" xmlns:wp="http://schemas.openxmlformats.org/drawingml/2006/wordprocessingDrawing" xmlns:w10="urn:schemas-microsoft-com:office:word" xmlns:w="http://schemas.openxmlformats.org/wordprocessingml/2006/main" xmlns:w14="http://schemas.microsoft.com/office/word/2010/wordml" xmlns:w15="http://schemas.microsoft.com/office/word/2012/wordml" xmlns:w16se="http://schemas.microsoft.com/office/word/2015/wordml/symex" xmlns:wpg="http://schemas.microsoft.com/office/word/2010/wordprocessingGroup" xmlns:wpi="http://schemas.microsoft.com/office/word/2010/wordprocessingInk" xmlns:wne="http://schemas.microsoft.com/office/word/2006/wordml" xmlns:wps="http://schemas.microsoft.com/office/word/2010/wordprocessingShape" mc:Ignorable="w14 w15 w16se wp14">
+<w:hdr xmlns:wpc="http://schemas.microsoft.com/office/word/2010/wordprocessingCanvas" xmlns:cx="http://schemas.microsoft.com/office/drawing/2014/chartex" xmlns:cx1="http://schemas.microsoft.com/office/drawing/2015/9/8/chartex" xmlns:cx2="http://schemas.microsoft.com/office/drawing/2015/10/21/chartex" xmlns:cx3="http://schemas.microsoft.com/office/drawing/2016/5/9/chartex" xmlns:cx4="http://schemas.microsoft.com/office/drawing/2016/5/10/chartex" xmlns:cx5="http://schemas.microsoft.com/office/drawing/2016/5/11/chartex" xmlns:cx6="http://schemas.microsoft.com/office/drawing/2016/5/12/chartex" xmlns:cx7="http://schemas.microsoft.com/office/drawing/2016/5/13/chartex" xmlns:cx8="http://schemas.microsoft.com/office/drawing/2016/5/14/chartex" xmlns:mc="http://schemas.openxmlformats.org/markup-compatibility/2006" xmlns:aink="http://schemas.microsoft.com/office/drawing/2016/ink" xmlns:am3d="http://schemas.microsoft.com/office/drawing/2017/model3d" xmlns:o="urn:schemas-microsoft-com:office:office" xmlns:r="http://schemas.openxmlformats.org/officeDocument/2006/relationships" xmlns:m="http://schemas.openxmlformats.org/officeDocument/2006/math" xmlns:v="urn:schemas-microsoft-com:vml" xmlns:wp14="http://schemas.microsoft.com/office/word/2010/wordprocessingDrawing" xmlns:wp="http://schemas.openxmlformats.org/drawingml/2006/wordprocessingDrawing" xmlns:w10="urn:schemas-microsoft-com:office:word" xmlns:w="http://schemas.openxmlformats.org/wordprocessingml/2006/main" xmlns:w14="http://schemas.microsoft.com/office/word/2010/wordml" xmlns:w15="http://schemas.microsoft.com/office/word/2012/wordml" xmlns:w16cid="http://schemas.microsoft.com/office/word/2016/wordml/cid" xmlns:w16se="http://schemas.microsoft.com/office/word/2015/wordml/symex" xmlns:wpg="http://schemas.microsoft.com/office/word/2010/wordprocessingGroup" xmlns:wpi="http://schemas.microsoft.com/office/word/2010/wordprocessingInk" xmlns:wne="http://schemas.microsoft.com/office/word/2006/wordml" xmlns:wps="http://schemas.microsoft.com/office/word/2010/wordprocessingShape" mc:Ignorable="w14 w15 w16se w16cid wp14">
   <w:p>
     <w:pPr>
       <w:pStyle w:val="Header"/>
@@ -5388,7 +5627,7 @@
 </file>
 
 <file path=word/numbering.xml><?xml version="1.0" encoding="utf-8"?>
-<w:numbering xmlns:wpc="http://schemas.microsoft.com/office/word/2010/wordprocessingCanvas" xmlns:cx="http://schemas.microsoft.com/office/drawing/2014/chartex" xmlns:mc="http://schemas.openxmlformats.org/markup-compatibility/2006" xmlns:o="urn:schemas-microsoft-com:office:office" xmlns:r="http://schemas.openxmlformats.org/officeDocument/2006/relationships" xmlns:m="http://schemas.openxmlformats.org/officeDocument/2006/math" xmlns:v="urn:schemas-microsoft-com:vml" xmlns:wp14="http://schemas.microsoft.com/office/word/2010/wordprocessingDrawing" xmlns:wp="http://schemas.openxmlformats.org/drawingml/2006/wordprocessingDrawing" xmlns:w10="urn:schemas-microsoft-com:office:word" xmlns:w="http://schemas.openxmlformats.org/wordprocessingml/2006/main" xmlns:w14="http://schemas.microsoft.com/office/word/2010/wordml" xmlns:w15="http://schemas.microsoft.com/office/word/2012/wordml" xmlns:w16se="http://schemas.microsoft.com/office/word/2015/wordml/symex" xmlns:wpg="http://schemas.microsoft.com/office/word/2010/wordprocessingGroup" xmlns:wpi="http://schemas.microsoft.com/office/word/2010/wordprocessingInk" xmlns:wne="http://schemas.microsoft.com/office/word/2006/wordml" xmlns:wps="http://schemas.microsoft.com/office/word/2010/wordprocessingShape" mc:Ignorable="w14 w15 w16se wp14">
+<w:numbering xmlns:wpc="http://schemas.microsoft.com/office/word/2010/wordprocessingCanvas" xmlns:cx="http://schemas.microsoft.com/office/drawing/2014/chartex" xmlns:cx1="http://schemas.microsoft.com/office/drawing/2015/9/8/chartex" xmlns:cx2="http://schemas.microsoft.com/office/drawing/2015/10/21/chartex" xmlns:cx3="http://schemas.microsoft.com/office/drawing/2016/5/9/chartex" xmlns:cx4="http://schemas.microsoft.com/office/drawing/2016/5/10/chartex" xmlns:cx5="http://schemas.microsoft.com/office/drawing/2016/5/11/chartex" xmlns:cx6="http://schemas.microsoft.com/office/drawing/2016/5/12/chartex" xmlns:cx7="http://schemas.microsoft.com/office/drawing/2016/5/13/chartex" xmlns:cx8="http://schemas.microsoft.com/office/drawing/2016/5/14/chartex" xmlns:mc="http://schemas.openxmlformats.org/markup-compatibility/2006" xmlns:aink="http://schemas.microsoft.com/office/drawing/2016/ink" xmlns:am3d="http://schemas.microsoft.com/office/drawing/2017/model3d" xmlns:o="urn:schemas-microsoft-com:office:office" xmlns:r="http://schemas.openxmlformats.org/officeDocument/2006/relationships" xmlns:m="http://schemas.openxmlformats.org/officeDocument/2006/math" xmlns:v="urn:schemas-microsoft-com:vml" xmlns:wp14="http://schemas.microsoft.com/office/word/2010/wordprocessingDrawing" xmlns:wp="http://schemas.openxmlformats.org/drawingml/2006/wordprocessingDrawing" xmlns:w10="urn:schemas-microsoft-com:office:word" xmlns:w="http://schemas.openxmlformats.org/wordprocessingml/2006/main" xmlns:w14="http://schemas.microsoft.com/office/word/2010/wordml" xmlns:w15="http://schemas.microsoft.com/office/word/2012/wordml" xmlns:w16cid="http://schemas.microsoft.com/office/word/2016/wordml/cid" xmlns:w16se="http://schemas.microsoft.com/office/word/2015/wordml/symex" xmlns:wpg="http://schemas.microsoft.com/office/word/2010/wordprocessingGroup" xmlns:wpi="http://schemas.microsoft.com/office/word/2010/wordprocessingInk" xmlns:wne="http://schemas.microsoft.com/office/word/2006/wordml" xmlns:wps="http://schemas.microsoft.com/office/word/2010/wordprocessingShape" mc:Ignorable="w14 w15 w16se w16cid wp14">
   <w:abstractNum w:abstractNumId="0" w15:restartNumberingAfterBreak="0">
     <w:nsid w:val="FFFFFF7E"/>
     <w:multiLevelType w:val="singleLevel"/>
@@ -7197,7 +7436,7 @@
 </file>
 
 <file path=word/styles.xml><?xml version="1.0" encoding="utf-8"?>
-<w:styles xmlns:mc="http://schemas.openxmlformats.org/markup-compatibility/2006" xmlns:r="http://schemas.openxmlformats.org/officeDocument/2006/relationships" xmlns:w="http://schemas.openxmlformats.org/wordprocessingml/2006/main" xmlns:w14="http://schemas.microsoft.com/office/word/2010/wordml" xmlns:w15="http://schemas.microsoft.com/office/word/2012/wordml" xmlns:w16se="http://schemas.microsoft.com/office/word/2015/wordml/symex" mc:Ignorable="w14 w15 w16se">
+<w:styles xmlns:mc="http://schemas.openxmlformats.org/markup-compatibility/2006" xmlns:r="http://schemas.openxmlformats.org/officeDocument/2006/relationships" xmlns:w="http://schemas.openxmlformats.org/wordprocessingml/2006/main" xmlns:w14="http://schemas.microsoft.com/office/word/2010/wordml" xmlns:w15="http://schemas.microsoft.com/office/word/2012/wordml" xmlns:w16cid="http://schemas.microsoft.com/office/word/2016/wordml/cid" xmlns:w16se="http://schemas.microsoft.com/office/word/2015/wordml/symex" mc:Ignorable="w14 w15 w16se w16cid">
   <w:docDefaults>
     <w:rPrDefault>
       <w:rPr>
@@ -7207,7 +7446,7 @@
     </w:rPrDefault>
     <w:pPrDefault/>
   </w:docDefaults>
-  <w:latentStyles w:defLockedState="0" w:defUIPriority="99" w:defSemiHidden="0" w:defUnhideWhenUsed="0" w:defQFormat="0" w:count="371">
+  <w:latentStyles w:defLockedState="0" w:defUIPriority="99" w:defSemiHidden="0" w:defUnhideWhenUsed="0" w:defQFormat="0" w:count="376">
     <w:lsdException w:name="Normal" w:uiPriority="0" w:qFormat="1"/>
     <w:lsdException w:name="heading 1" w:uiPriority="9" w:qFormat="1"/>
     <w:lsdException w:name="heading 2" w:uiPriority="9" w:qFormat="1"/>
@@ -7313,7 +7552,6 @@
     <w:lsdException w:name="HTML Sample" w:semiHidden="1" w:unhideWhenUsed="1"/>
     <w:lsdException w:name="HTML Typewriter" w:semiHidden="1" w:unhideWhenUsed="1"/>
     <w:lsdException w:name="HTML Variable" w:semiHidden="1" w:unhideWhenUsed="1"/>
-    <w:lsdException w:name="Normal Table" w:semiHidden="1" w:unhideWhenUsed="1"/>
     <w:lsdException w:name="annotation subject" w:semiHidden="1" w:unhideWhenUsed="1"/>
     <w:lsdException w:name="No List" w:semiHidden="1" w:unhideWhenUsed="1"/>
     <w:lsdException w:name="Outline List 1" w:semiHidden="1" w:unhideWhenUsed="1"/>
@@ -7356,11 +7594,8 @@
     <w:lsdException w:name="Table Contemporary" w:semiHidden="1" w:unhideWhenUsed="1"/>
     <w:lsdException w:name="Table Elegant" w:semiHidden="1" w:unhideWhenUsed="1"/>
     <w:lsdException w:name="Table Professional" w:semiHidden="1" w:unhideWhenUsed="1"/>
-    <w:lsdException w:name="Table Subtle 1" w:semiHidden="1" w:unhideWhenUsed="1"/>
     <w:lsdException w:name="Table Subtle 2" w:semiHidden="1" w:unhideWhenUsed="1"/>
     <w:lsdException w:name="Table Web 1" w:semiHidden="1" w:unhideWhenUsed="1"/>
-    <w:lsdException w:name="Table Web 2" w:semiHidden="1" w:unhideWhenUsed="1"/>
-    <w:lsdException w:name="Table Web 3" w:semiHidden="1" w:unhideWhenUsed="1"/>
     <w:lsdException w:name="Balloon Text" w:semiHidden="1" w:unhideWhenUsed="1"/>
     <w:lsdException w:name="Table Grid" w:uiPriority="59"/>
     <w:lsdException w:name="Table Theme" w:semiHidden="1" w:unhideWhenUsed="1"/>
@@ -7579,6 +7814,11 @@
     <w:lsdException w:name="List Table 5 Dark Accent 6" w:uiPriority="50"/>
     <w:lsdException w:name="List Table 6 Colorful Accent 6" w:uiPriority="51"/>
     <w:lsdException w:name="List Table 7 Colorful Accent 6" w:uiPriority="52"/>
+    <w:lsdException w:name="Mention" w:semiHidden="1" w:unhideWhenUsed="1"/>
+    <w:lsdException w:name="Smart Hyperlink" w:semiHidden="1" w:unhideWhenUsed="1"/>
+    <w:lsdException w:name="Hashtag" w:semiHidden="1" w:unhideWhenUsed="1"/>
+    <w:lsdException w:name="Unresolved Mention" w:semiHidden="1" w:unhideWhenUsed="1"/>
+    <w:lsdException w:name="Smart Link" w:semiHidden="1" w:unhideWhenUsed="1"/>
   </w:latentStyles>
   <w:style w:type="paragraph" w:default="1" w:styleId="Normal">
     <w:name w:val="Normal"/>

</xml_diff>